<commit_message>
item 1 e 13
</commit_message>
<xml_diff>
--- a/Artefatos/1- Declaracao Escopo.docx
+++ b/Artefatos/1- Declaracao Escopo.docx
@@ -1,11 +1,13 @@
 
 <file path=word/document.xml><?xml version="1.0" encoding="utf-8"?>
-<w:document xmlns:wpc="http://schemas.microsoft.com/office/word/2010/wordprocessingCanvas" xmlns:cx="http://schemas.microsoft.com/office/drawing/2014/chartex" xmlns:cx1="http://schemas.microsoft.com/office/drawing/2015/9/8/chartex" xmlns:cx2="http://schemas.microsoft.com/office/drawing/2015/10/21/chartex" xmlns:cx3="http://schemas.microsoft.com/office/drawing/2016/5/9/chartex" xmlns:cx4="http://schemas.microsoft.com/office/drawing/2016/5/10/chartex" xmlns:cx5="http://schemas.microsoft.com/office/drawing/2016/5/11/chartex" xmlns:cx6="http://schemas.microsoft.com/office/drawing/2016/5/12/chartex" xmlns:cx7="http://schemas.microsoft.com/office/drawing/2016/5/13/chartex" xmlns:cx8="http://schemas.microsoft.com/office/drawing/2016/5/14/chartex" xmlns:mc="http://schemas.openxmlformats.org/markup-compatibility/2006" xmlns:aink="http://schemas.microsoft.com/office/drawing/2016/ink" xmlns:am3d="http://schemas.microsoft.com/office/drawing/2017/model3d" xmlns:o="urn:schemas-microsoft-com:office:office" xmlns:r="http://schemas.openxmlformats.org/officeDocument/2006/relationships" xmlns:m="http://schemas.openxmlformats.org/officeDocument/2006/math" xmlns:v="urn:schemas-microsoft-com:vml" xmlns:wp14="http://schemas.microsoft.com/office/word/2010/wordprocessingDrawing" xmlns:wp="http://schemas.openxmlformats.org/drawingml/2006/wordprocessingDrawing" xmlns:w10="urn:schemas-microsoft-com:office:word" xmlns:w="http://schemas.openxmlformats.org/wordprocessingml/2006/main" xmlns:w14="http://schemas.microsoft.com/office/word/2010/wordml" xmlns:w15="http://schemas.microsoft.com/office/word/2012/wordml" xmlns:w16cid="http://schemas.microsoft.com/office/word/2016/wordml/cid" xmlns:w16se="http://schemas.microsoft.com/office/word/2015/wordml/symex" xmlns:wpg="http://schemas.microsoft.com/office/word/2010/wordprocessingGroup" xmlns:wpi="http://schemas.microsoft.com/office/word/2010/wordprocessingInk" xmlns:wne="http://schemas.microsoft.com/office/word/2006/wordml" xmlns:wps="http://schemas.microsoft.com/office/word/2010/wordprocessingShape" mc:Ignorable="w14 w15 w16se w16cid wp14">
+<w:document xmlns:o="urn:schemas-microsoft-com:office:office" xmlns:r="http://schemas.openxmlformats.org/officeDocument/2006/relationships" xmlns:v="urn:schemas-microsoft-com:vml" xmlns:w="http://schemas.openxmlformats.org/wordprocessingml/2006/main" xmlns:w10="urn:schemas-microsoft-com:office:word" xmlns:wp="http://schemas.openxmlformats.org/drawingml/2006/wordprocessingDrawing" xmlns:wps="http://schemas.microsoft.com/office/word/2010/wordprocessingShape" xmlns:wpg="http://schemas.microsoft.com/office/word/2010/wordprocessingGroup" xmlns:mc="http://schemas.openxmlformats.org/markup-compatibility/2006" xmlns:wp14="http://schemas.microsoft.com/office/word/2010/wordprocessingDrawing" xmlns:w14="http://schemas.microsoft.com/office/word/2010/wordml" mc:Ignorable="w14 wp14">
   <w:body>
     <w:p>
       <w:pPr>
-        <w:rPr>
-          <w:rFonts w:ascii="Arial" w:hAnsi="Arial" w:cs="Arial"/>
+        <w:pStyle w:val="Normal"/>
+        <w:rPr>
+          <w:rFonts w:ascii="Arial" w:hAnsi="Arial" w:cs="Arial"/>
+          <w:b/>
           <w:b/>
           <w:sz w:val="52"/>
           <w:szCs w:val="52"/>
@@ -13,7 +15,7 @@
       </w:pPr>
       <w:r>
         <w:rPr>
-          <w:rFonts w:ascii="Arial" w:hAnsi="Arial" w:cs="Arial"/>
+          <w:rFonts w:cs="Arial" w:ascii="Arial" w:hAnsi="Arial"/>
           <w:b/>
           <w:sz w:val="52"/>
           <w:szCs w:val="52"/>
@@ -23,100 +25,106 @@
     </w:p>
     <w:p>
       <w:pPr>
+        <w:pStyle w:val="Normal"/>
         <w:rPr>
           <w:rFonts w:ascii="Arial" w:hAnsi="Arial" w:cs="Arial"/>
           <w:b/>
-          <w:sz w:val="32"/>
-          <w:szCs w:val="32"/>
-        </w:rPr>
-      </w:pPr>
-    </w:p>
-    <w:p>
-      <w:pPr>
-        <w:rPr>
-          <w:rFonts w:ascii="Arial" w:hAnsi="Arial" w:cs="Arial"/>
-          <w:sz w:val="32"/>
-          <w:szCs w:val="32"/>
-        </w:rPr>
-      </w:pPr>
-      <w:r>
-        <w:rPr>
-          <w:rFonts w:ascii="Arial" w:hAnsi="Arial" w:cs="Arial"/>
-          <w:sz w:val="32"/>
-          <w:szCs w:val="32"/>
-        </w:rPr>
-        <w:t xml:space="preserve">Fundada no ano de </w:t>
-      </w:r>
-      <w:r>
-        <w:rPr>
-          <w:rFonts w:ascii="Arial" w:hAnsi="Arial" w:cs="Arial"/>
-          <w:sz w:val="32"/>
-          <w:szCs w:val="32"/>
-        </w:rPr>
-        <w:t>1996</w:t>
-      </w:r>
-      <w:r>
-        <w:rPr>
-          <w:rFonts w:ascii="Arial" w:hAnsi="Arial" w:cs="Arial"/>
-          <w:sz w:val="32"/>
-          <w:szCs w:val="32"/>
-        </w:rPr>
-        <w:t>, a funilaria Indy Car Automotive iniciou suas atividades inaugurada pelos irmãos Edson e Demétrio.</w:t>
-      </w:r>
-    </w:p>
-    <w:p>
-      <w:pPr>
-        <w:rPr>
-          <w:rFonts w:ascii="Arial" w:hAnsi="Arial" w:cs="Arial"/>
-          <w:sz w:val="32"/>
-          <w:szCs w:val="32"/>
-        </w:rPr>
-      </w:pPr>
-      <w:r>
-        <w:rPr>
-          <w:rFonts w:ascii="Arial" w:hAnsi="Arial" w:cs="Arial"/>
-          <w:sz w:val="32"/>
-          <w:szCs w:val="32"/>
-        </w:rPr>
-        <w:t>Localizada na Rua Visconde de Taunay, Nº 311, no bairro do Bom Retiro, próximo a faculdade Impacta de Tecnologia, afim de lucrar e uma mão de obra de qualidade para seus clientes.</w:t>
-      </w:r>
-    </w:p>
-    <w:p>
-      <w:pPr>
-        <w:rPr>
-          <w:rFonts w:ascii="Arial" w:hAnsi="Arial" w:cs="Arial"/>
-          <w:sz w:val="32"/>
-          <w:szCs w:val="32"/>
-        </w:rPr>
-      </w:pPr>
-      <w:r>
-        <w:rPr>
-          <w:rFonts w:ascii="Arial" w:hAnsi="Arial" w:cs="Arial"/>
-          <w:sz w:val="32"/>
-          <w:szCs w:val="32"/>
-        </w:rPr>
-        <w:t>Atualmente, a funilaria tem abrangido uma clientela fiel e um excelente atendimento</w:t>
-      </w:r>
-      <w:r>
-        <w:rPr>
-          <w:rFonts w:ascii="Arial" w:hAnsi="Arial" w:cs="Arial"/>
-          <w:sz w:val="32"/>
-          <w:szCs w:val="32"/>
-        </w:rPr>
-        <w:t>, com curto prazo de manutenção e serviços de qualidade.</w:t>
-      </w:r>
-    </w:p>
-    <w:p>
-      <w:pPr>
-        <w:rPr>
-          <w:rFonts w:ascii="Arial" w:hAnsi="Arial" w:cs="Arial"/>
-          <w:sz w:val="32"/>
-          <w:szCs w:val="32"/>
-        </w:rPr>
-      </w:pPr>
-      <w:r>
-        <w:rPr>
-          <w:rFonts w:ascii="Arial" w:hAnsi="Arial" w:cs="Arial"/>
+          <w:b/>
+          <w:sz w:val="32"/>
+          <w:szCs w:val="32"/>
+        </w:rPr>
+      </w:pPr>
+      <w:r>
+        <w:rPr>
+          <w:rFonts w:cs="Arial" w:ascii="Arial" w:hAnsi="Arial"/>
+          <w:b/>
+          <w:sz w:val="32"/>
+          <w:szCs w:val="32"/>
+        </w:rPr>
+      </w:r>
+    </w:p>
+    <w:p>
+      <w:pPr>
+        <w:pStyle w:val="Normal"/>
+        <w:rPr>
+          <w:rFonts w:ascii="Arial" w:hAnsi="Arial" w:cs="Arial"/>
+          <w:sz w:val="32"/>
+          <w:szCs w:val="32"/>
+        </w:rPr>
+      </w:pPr>
+      <w:r>
+        <w:rPr>
+          <w:rFonts w:cs="Arial" w:ascii="Arial" w:hAnsi="Arial"/>
+          <w:sz w:val="32"/>
+          <w:szCs w:val="32"/>
+        </w:rPr>
+        <w:t>Fundada no ano de 1996, a funilaria Indy Car Automotive iniciou suas atividades inaugurada pelos irmãos Edson e Demétrio.</w:t>
+      </w:r>
+    </w:p>
+    <w:p>
+      <w:pPr>
+        <w:pStyle w:val="Normal"/>
+        <w:rPr>
+          <w:rFonts w:ascii="Arial" w:hAnsi="Arial" w:cs="Arial"/>
+          <w:sz w:val="32"/>
+          <w:szCs w:val="32"/>
+        </w:rPr>
+      </w:pPr>
+      <w:r>
+        <w:rPr>
+          <w:rFonts w:cs="Arial" w:ascii="Arial" w:hAnsi="Arial"/>
+          <w:sz w:val="32"/>
+          <w:szCs w:val="32"/>
+        </w:rPr>
+        <w:t xml:space="preserve">Localizada na Rua Visconde de Taunay, Nº 311, no bairro do Bom Retiro, próximo a faculdade Impacta de Tecnologia, </w:t>
+      </w:r>
+      <w:r>
+        <w:rPr>
+          <w:rFonts w:cs="Arial" w:ascii="Arial" w:hAnsi="Arial"/>
+          <w:sz w:val="32"/>
+          <w:szCs w:val="32"/>
+        </w:rPr>
+        <w:t>a fim de</w:t>
+      </w:r>
+      <w:r>
+        <w:rPr>
+          <w:rFonts w:cs="Arial" w:ascii="Arial" w:hAnsi="Arial"/>
+          <w:sz w:val="32"/>
+          <w:szCs w:val="32"/>
+        </w:rPr>
+        <w:t xml:space="preserve"> lucrar e uma mão de obra de qualidade para seus clientes.</w:t>
+      </w:r>
+    </w:p>
+    <w:p>
+      <w:pPr>
+        <w:pStyle w:val="Normal"/>
+        <w:rPr>
+          <w:rFonts w:ascii="Arial" w:hAnsi="Arial" w:cs="Arial"/>
+          <w:sz w:val="32"/>
+          <w:szCs w:val="32"/>
+        </w:rPr>
+      </w:pPr>
+      <w:r>
+        <w:rPr>
+          <w:rFonts w:cs="Arial" w:ascii="Arial" w:hAnsi="Arial"/>
+          <w:sz w:val="32"/>
+          <w:szCs w:val="32"/>
+        </w:rPr>
+        <w:t>Atualmente, a funilaria tem abrangido uma clientela fiel e um excelente atendimento, com curto prazo de manutenção e serviços de qualidade.</w:t>
+      </w:r>
+    </w:p>
+    <w:p>
+      <w:pPr>
+        <w:pStyle w:val="Normal"/>
+        <w:rPr>
+          <w:rFonts w:ascii="Arial" w:hAnsi="Arial" w:cs="Arial"/>
+          <w:sz w:val="32"/>
+          <w:szCs w:val="32"/>
+        </w:rPr>
+      </w:pPr>
+      <w:r>
+        <w:rPr>
+          <w:rFonts w:cs="Arial" w:ascii="Arial" w:hAnsi="Arial"/>
           <w:sz w:val="32"/>
           <w:szCs w:val="32"/>
         </w:rPr>
@@ -125,15 +133,16 @@
     </w:p>
     <w:p>
       <w:pPr>
-        <w:rPr>
-          <w:rFonts w:ascii="Arial" w:hAnsi="Arial" w:cs="Arial"/>
-          <w:sz w:val="32"/>
-          <w:szCs w:val="32"/>
-        </w:rPr>
-      </w:pPr>
-      <w:r>
-        <w:rPr>
-          <w:rFonts w:ascii="Arial" w:hAnsi="Arial" w:cs="Arial"/>
+        <w:pStyle w:val="Normal"/>
+        <w:rPr>
+          <w:rFonts w:ascii="Arial" w:hAnsi="Arial" w:cs="Arial"/>
+          <w:sz w:val="32"/>
+          <w:szCs w:val="32"/>
+        </w:rPr>
+      </w:pPr>
+      <w:r>
+        <w:rPr>
+          <w:rFonts w:cs="Arial" w:ascii="Arial" w:hAnsi="Arial"/>
           <w:sz w:val="32"/>
           <w:szCs w:val="32"/>
         </w:rPr>
@@ -142,7 +151,7 @@
     </w:p>
     <w:p>
       <w:pPr>
-        <w:pStyle w:val="PargrafodaLista"/>
+        <w:pStyle w:val="ListParagraph"/>
         <w:numPr>
           <w:ilvl w:val="0"/>
           <w:numId w:val="1"/>
@@ -155,7 +164,7 @@
       </w:pPr>
       <w:r>
         <w:rPr>
-          <w:rFonts w:ascii="Arial" w:hAnsi="Arial" w:cs="Arial"/>
+          <w:rFonts w:cs="Arial" w:ascii="Arial" w:hAnsi="Arial"/>
           <w:sz w:val="32"/>
           <w:szCs w:val="32"/>
         </w:rPr>
@@ -164,7 +173,7 @@
     </w:p>
     <w:p>
       <w:pPr>
-        <w:pStyle w:val="PargrafodaLista"/>
+        <w:pStyle w:val="ListParagraph"/>
         <w:numPr>
           <w:ilvl w:val="0"/>
           <w:numId w:val="2"/>
@@ -177,7 +186,7 @@
       </w:pPr>
       <w:r>
         <w:rPr>
-          <w:rFonts w:ascii="Arial" w:hAnsi="Arial" w:cs="Arial"/>
+          <w:rFonts w:cs="Arial" w:ascii="Arial" w:hAnsi="Arial"/>
           <w:sz w:val="32"/>
           <w:szCs w:val="32"/>
         </w:rPr>
@@ -186,7 +195,7 @@
     </w:p>
     <w:p>
       <w:pPr>
-        <w:pStyle w:val="PargrafodaLista"/>
+        <w:pStyle w:val="ListParagraph"/>
         <w:numPr>
           <w:ilvl w:val="0"/>
           <w:numId w:val="2"/>
@@ -199,7 +208,7 @@
       </w:pPr>
       <w:r>
         <w:rPr>
-          <w:rFonts w:ascii="Arial" w:hAnsi="Arial" w:cs="Arial"/>
+          <w:rFonts w:cs="Arial" w:ascii="Arial" w:hAnsi="Arial"/>
           <w:sz w:val="32"/>
           <w:szCs w:val="32"/>
         </w:rPr>
@@ -208,7 +217,7 @@
     </w:p>
     <w:p>
       <w:pPr>
-        <w:pStyle w:val="PargrafodaLista"/>
+        <w:pStyle w:val="ListParagraph"/>
         <w:numPr>
           <w:ilvl w:val="0"/>
           <w:numId w:val="2"/>
@@ -221,7 +230,7 @@
       </w:pPr>
       <w:r>
         <w:rPr>
-          <w:rFonts w:ascii="Arial" w:hAnsi="Arial" w:cs="Arial"/>
+          <w:rFonts w:cs="Arial" w:ascii="Arial" w:hAnsi="Arial"/>
           <w:sz w:val="32"/>
           <w:szCs w:val="32"/>
         </w:rPr>
@@ -230,7 +239,7 @@
     </w:p>
     <w:p>
       <w:pPr>
-        <w:pStyle w:val="PargrafodaLista"/>
+        <w:pStyle w:val="ListParagraph"/>
         <w:numPr>
           <w:ilvl w:val="0"/>
           <w:numId w:val="2"/>
@@ -243,7 +252,7 @@
       </w:pPr>
       <w:r>
         <w:rPr>
-          <w:rFonts w:ascii="Arial" w:hAnsi="Arial" w:cs="Arial"/>
+          <w:rFonts w:cs="Arial" w:ascii="Arial" w:hAnsi="Arial"/>
           <w:sz w:val="32"/>
           <w:szCs w:val="32"/>
         </w:rPr>
@@ -252,16 +261,24 @@
     </w:p>
     <w:p>
       <w:pPr>
-        <w:rPr>
-          <w:rFonts w:ascii="Arial" w:hAnsi="Arial" w:cs="Arial"/>
-          <w:sz w:val="32"/>
-          <w:szCs w:val="32"/>
-        </w:rPr>
-      </w:pPr>
-    </w:p>
-    <w:p>
-      <w:pPr>
-        <w:pStyle w:val="PargrafodaLista"/>
+        <w:pStyle w:val="Normal"/>
+        <w:rPr>
+          <w:rFonts w:ascii="Arial" w:hAnsi="Arial" w:cs="Arial"/>
+          <w:sz w:val="32"/>
+          <w:szCs w:val="32"/>
+        </w:rPr>
+      </w:pPr>
+      <w:r>
+        <w:rPr>
+          <w:rFonts w:cs="Arial" w:ascii="Arial" w:hAnsi="Arial"/>
+          <w:sz w:val="32"/>
+          <w:szCs w:val="32"/>
+        </w:rPr>
+      </w:r>
+    </w:p>
+    <w:p>
+      <w:pPr>
+        <w:pStyle w:val="ListParagraph"/>
         <w:numPr>
           <w:ilvl w:val="0"/>
           <w:numId w:val="1"/>
@@ -274,7 +291,7 @@
       </w:pPr>
       <w:r>
         <w:rPr>
-          <w:rFonts w:ascii="Arial" w:hAnsi="Arial" w:cs="Arial"/>
+          <w:rFonts w:cs="Arial" w:ascii="Arial" w:hAnsi="Arial"/>
           <w:sz w:val="32"/>
           <w:szCs w:val="32"/>
         </w:rPr>
@@ -283,7 +300,7 @@
     </w:p>
     <w:p>
       <w:pPr>
-        <w:pStyle w:val="PargrafodaLista"/>
+        <w:pStyle w:val="ListParagraph"/>
         <w:numPr>
           <w:ilvl w:val="1"/>
           <w:numId w:val="1"/>
@@ -296,7 +313,7 @@
       </w:pPr>
       <w:r>
         <w:rPr>
-          <w:rFonts w:ascii="Arial" w:hAnsi="Arial" w:cs="Arial"/>
+          <w:rFonts w:cs="Arial" w:ascii="Arial" w:hAnsi="Arial"/>
           <w:sz w:val="32"/>
           <w:szCs w:val="32"/>
         </w:rPr>
@@ -305,7 +322,7 @@
     </w:p>
     <w:p>
       <w:pPr>
-        <w:pStyle w:val="PargrafodaLista"/>
+        <w:pStyle w:val="ListParagraph"/>
         <w:numPr>
           <w:ilvl w:val="1"/>
           <w:numId w:val="1"/>
@@ -318,7 +335,7 @@
       </w:pPr>
       <w:r>
         <w:rPr>
-          <w:rFonts w:ascii="Arial" w:hAnsi="Arial" w:cs="Arial"/>
+          <w:rFonts w:cs="Arial" w:ascii="Arial" w:hAnsi="Arial"/>
           <w:sz w:val="32"/>
           <w:szCs w:val="32"/>
         </w:rPr>
@@ -327,7 +344,7 @@
     </w:p>
     <w:p>
       <w:pPr>
-        <w:pStyle w:val="PargrafodaLista"/>
+        <w:pStyle w:val="ListParagraph"/>
         <w:numPr>
           <w:ilvl w:val="1"/>
           <w:numId w:val="1"/>
@@ -340,7 +357,7 @@
       </w:pPr>
       <w:r>
         <w:rPr>
-          <w:rFonts w:ascii="Arial" w:hAnsi="Arial" w:cs="Arial"/>
+          <w:rFonts w:cs="Arial" w:ascii="Arial" w:hAnsi="Arial"/>
           <w:sz w:val="32"/>
           <w:szCs w:val="32"/>
         </w:rPr>
@@ -349,7 +366,7 @@
     </w:p>
     <w:p>
       <w:pPr>
-        <w:pStyle w:val="PargrafodaLista"/>
+        <w:pStyle w:val="ListParagraph"/>
         <w:numPr>
           <w:ilvl w:val="1"/>
           <w:numId w:val="1"/>
@@ -362,7 +379,7 @@
       </w:pPr>
       <w:r>
         <w:rPr>
-          <w:rFonts w:ascii="Arial" w:hAnsi="Arial" w:cs="Arial"/>
+          <w:rFonts w:cs="Arial" w:ascii="Arial" w:hAnsi="Arial"/>
           <w:sz w:val="32"/>
           <w:szCs w:val="32"/>
         </w:rPr>
@@ -371,24 +388,33 @@
     </w:p>
     <w:p>
       <w:pPr>
-        <w:rPr>
-          <w:rFonts w:ascii="Arial" w:hAnsi="Arial" w:cs="Arial"/>
-          <w:sz w:val="32"/>
-          <w:szCs w:val="32"/>
-        </w:rPr>
-      </w:pPr>
-    </w:p>
-    <w:p>
-      <w:pPr>
-        <w:rPr>
-          <w:rFonts w:ascii="Arial" w:hAnsi="Arial" w:cs="Arial"/>
-          <w:sz w:val="32"/>
-          <w:szCs w:val="32"/>
-        </w:rPr>
-      </w:pPr>
-      <w:r>
-        <w:rPr>
-          <w:rFonts w:ascii="Arial" w:hAnsi="Arial" w:cs="Arial"/>
+        <w:pStyle w:val="Normal"/>
+        <w:rPr>
+          <w:rFonts w:ascii="Arial" w:hAnsi="Arial" w:cs="Arial"/>
+          <w:sz w:val="32"/>
+          <w:szCs w:val="32"/>
+        </w:rPr>
+      </w:pPr>
+      <w:r>
+        <w:rPr>
+          <w:rFonts w:cs="Arial" w:ascii="Arial" w:hAnsi="Arial"/>
+          <w:sz w:val="32"/>
+          <w:szCs w:val="32"/>
+        </w:rPr>
+      </w:r>
+    </w:p>
+    <w:p>
+      <w:pPr>
+        <w:pStyle w:val="Normal"/>
+        <w:rPr>
+          <w:rFonts w:ascii="Arial" w:hAnsi="Arial" w:cs="Arial"/>
+          <w:sz w:val="32"/>
+          <w:szCs w:val="32"/>
+        </w:rPr>
+      </w:pPr>
+      <w:r>
+        <w:rPr>
+          <w:rFonts w:cs="Arial" w:ascii="Arial" w:hAnsi="Arial"/>
           <w:sz w:val="32"/>
           <w:szCs w:val="32"/>
         </w:rPr>
@@ -397,40 +423,34 @@
     </w:p>
     <w:p>
       <w:pPr>
-        <w:rPr>
-          <w:rFonts w:ascii="Arial" w:hAnsi="Arial" w:cs="Arial"/>
-          <w:sz w:val="32"/>
-          <w:szCs w:val="32"/>
-        </w:rPr>
-      </w:pPr>
-      <w:r>
-        <w:rPr>
-          <w:rFonts w:ascii="Arial" w:hAnsi="Arial" w:cs="Arial"/>
-          <w:sz w:val="32"/>
-          <w:szCs w:val="32"/>
-        </w:rPr>
-        <w:t>Atualmente a maior dificuldade do proprietário é realizar o controle do fluxo de caixa e fazer a divulgação do estabelecimento nas redes sociais.</w:t>
-      </w:r>
-      <w:r>
-        <w:rPr>
-          <w:rFonts w:ascii="Arial" w:hAnsi="Arial" w:cs="Arial"/>
-          <w:sz w:val="32"/>
-          <w:szCs w:val="32"/>
-        </w:rPr>
-        <w:t xml:space="preserve"> </w:t>
-      </w:r>
-    </w:p>
-    <w:p>
-      <w:pPr>
-        <w:rPr>
-          <w:rFonts w:ascii="Arial" w:hAnsi="Arial" w:cs="Arial"/>
-          <w:sz w:val="32"/>
-          <w:szCs w:val="32"/>
-        </w:rPr>
-      </w:pPr>
-      <w:r>
-        <w:rPr>
-          <w:rFonts w:ascii="Arial" w:hAnsi="Arial" w:cs="Arial"/>
+        <w:pStyle w:val="Normal"/>
+        <w:rPr>
+          <w:rFonts w:ascii="Arial" w:hAnsi="Arial" w:cs="Arial"/>
+          <w:sz w:val="32"/>
+          <w:szCs w:val="32"/>
+        </w:rPr>
+      </w:pPr>
+      <w:r>
+        <w:rPr>
+          <w:rFonts w:cs="Arial" w:ascii="Arial" w:hAnsi="Arial"/>
+          <w:sz w:val="32"/>
+          <w:szCs w:val="32"/>
+        </w:rPr>
+        <w:t xml:space="preserve">Atualmente a maior dificuldade do proprietário é realizar o controle do fluxo de caixa e fazer a divulgação do estabelecimento nas redes sociais. </w:t>
+      </w:r>
+    </w:p>
+    <w:p>
+      <w:pPr>
+        <w:pStyle w:val="Normal"/>
+        <w:rPr>
+          <w:rFonts w:ascii="Arial" w:hAnsi="Arial" w:cs="Arial"/>
+          <w:sz w:val="32"/>
+          <w:szCs w:val="32"/>
+        </w:rPr>
+      </w:pPr>
+      <w:r>
+        <w:rPr>
+          <w:rFonts w:cs="Arial" w:ascii="Arial" w:hAnsi="Arial"/>
           <w:sz w:val="32"/>
           <w:szCs w:val="32"/>
         </w:rPr>
@@ -439,18 +459,27 @@
     </w:p>
     <w:p>
       <w:pPr>
-        <w:rPr>
-          <w:rFonts w:ascii="Arial" w:hAnsi="Arial" w:cs="Arial"/>
-          <w:sz w:val="32"/>
-          <w:szCs w:val="32"/>
-        </w:rPr>
-      </w:pPr>
-    </w:p>
-    <w:p>
-      <w:pPr>
-        <w:spacing w:line="240" w:lineRule="auto"/>
-        <w:rPr>
-          <w:rFonts w:ascii="Times New Roman" w:eastAsia="Times New Roman" w:hAnsi="Times New Roman" w:cs="Times New Roman"/>
+        <w:pStyle w:val="Normal"/>
+        <w:rPr>
+          <w:rFonts w:ascii="Arial" w:hAnsi="Arial" w:cs="Arial"/>
+          <w:sz w:val="32"/>
+          <w:szCs w:val="32"/>
+        </w:rPr>
+      </w:pPr>
+      <w:r>
+        <w:rPr>
+          <w:rFonts w:cs="Arial" w:ascii="Arial" w:hAnsi="Arial"/>
+          <w:sz w:val="32"/>
+          <w:szCs w:val="32"/>
+        </w:rPr>
+      </w:r>
+    </w:p>
+    <w:p>
+      <w:pPr>
+        <w:pStyle w:val="Normal"/>
+        <w:spacing w:lineRule="auto" w:line="240"/>
+        <w:rPr>
+          <w:rFonts w:ascii="Times New Roman" w:hAnsi="Times New Roman" w:eastAsia="Times New Roman" w:cs="Times New Roman"/>
           <w:sz w:val="24"/>
           <w:szCs w:val="24"/>
           <w:lang w:eastAsia="pt-BR"/>
@@ -458,7 +487,7 @@
       </w:pPr>
       <w:r>
         <w:rPr>
-          <w:rFonts w:ascii="Arial" w:eastAsia="Times New Roman" w:hAnsi="Arial" w:cs="Arial"/>
+          <w:rFonts w:eastAsia="Times New Roman" w:cs="Arial" w:ascii="Arial" w:hAnsi="Arial"/>
           <w:color w:val="000000"/>
           <w:sz w:val="32"/>
           <w:szCs w:val="32"/>
@@ -469,47 +498,56 @@
     </w:p>
     <w:tbl>
       <w:tblPr>
-        <w:tblW w:w="0" w:type="auto"/>
+        <w:tblW w:w="7599" w:type="dxa"/>
+        <w:jc w:val="left"/>
+        <w:tblInd w:w="0" w:type="dxa"/>
+        <w:tblBorders>
+          <w:top w:val="single" w:sz="18" w:space="0" w:color="000001"/>
+          <w:left w:val="single" w:sz="18" w:space="0" w:color="000001"/>
+          <w:bottom w:val="single" w:sz="18" w:space="0" w:color="000001"/>
+          <w:right w:val="single" w:sz="18" w:space="0" w:color="000001"/>
+          <w:insideH w:val="single" w:sz="18" w:space="0" w:color="000001"/>
+          <w:insideV w:val="single" w:sz="18" w:space="0" w:color="000001"/>
+        </w:tblBorders>
         <w:tblCellMar>
-          <w:top w:w="15" w:type="dxa"/>
-          <w:left w:w="15" w:type="dxa"/>
-          <w:bottom w:w="15" w:type="dxa"/>
-          <w:right w:w="15" w:type="dxa"/>
+          <w:top w:w="40" w:type="dxa"/>
+          <w:left w:w="17" w:type="dxa"/>
+          <w:bottom w:w="40" w:type="dxa"/>
+          <w:right w:w="40" w:type="dxa"/>
         </w:tblCellMar>
-        <w:tblLook w:val="04A0" w:firstRow="1" w:lastRow="0" w:firstColumn="1" w:lastColumn="0" w:noHBand="0" w:noVBand="1"/>
+        <w:tblLook w:firstRow="1" w:noVBand="1" w:lastRow="0" w:firstColumn="1" w:lastColumn="0" w:noHBand="0" w:val="04a0"/>
       </w:tblPr>
       <w:tblGrid>
         <w:gridCol w:w="1126"/>
-        <w:gridCol w:w="6473"/>
+        <w:gridCol w:w="6472"/>
       </w:tblGrid>
       <w:tr>
         <w:trPr>
-          <w:trHeight w:val="300"/>
+          <w:trHeight w:val="300" w:hRule="atLeast"/>
         </w:trPr>
         <w:tc>
           <w:tcPr>
-            <w:tcW w:w="0" w:type="auto"/>
+            <w:tcW w:w="1126" w:type="dxa"/>
             <w:tcBorders>
-              <w:top w:val="single" w:sz="18" w:space="0" w:color="000000"/>
-              <w:left w:val="single" w:sz="18" w:space="0" w:color="000000"/>
-              <w:bottom w:val="single" w:sz="18" w:space="0" w:color="000000"/>
-              <w:right w:val="single" w:sz="18" w:space="0" w:color="000000"/>
+              <w:top w:val="single" w:sz="18" w:space="0" w:color="000001"/>
+              <w:left w:val="single" w:sz="18" w:space="0" w:color="000001"/>
+              <w:bottom w:val="single" w:sz="18" w:space="0" w:color="000001"/>
+              <w:right w:val="single" w:sz="18" w:space="0" w:color="000001"/>
+              <w:insideH w:val="single" w:sz="18" w:space="0" w:color="000001"/>
+              <w:insideV w:val="single" w:sz="18" w:space="0" w:color="000001"/>
             </w:tcBorders>
-            <w:shd w:val="clear" w:color="auto" w:fill="FFE599"/>
+            <w:shd w:color="auto" w:fill="FFE599" w:val="clear"/>
             <w:tcMar>
-              <w:top w:w="40" w:type="dxa"/>
-              <w:left w:w="40" w:type="dxa"/>
-              <w:bottom w:w="40" w:type="dxa"/>
-              <w:right w:w="40" w:type="dxa"/>
+              <w:left w:w="17" w:type="dxa"/>
             </w:tcMar>
             <w:vAlign w:val="bottom"/>
-            <w:hideMark/>
           </w:tcPr>
           <w:p>
             <w:pPr>
-              <w:spacing w:after="0" w:line="240" w:lineRule="auto"/>
+              <w:pStyle w:val="Normal"/>
+              <w:spacing w:lineRule="auto" w:line="240" w:before="0" w:after="0"/>
               <w:rPr>
-                <w:rFonts w:ascii="Times New Roman" w:eastAsia="Times New Roman" w:hAnsi="Times New Roman" w:cs="Times New Roman"/>
+                <w:rFonts w:ascii="Times New Roman" w:hAnsi="Times New Roman" w:eastAsia="Times New Roman" w:cs="Times New Roman"/>
                 <w:sz w:val="24"/>
                 <w:szCs w:val="24"/>
                 <w:lang w:eastAsia="pt-BR"/>
@@ -517,7 +555,7 @@
             </w:pPr>
             <w:r>
               <w:rPr>
-                <w:rFonts w:ascii="Arial" w:eastAsia="Times New Roman" w:hAnsi="Arial" w:cs="Arial"/>
+                <w:rFonts w:eastAsia="Times New Roman" w:cs="Arial" w:ascii="Arial" w:hAnsi="Arial"/>
                 <w:b/>
                 <w:bCs/>
                 <w:color w:val="000000"/>
@@ -531,28 +569,27 @@
         </w:tc>
         <w:tc>
           <w:tcPr>
-            <w:tcW w:w="0" w:type="auto"/>
+            <w:tcW w:w="6472" w:type="dxa"/>
             <w:tcBorders>
-              <w:top w:val="single" w:sz="18" w:space="0" w:color="000000"/>
-              <w:left w:val="single" w:sz="18" w:space="0" w:color="000000"/>
-              <w:bottom w:val="single" w:sz="18" w:space="0" w:color="000000"/>
-              <w:right w:val="single" w:sz="18" w:space="0" w:color="000000"/>
+              <w:top w:val="single" w:sz="18" w:space="0" w:color="000001"/>
+              <w:left w:val="single" w:sz="18" w:space="0" w:color="000001"/>
+              <w:bottom w:val="single" w:sz="18" w:space="0" w:color="000001"/>
+              <w:right w:val="single" w:sz="18" w:space="0" w:color="000001"/>
+              <w:insideH w:val="single" w:sz="18" w:space="0" w:color="000001"/>
+              <w:insideV w:val="single" w:sz="18" w:space="0" w:color="000001"/>
             </w:tcBorders>
-            <w:shd w:val="clear" w:color="auto" w:fill="FFE599"/>
+            <w:shd w:color="auto" w:fill="FFE599" w:val="clear"/>
             <w:tcMar>
-              <w:top w:w="40" w:type="dxa"/>
-              <w:left w:w="40" w:type="dxa"/>
-              <w:bottom w:w="40" w:type="dxa"/>
-              <w:right w:w="40" w:type="dxa"/>
+              <w:left w:w="17" w:type="dxa"/>
             </w:tcMar>
             <w:vAlign w:val="bottom"/>
-            <w:hideMark/>
           </w:tcPr>
           <w:p>
             <w:pPr>
-              <w:spacing w:after="0" w:line="240" w:lineRule="auto"/>
+              <w:pStyle w:val="Normal"/>
+              <w:spacing w:lineRule="auto" w:line="240" w:before="0" w:after="0"/>
               <w:rPr>
-                <w:rFonts w:ascii="Times New Roman" w:eastAsia="Times New Roman" w:hAnsi="Times New Roman" w:cs="Times New Roman"/>
+                <w:rFonts w:ascii="Times New Roman" w:hAnsi="Times New Roman" w:eastAsia="Times New Roman" w:cs="Times New Roman"/>
                 <w:sz w:val="24"/>
                 <w:szCs w:val="24"/>
                 <w:lang w:eastAsia="pt-BR"/>
@@ -560,7 +597,7 @@
             </w:pPr>
             <w:r>
               <w:rPr>
-                <w:rFonts w:ascii="Arial" w:eastAsia="Times New Roman" w:hAnsi="Arial" w:cs="Arial"/>
+                <w:rFonts w:eastAsia="Times New Roman" w:cs="Arial" w:ascii="Arial" w:hAnsi="Arial"/>
                 <w:b/>
                 <w:bCs/>
                 <w:color w:val="000000"/>
@@ -575,31 +612,31 @@
       </w:tr>
       <w:tr>
         <w:trPr>
-          <w:trHeight w:val="720"/>
+          <w:trHeight w:val="720" w:hRule="atLeast"/>
         </w:trPr>
         <w:tc>
           <w:tcPr>
-            <w:tcW w:w="0" w:type="auto"/>
+            <w:tcW w:w="1126" w:type="dxa"/>
             <w:tcBorders>
-              <w:top w:val="single" w:sz="18" w:space="0" w:color="000000"/>
-              <w:left w:val="single" w:sz="18" w:space="0" w:color="000000"/>
+              <w:top w:val="single" w:sz="18" w:space="0" w:color="000001"/>
+              <w:left w:val="single" w:sz="18" w:space="0" w:color="000001"/>
               <w:bottom w:val="single" w:sz="6" w:space="0" w:color="CCCCCC"/>
               <w:right w:val="single" w:sz="6" w:space="0" w:color="CCCCCC"/>
+              <w:insideH w:val="single" w:sz="6" w:space="0" w:color="CCCCCC"/>
+              <w:insideV w:val="single" w:sz="6" w:space="0" w:color="CCCCCC"/>
             </w:tcBorders>
+            <w:shd w:fill="auto" w:val="clear"/>
             <w:tcMar>
-              <w:top w:w="40" w:type="dxa"/>
-              <w:left w:w="40" w:type="dxa"/>
-              <w:bottom w:w="40" w:type="dxa"/>
-              <w:right w:w="40" w:type="dxa"/>
+              <w:left w:w="17" w:type="dxa"/>
             </w:tcMar>
             <w:vAlign w:val="center"/>
-            <w:hideMark/>
           </w:tcPr>
           <w:p>
             <w:pPr>
-              <w:spacing w:after="0" w:line="240" w:lineRule="auto"/>
+              <w:pStyle w:val="Normal"/>
+              <w:spacing w:lineRule="auto" w:line="240" w:before="0" w:after="0"/>
               <w:rPr>
-                <w:rFonts w:ascii="Times New Roman" w:eastAsia="Times New Roman" w:hAnsi="Times New Roman" w:cs="Times New Roman"/>
+                <w:rFonts w:ascii="Times New Roman" w:hAnsi="Times New Roman" w:eastAsia="Times New Roman" w:cs="Times New Roman"/>
                 <w:sz w:val="24"/>
                 <w:szCs w:val="24"/>
                 <w:lang w:eastAsia="pt-BR"/>
@@ -607,49 +644,39 @@
             </w:pPr>
             <w:r>
               <w:rPr>
-                <w:rFonts w:ascii="Arial" w:eastAsia="Times New Roman" w:hAnsi="Arial" w:cs="Arial"/>
+                <w:rFonts w:eastAsia="Times New Roman" w:cs="Arial" w:ascii="Arial" w:hAnsi="Arial"/>
                 <w:color w:val="000000"/>
                 <w:sz w:val="20"/>
                 <w:szCs w:val="20"/>
                 <w:lang w:eastAsia="pt-BR"/>
               </w:rPr>
-              <w:t>Proprietári</w:t>
-            </w:r>
-            <w:r>
-              <w:rPr>
-                <w:rFonts w:ascii="Arial" w:eastAsia="Times New Roman" w:hAnsi="Arial" w:cs="Arial"/>
-                <w:color w:val="000000"/>
-                <w:sz w:val="20"/>
-                <w:szCs w:val="20"/>
-                <w:lang w:eastAsia="pt-BR"/>
-              </w:rPr>
-              <w:t>o</w:t>
+              <w:t>Proprietário</w:t>
             </w:r>
           </w:p>
         </w:tc>
         <w:tc>
           <w:tcPr>
-            <w:tcW w:w="0" w:type="auto"/>
+            <w:tcW w:w="6472" w:type="dxa"/>
             <w:tcBorders>
-              <w:top w:val="single" w:sz="18" w:space="0" w:color="000000"/>
+              <w:top w:val="single" w:sz="18" w:space="0" w:color="000001"/>
               <w:left w:val="single" w:sz="6" w:space="0" w:color="CCCCCC"/>
               <w:bottom w:val="single" w:sz="6" w:space="0" w:color="CCCCCC"/>
-              <w:right w:val="single" w:sz="18" w:space="0" w:color="000000"/>
+              <w:right w:val="single" w:sz="18" w:space="0" w:color="000001"/>
+              <w:insideH w:val="single" w:sz="6" w:space="0" w:color="CCCCCC"/>
+              <w:insideV w:val="single" w:sz="18" w:space="0" w:color="000001"/>
             </w:tcBorders>
+            <w:shd w:fill="auto" w:val="clear"/>
             <w:tcMar>
-              <w:top w:w="40" w:type="dxa"/>
-              <w:left w:w="40" w:type="dxa"/>
-              <w:bottom w:w="40" w:type="dxa"/>
-              <w:right w:w="40" w:type="dxa"/>
+              <w:left w:w="32" w:type="dxa"/>
             </w:tcMar>
             <w:vAlign w:val="bottom"/>
-            <w:hideMark/>
           </w:tcPr>
           <w:p>
             <w:pPr>
-              <w:spacing w:after="0" w:line="240" w:lineRule="auto"/>
+              <w:pStyle w:val="Normal"/>
+              <w:spacing w:lineRule="auto" w:line="240" w:before="0" w:after="0"/>
               <w:rPr>
-                <w:rFonts w:ascii="Times New Roman" w:eastAsia="Times New Roman" w:hAnsi="Times New Roman" w:cs="Times New Roman"/>
+                <w:rFonts w:ascii="Times New Roman" w:hAnsi="Times New Roman" w:eastAsia="Times New Roman" w:cs="Times New Roman"/>
                 <w:sz w:val="24"/>
                 <w:szCs w:val="24"/>
                 <w:lang w:eastAsia="pt-BR"/>
@@ -657,64 +684,44 @@
             </w:pPr>
             <w:r>
               <w:rPr>
-                <w:rFonts w:ascii="Arial" w:eastAsia="Times New Roman" w:hAnsi="Arial" w:cs="Arial"/>
+                <w:rFonts w:eastAsia="Times New Roman" w:cs="Arial" w:ascii="Arial" w:hAnsi="Arial"/>
                 <w:color w:val="000000"/>
                 <w:sz w:val="20"/>
                 <w:szCs w:val="20"/>
                 <w:lang w:eastAsia="pt-BR"/>
               </w:rPr>
-              <w:t>Utilizará o sistema, para: fazer o controle de vendas</w:t>
-            </w:r>
-            <w:r>
-              <w:rPr>
-                <w:rFonts w:ascii="Arial" w:eastAsia="Times New Roman" w:hAnsi="Arial" w:cs="Arial"/>
-                <w:color w:val="000000"/>
-                <w:sz w:val="20"/>
-                <w:szCs w:val="20"/>
-                <w:lang w:eastAsia="pt-BR"/>
-              </w:rPr>
-              <w:t xml:space="preserve"> e do fluxo de caixa</w:t>
-            </w:r>
-            <w:r>
-              <w:rPr>
-                <w:rFonts w:ascii="Arial" w:eastAsia="Times New Roman" w:hAnsi="Arial" w:cs="Arial"/>
-                <w:color w:val="000000"/>
-                <w:sz w:val="20"/>
-                <w:szCs w:val="20"/>
-                <w:lang w:eastAsia="pt-BR"/>
-              </w:rPr>
-              <w:t>.</w:t>
+              <w:t>Utilizará o sistema, para: fazer o controle de vendas e do fluxo de caixa.</w:t>
             </w:r>
           </w:p>
         </w:tc>
       </w:tr>
       <w:tr>
         <w:trPr>
-          <w:trHeight w:val="720"/>
+          <w:trHeight w:val="720" w:hRule="atLeast"/>
         </w:trPr>
         <w:tc>
           <w:tcPr>
-            <w:tcW w:w="0" w:type="auto"/>
+            <w:tcW w:w="1126" w:type="dxa"/>
             <w:tcBorders>
               <w:top w:val="single" w:sz="6" w:space="0" w:color="CCCCCC"/>
-              <w:left w:val="single" w:sz="18" w:space="0" w:color="000000"/>
-              <w:bottom w:val="single" w:sz="18" w:space="0" w:color="000000"/>
+              <w:left w:val="single" w:sz="18" w:space="0" w:color="000001"/>
+              <w:bottom w:val="single" w:sz="18" w:space="0" w:color="000001"/>
               <w:right w:val="single" w:sz="6" w:space="0" w:color="CCCCCC"/>
+              <w:insideH w:val="single" w:sz="18" w:space="0" w:color="000001"/>
+              <w:insideV w:val="single" w:sz="6" w:space="0" w:color="CCCCCC"/>
             </w:tcBorders>
+            <w:shd w:fill="auto" w:val="clear"/>
             <w:tcMar>
-              <w:top w:w="40" w:type="dxa"/>
-              <w:left w:w="40" w:type="dxa"/>
-              <w:bottom w:w="40" w:type="dxa"/>
-              <w:right w:w="40" w:type="dxa"/>
+              <w:left w:w="17" w:type="dxa"/>
             </w:tcMar>
             <w:vAlign w:val="center"/>
-            <w:hideMark/>
           </w:tcPr>
           <w:p>
             <w:pPr>
-              <w:spacing w:after="0" w:line="240" w:lineRule="auto"/>
+              <w:pStyle w:val="Normal"/>
+              <w:spacing w:lineRule="auto" w:line="240" w:before="0" w:after="0"/>
               <w:rPr>
-                <w:rFonts w:ascii="Times New Roman" w:eastAsia="Times New Roman" w:hAnsi="Times New Roman" w:cs="Times New Roman"/>
+                <w:rFonts w:ascii="Times New Roman" w:hAnsi="Times New Roman" w:eastAsia="Times New Roman" w:cs="Times New Roman"/>
                 <w:sz w:val="24"/>
                 <w:szCs w:val="24"/>
                 <w:lang w:eastAsia="pt-BR"/>
@@ -722,7 +729,7 @@
             </w:pPr>
             <w:r>
               <w:rPr>
-                <w:rFonts w:ascii="Arial" w:eastAsia="Times New Roman" w:hAnsi="Arial" w:cs="Arial"/>
+                <w:rFonts w:eastAsia="Times New Roman" w:cs="Arial" w:ascii="Arial" w:hAnsi="Arial"/>
                 <w:color w:val="000000"/>
                 <w:sz w:val="20"/>
                 <w:szCs w:val="20"/>
@@ -734,27 +741,27 @@
         </w:tc>
         <w:tc>
           <w:tcPr>
-            <w:tcW w:w="0" w:type="auto"/>
+            <w:tcW w:w="6472" w:type="dxa"/>
             <w:tcBorders>
               <w:top w:val="single" w:sz="6" w:space="0" w:color="CCCCCC"/>
               <w:left w:val="single" w:sz="6" w:space="0" w:color="CCCCCC"/>
-              <w:bottom w:val="single" w:sz="18" w:space="0" w:color="000000"/>
-              <w:right w:val="single" w:sz="18" w:space="0" w:color="000000"/>
+              <w:bottom w:val="single" w:sz="18" w:space="0" w:color="000001"/>
+              <w:right w:val="single" w:sz="18" w:space="0" w:color="000001"/>
+              <w:insideH w:val="single" w:sz="18" w:space="0" w:color="000001"/>
+              <w:insideV w:val="single" w:sz="18" w:space="0" w:color="000001"/>
             </w:tcBorders>
+            <w:shd w:fill="auto" w:val="clear"/>
             <w:tcMar>
-              <w:top w:w="40" w:type="dxa"/>
-              <w:left w:w="40" w:type="dxa"/>
-              <w:bottom w:w="40" w:type="dxa"/>
-              <w:right w:w="40" w:type="dxa"/>
+              <w:left w:w="32" w:type="dxa"/>
             </w:tcMar>
             <w:vAlign w:val="bottom"/>
-            <w:hideMark/>
           </w:tcPr>
           <w:p>
             <w:pPr>
-              <w:spacing w:after="0" w:line="240" w:lineRule="auto"/>
+              <w:pStyle w:val="Normal"/>
+              <w:spacing w:lineRule="auto" w:line="240" w:before="0" w:after="0"/>
               <w:rPr>
-                <w:rFonts w:ascii="Times New Roman" w:eastAsia="Times New Roman" w:hAnsi="Times New Roman" w:cs="Times New Roman"/>
+                <w:rFonts w:ascii="Times New Roman" w:hAnsi="Times New Roman" w:eastAsia="Times New Roman" w:cs="Times New Roman"/>
                 <w:sz w:val="24"/>
                 <w:szCs w:val="24"/>
                 <w:lang w:eastAsia="pt-BR"/>
@@ -762,73 +769,13 @@
             </w:pPr>
             <w:r>
               <w:rPr>
-                <w:rFonts w:ascii="Arial" w:eastAsia="Times New Roman" w:hAnsi="Arial" w:cs="Arial"/>
+                <w:rFonts w:eastAsia="Times New Roman" w:cs="Arial" w:ascii="Arial" w:hAnsi="Arial"/>
                 <w:color w:val="000000"/>
                 <w:sz w:val="20"/>
                 <w:szCs w:val="20"/>
                 <w:lang w:eastAsia="pt-BR"/>
               </w:rPr>
-              <w:t>Utilizar</w:t>
-            </w:r>
-            <w:r>
-              <w:rPr>
-                <w:rFonts w:ascii="Arial" w:eastAsia="Times New Roman" w:hAnsi="Arial" w:cs="Arial"/>
-                <w:color w:val="000000"/>
-                <w:sz w:val="20"/>
-                <w:szCs w:val="20"/>
-                <w:lang w:eastAsia="pt-BR"/>
-              </w:rPr>
-              <w:t>á</w:t>
-            </w:r>
-            <w:r>
-              <w:rPr>
-                <w:rFonts w:ascii="Arial" w:eastAsia="Times New Roman" w:hAnsi="Arial" w:cs="Arial"/>
-                <w:color w:val="000000"/>
-                <w:sz w:val="20"/>
-                <w:szCs w:val="20"/>
-                <w:lang w:eastAsia="pt-BR"/>
-              </w:rPr>
-              <w:t xml:space="preserve"> o sistema</w:t>
-            </w:r>
-            <w:r>
-              <w:rPr>
-                <w:rFonts w:ascii="Arial" w:eastAsia="Times New Roman" w:hAnsi="Arial" w:cs="Arial"/>
-                <w:color w:val="000000"/>
-                <w:sz w:val="20"/>
-                <w:szCs w:val="20"/>
-                <w:lang w:eastAsia="pt-BR"/>
-              </w:rPr>
-              <w:t>,</w:t>
-            </w:r>
-            <w:r>
-              <w:rPr>
-                <w:rFonts w:ascii="Arial" w:eastAsia="Times New Roman" w:hAnsi="Arial" w:cs="Arial"/>
-                <w:color w:val="000000"/>
-                <w:sz w:val="20"/>
-                <w:szCs w:val="20"/>
-                <w:lang w:eastAsia="pt-BR"/>
-              </w:rPr>
-              <w:t xml:space="preserve"> para: </w:t>
-            </w:r>
-            <w:r>
-              <w:rPr>
-                <w:rFonts w:ascii="Arial" w:eastAsia="Times New Roman" w:hAnsi="Arial" w:cs="Arial"/>
-                <w:color w:val="000000"/>
-                <w:sz w:val="20"/>
-                <w:szCs w:val="20"/>
-                <w:lang w:eastAsia="pt-BR"/>
-              </w:rPr>
-              <w:t>divulgar o status do serviço para o cliente</w:t>
-            </w:r>
-            <w:r>
-              <w:rPr>
-                <w:rFonts w:ascii="Arial" w:eastAsia="Times New Roman" w:hAnsi="Arial" w:cs="Arial"/>
-                <w:color w:val="000000"/>
-                <w:sz w:val="20"/>
-                <w:szCs w:val="20"/>
-                <w:lang w:eastAsia="pt-BR"/>
-              </w:rPr>
-              <w:t>.</w:t>
+              <w:t>Utilizará o sistema, para: divulgar o status do serviço para o cliente.</w:t>
             </w:r>
           </w:p>
         </w:tc>
@@ -836,58 +783,76 @@
     </w:tbl>
     <w:p>
       <w:pPr>
-        <w:spacing w:after="240" w:line="240" w:lineRule="auto"/>
-        <w:rPr>
-          <w:rFonts w:ascii="Times New Roman" w:eastAsia="Times New Roman" w:hAnsi="Times New Roman" w:cs="Times New Roman"/>
+        <w:pStyle w:val="Normal"/>
+        <w:spacing w:lineRule="auto" w:line="240" w:before="0" w:after="240"/>
+        <w:rPr>
+          <w:rFonts w:ascii="Times New Roman" w:hAnsi="Times New Roman" w:eastAsia="Times New Roman" w:cs="Times New Roman"/>
           <w:sz w:val="24"/>
           <w:szCs w:val="24"/>
           <w:lang w:eastAsia="pt-BR"/>
         </w:rPr>
       </w:pPr>
+      <w:r>
+        <w:rPr>
+          <w:rFonts w:eastAsia="Times New Roman" w:cs="Times New Roman" w:ascii="Times New Roman" w:hAnsi="Times New Roman"/>
+          <w:sz w:val="24"/>
+          <w:szCs w:val="24"/>
+          <w:lang w:eastAsia="pt-BR"/>
+        </w:rPr>
+      </w:r>
     </w:p>
     <w:tbl>
       <w:tblPr>
-        <w:tblW w:w="0" w:type="auto"/>
+        <w:tblW w:w="5564" w:type="dxa"/>
+        <w:jc w:val="left"/>
+        <w:tblInd w:w="0" w:type="dxa"/>
+        <w:tblBorders>
+          <w:top w:val="single" w:sz="18" w:space="0" w:color="000001"/>
+          <w:left w:val="single" w:sz="18" w:space="0" w:color="000001"/>
+          <w:bottom w:val="single" w:sz="18" w:space="0" w:color="000001"/>
+          <w:right w:val="single" w:sz="18" w:space="0" w:color="000001"/>
+          <w:insideH w:val="single" w:sz="18" w:space="0" w:color="000001"/>
+          <w:insideV w:val="single" w:sz="18" w:space="0" w:color="000001"/>
+        </w:tblBorders>
         <w:tblCellMar>
-          <w:top w:w="15" w:type="dxa"/>
-          <w:left w:w="15" w:type="dxa"/>
-          <w:bottom w:w="15" w:type="dxa"/>
-          <w:right w:w="15" w:type="dxa"/>
+          <w:top w:w="40" w:type="dxa"/>
+          <w:left w:w="17" w:type="dxa"/>
+          <w:bottom w:w="40" w:type="dxa"/>
+          <w:right w:w="40" w:type="dxa"/>
         </w:tblCellMar>
-        <w:tblLook w:val="04A0" w:firstRow="1" w:lastRow="0" w:firstColumn="1" w:lastColumn="0" w:noHBand="0" w:noVBand="1"/>
+        <w:tblLook w:firstRow="1" w:noVBand="1" w:lastRow="0" w:firstColumn="1" w:lastColumn="0" w:noHBand="0" w:val="04a0"/>
       </w:tblPr>
       <w:tblGrid>
-        <w:gridCol w:w="2048"/>
+        <w:gridCol w:w="2047"/>
         <w:gridCol w:w="3516"/>
       </w:tblGrid>
       <w:tr>
         <w:trPr>
-          <w:trHeight w:val="400"/>
+          <w:trHeight w:val="400" w:hRule="atLeast"/>
         </w:trPr>
         <w:tc>
           <w:tcPr>
-            <w:tcW w:w="0" w:type="auto"/>
+            <w:tcW w:w="2047" w:type="dxa"/>
             <w:tcBorders>
-              <w:top w:val="single" w:sz="18" w:space="0" w:color="000000"/>
-              <w:left w:val="single" w:sz="18" w:space="0" w:color="000000"/>
-              <w:bottom w:val="single" w:sz="18" w:space="0" w:color="000000"/>
-              <w:right w:val="single" w:sz="18" w:space="0" w:color="000000"/>
+              <w:top w:val="single" w:sz="18" w:space="0" w:color="000001"/>
+              <w:left w:val="single" w:sz="18" w:space="0" w:color="000001"/>
+              <w:bottom w:val="single" w:sz="18" w:space="0" w:color="000001"/>
+              <w:right w:val="single" w:sz="18" w:space="0" w:color="000001"/>
+              <w:insideH w:val="single" w:sz="18" w:space="0" w:color="000001"/>
+              <w:insideV w:val="single" w:sz="18" w:space="0" w:color="000001"/>
             </w:tcBorders>
-            <w:shd w:val="clear" w:color="auto" w:fill="FFE599"/>
+            <w:shd w:color="auto" w:fill="FFE599" w:val="clear"/>
             <w:tcMar>
-              <w:top w:w="40" w:type="dxa"/>
-              <w:left w:w="40" w:type="dxa"/>
-              <w:bottom w:w="40" w:type="dxa"/>
-              <w:right w:w="40" w:type="dxa"/>
+              <w:left w:w="17" w:type="dxa"/>
             </w:tcMar>
             <w:vAlign w:val="bottom"/>
-            <w:hideMark/>
           </w:tcPr>
           <w:p>
             <w:pPr>
-              <w:spacing w:after="0" w:line="240" w:lineRule="auto"/>
+              <w:pStyle w:val="Normal"/>
+              <w:spacing w:lineRule="auto" w:line="240" w:before="0" w:after="0"/>
               <w:rPr>
-                <w:rFonts w:ascii="Times New Roman" w:eastAsia="Times New Roman" w:hAnsi="Times New Roman" w:cs="Times New Roman"/>
+                <w:rFonts w:ascii="Times New Roman" w:hAnsi="Times New Roman" w:eastAsia="Times New Roman" w:cs="Times New Roman"/>
                 <w:sz w:val="24"/>
                 <w:szCs w:val="24"/>
                 <w:lang w:eastAsia="pt-BR"/>
@@ -895,7 +860,7 @@
             </w:pPr>
             <w:r>
               <w:rPr>
-                <w:rFonts w:ascii="Arial" w:eastAsia="Times New Roman" w:hAnsi="Arial" w:cs="Arial"/>
+                <w:rFonts w:eastAsia="Times New Roman" w:cs="Arial" w:ascii="Arial" w:hAnsi="Arial"/>
                 <w:b/>
                 <w:bCs/>
                 <w:color w:val="000000"/>
@@ -909,28 +874,27 @@
         </w:tc>
         <w:tc>
           <w:tcPr>
-            <w:tcW w:w="0" w:type="auto"/>
+            <w:tcW w:w="3516" w:type="dxa"/>
             <w:tcBorders>
-              <w:top w:val="single" w:sz="18" w:space="0" w:color="000000"/>
-              <w:left w:val="single" w:sz="18" w:space="0" w:color="000000"/>
-              <w:bottom w:val="single" w:sz="18" w:space="0" w:color="000000"/>
-              <w:right w:val="single" w:sz="18" w:space="0" w:color="000000"/>
+              <w:top w:val="single" w:sz="18" w:space="0" w:color="000001"/>
+              <w:left w:val="single" w:sz="18" w:space="0" w:color="000001"/>
+              <w:bottom w:val="single" w:sz="18" w:space="0" w:color="000001"/>
+              <w:right w:val="single" w:sz="18" w:space="0" w:color="000001"/>
+              <w:insideH w:val="single" w:sz="18" w:space="0" w:color="000001"/>
+              <w:insideV w:val="single" w:sz="18" w:space="0" w:color="000001"/>
             </w:tcBorders>
-            <w:shd w:val="clear" w:color="auto" w:fill="FFE599"/>
+            <w:shd w:color="auto" w:fill="FFE599" w:val="clear"/>
             <w:tcMar>
-              <w:top w:w="40" w:type="dxa"/>
-              <w:left w:w="40" w:type="dxa"/>
-              <w:bottom w:w="40" w:type="dxa"/>
-              <w:right w:w="40" w:type="dxa"/>
+              <w:left w:w="17" w:type="dxa"/>
             </w:tcMar>
             <w:vAlign w:val="bottom"/>
-            <w:hideMark/>
           </w:tcPr>
           <w:p>
             <w:pPr>
-              <w:spacing w:after="0" w:line="240" w:lineRule="auto"/>
+              <w:pStyle w:val="Normal"/>
+              <w:spacing w:lineRule="auto" w:line="240" w:before="0" w:after="0"/>
               <w:rPr>
-                <w:rFonts w:ascii="Times New Roman" w:eastAsia="Times New Roman" w:hAnsi="Times New Roman" w:cs="Times New Roman"/>
+                <w:rFonts w:ascii="Times New Roman" w:hAnsi="Times New Roman" w:eastAsia="Times New Roman" w:cs="Times New Roman"/>
                 <w:sz w:val="24"/>
                 <w:szCs w:val="24"/>
                 <w:lang w:eastAsia="pt-BR"/>
@@ -938,7 +902,7 @@
             </w:pPr>
             <w:r>
               <w:rPr>
-                <w:rFonts w:ascii="Arial" w:eastAsia="Times New Roman" w:hAnsi="Arial" w:cs="Arial"/>
+                <w:rFonts w:eastAsia="Times New Roman" w:cs="Arial" w:ascii="Arial" w:hAnsi="Arial"/>
                 <w:b/>
                 <w:bCs/>
                 <w:color w:val="000000"/>
@@ -953,31 +917,31 @@
       </w:tr>
       <w:tr>
         <w:trPr>
-          <w:trHeight w:val="380"/>
+          <w:trHeight w:val="380" w:hRule="atLeast"/>
         </w:trPr>
         <w:tc>
           <w:tcPr>
-            <w:tcW w:w="0" w:type="auto"/>
+            <w:tcW w:w="2047" w:type="dxa"/>
             <w:tcBorders>
-              <w:top w:val="single" w:sz="18" w:space="0" w:color="000000"/>
-              <w:left w:val="single" w:sz="18" w:space="0" w:color="000000"/>
-              <w:bottom w:val="single" w:sz="18" w:space="0" w:color="000000"/>
+              <w:top w:val="single" w:sz="18" w:space="0" w:color="000001"/>
+              <w:left w:val="single" w:sz="18" w:space="0" w:color="000001"/>
+              <w:bottom w:val="single" w:sz="18" w:space="0" w:color="000001"/>
               <w:right w:val="single" w:sz="6" w:space="0" w:color="CCCCCC"/>
+              <w:insideH w:val="single" w:sz="18" w:space="0" w:color="000001"/>
+              <w:insideV w:val="single" w:sz="6" w:space="0" w:color="CCCCCC"/>
             </w:tcBorders>
+            <w:shd w:fill="auto" w:val="clear"/>
             <w:tcMar>
-              <w:top w:w="40" w:type="dxa"/>
-              <w:left w:w="40" w:type="dxa"/>
-              <w:bottom w:w="40" w:type="dxa"/>
-              <w:right w:w="40" w:type="dxa"/>
+              <w:left w:w="17" w:type="dxa"/>
             </w:tcMar>
             <w:vAlign w:val="bottom"/>
-            <w:hideMark/>
           </w:tcPr>
           <w:p>
             <w:pPr>
-              <w:spacing w:after="0" w:line="240" w:lineRule="auto"/>
+              <w:pStyle w:val="Normal"/>
+              <w:spacing w:lineRule="auto" w:line="240" w:before="0" w:after="0"/>
               <w:rPr>
-                <w:rFonts w:ascii="Times New Roman" w:eastAsia="Times New Roman" w:hAnsi="Times New Roman" w:cs="Times New Roman"/>
+                <w:rFonts w:ascii="Times New Roman" w:hAnsi="Times New Roman" w:eastAsia="Times New Roman" w:cs="Times New Roman"/>
                 <w:sz w:val="24"/>
                 <w:szCs w:val="24"/>
                 <w:lang w:eastAsia="pt-BR"/>
@@ -985,7 +949,7 @@
             </w:pPr>
             <w:r>
               <w:rPr>
-                <w:rFonts w:ascii="Arial" w:eastAsia="Times New Roman" w:hAnsi="Arial" w:cs="Arial"/>
+                <w:rFonts w:eastAsia="Times New Roman" w:cs="Arial" w:ascii="Arial" w:hAnsi="Arial"/>
                 <w:color w:val="000000"/>
                 <w:sz w:val="20"/>
                 <w:szCs w:val="20"/>
@@ -997,27 +961,27 @@
         </w:tc>
         <w:tc>
           <w:tcPr>
-            <w:tcW w:w="0" w:type="auto"/>
+            <w:tcW w:w="3516" w:type="dxa"/>
             <w:tcBorders>
-              <w:top w:val="single" w:sz="18" w:space="0" w:color="000000"/>
+              <w:top w:val="single" w:sz="18" w:space="0" w:color="000001"/>
               <w:left w:val="single" w:sz="6" w:space="0" w:color="CCCCCC"/>
-              <w:bottom w:val="single" w:sz="18" w:space="0" w:color="000000"/>
-              <w:right w:val="single" w:sz="18" w:space="0" w:color="000000"/>
+              <w:bottom w:val="single" w:sz="18" w:space="0" w:color="000001"/>
+              <w:right w:val="single" w:sz="18" w:space="0" w:color="000001"/>
+              <w:insideH w:val="single" w:sz="18" w:space="0" w:color="000001"/>
+              <w:insideV w:val="single" w:sz="18" w:space="0" w:color="000001"/>
             </w:tcBorders>
+            <w:shd w:fill="auto" w:val="clear"/>
             <w:tcMar>
-              <w:top w:w="40" w:type="dxa"/>
-              <w:left w:w="40" w:type="dxa"/>
-              <w:bottom w:w="40" w:type="dxa"/>
-              <w:right w:w="40" w:type="dxa"/>
+              <w:left w:w="32" w:type="dxa"/>
             </w:tcMar>
             <w:vAlign w:val="bottom"/>
-            <w:hideMark/>
           </w:tcPr>
           <w:p>
             <w:pPr>
-              <w:spacing w:after="0" w:line="240" w:lineRule="auto"/>
+              <w:pStyle w:val="Normal"/>
+              <w:spacing w:lineRule="auto" w:line="240" w:before="0" w:after="0"/>
               <w:rPr>
-                <w:rFonts w:ascii="Times New Roman" w:eastAsia="Times New Roman" w:hAnsi="Times New Roman" w:cs="Times New Roman"/>
+                <w:rFonts w:ascii="Times New Roman" w:hAnsi="Times New Roman" w:eastAsia="Times New Roman" w:cs="Times New Roman"/>
                 <w:sz w:val="24"/>
                 <w:szCs w:val="24"/>
                 <w:lang w:eastAsia="pt-BR"/>
@@ -1025,7 +989,7 @@
             </w:pPr>
             <w:r>
               <w:rPr>
-                <w:rFonts w:ascii="Arial" w:eastAsia="Times New Roman" w:hAnsi="Arial" w:cs="Arial"/>
+                <w:rFonts w:eastAsia="Times New Roman" w:cs="Arial" w:ascii="Arial" w:hAnsi="Arial"/>
                 <w:color w:val="000000"/>
                 <w:sz w:val="20"/>
                 <w:szCs w:val="20"/>
@@ -1039,15 +1003,24 @@
     </w:tbl>
     <w:p>
       <w:pPr>
-        <w:rPr>
-          <w:rFonts w:ascii="Arial" w:hAnsi="Arial" w:cs="Arial"/>
-          <w:sz w:val="32"/>
-          <w:szCs w:val="32"/>
-        </w:rPr>
-      </w:pPr>
-    </w:p>
-    <w:p>
-      <w:pPr>
+        <w:pStyle w:val="Normal"/>
+        <w:rPr>
+          <w:rFonts w:ascii="Arial" w:hAnsi="Arial" w:cs="Arial"/>
+          <w:sz w:val="32"/>
+          <w:szCs w:val="32"/>
+        </w:rPr>
+      </w:pPr>
+      <w:r>
+        <w:rPr>
+          <w:rFonts w:cs="Arial" w:ascii="Arial" w:hAnsi="Arial"/>
+          <w:sz w:val="32"/>
+          <w:szCs w:val="32"/>
+        </w:rPr>
+      </w:r>
+    </w:p>
+    <w:p>
+      <w:pPr>
+        <w:pStyle w:val="Normal"/>
         <w:rPr>
           <w:rFonts w:ascii="Arial" w:hAnsi="Arial" w:cs="Arial"/>
           <w:sz w:val="32"/>
@@ -1055,311 +1028,434 @@
         </w:rPr>
       </w:pPr>
       <w:bookmarkStart w:id="0" w:name="_GoBack"/>
-      <w:bookmarkEnd w:id="0"/>
-    </w:p>
-    <w:p>
-      <w:pPr>
-        <w:pStyle w:val="PargrafodaLista"/>
-        <w:rPr>
-          <w:rFonts w:ascii="Arial" w:hAnsi="Arial" w:cs="Arial"/>
-          <w:sz w:val="32"/>
-          <w:szCs w:val="32"/>
-        </w:rPr>
-      </w:pPr>
-    </w:p>
-    <w:p>
-      <w:pPr>
-        <w:rPr>
-          <w:rFonts w:ascii="Arial" w:hAnsi="Arial" w:cs="Arial"/>
-          <w:sz w:val="32"/>
-          <w:szCs w:val="32"/>
-        </w:rPr>
-      </w:pPr>
-    </w:p>
-    <w:p>
-      <w:pPr>
-        <w:rPr>
-          <w:rFonts w:ascii="Arial" w:hAnsi="Arial" w:cs="Arial"/>
-          <w:sz w:val="32"/>
-          <w:szCs w:val="32"/>
-        </w:rPr>
-      </w:pPr>
+      <w:bookmarkStart w:id="1" w:name="_GoBack"/>
+      <w:bookmarkEnd w:id="1"/>
+      <w:r>
+        <w:rPr>
+          <w:rFonts w:cs="Arial" w:ascii="Arial" w:hAnsi="Arial"/>
+          <w:sz w:val="32"/>
+          <w:szCs w:val="32"/>
+        </w:rPr>
+      </w:r>
+    </w:p>
+    <w:p>
+      <w:pPr>
+        <w:pStyle w:val="ListParagraph"/>
+        <w:rPr>
+          <w:rFonts w:ascii="Arial" w:hAnsi="Arial" w:cs="Arial"/>
+          <w:sz w:val="32"/>
+          <w:szCs w:val="32"/>
+        </w:rPr>
+      </w:pPr>
+      <w:r>
+        <w:rPr>
+          <w:rFonts w:cs="Arial" w:ascii="Arial" w:hAnsi="Arial"/>
+          <w:sz w:val="32"/>
+          <w:szCs w:val="32"/>
+        </w:rPr>
+      </w:r>
+    </w:p>
+    <w:p>
+      <w:pPr>
+        <w:pStyle w:val="Normal"/>
+        <w:rPr>
+          <w:rFonts w:ascii="Arial" w:hAnsi="Arial" w:cs="Arial"/>
+          <w:sz w:val="32"/>
+          <w:szCs w:val="32"/>
+        </w:rPr>
+      </w:pPr>
+      <w:r>
+        <w:rPr>
+          <w:rFonts w:cs="Arial" w:ascii="Arial" w:hAnsi="Arial"/>
+          <w:sz w:val="32"/>
+          <w:szCs w:val="32"/>
+        </w:rPr>
+      </w:r>
+    </w:p>
+    <w:p>
+      <w:pPr>
+        <w:pStyle w:val="Normal"/>
+        <w:spacing w:before="0" w:after="160"/>
+        <w:rPr/>
+      </w:pPr>
+      <w:r>
+        <w:rPr/>
+      </w:r>
     </w:p>
     <w:sectPr>
+      <w:type w:val="nextPage"/>
       <w:pgSz w:w="11906" w:h="16838"/>
-      <w:pgMar w:top="1417" w:right="1701" w:bottom="1417" w:left="1701" w:header="708" w:footer="708" w:gutter="0"/>
-      <w:cols w:space="708"/>
-      <w:docGrid w:linePitch="360"/>
+      <w:pgMar w:left="1701" w:right="1701" w:header="0" w:top="1417" w:footer="0" w:bottom="1417" w:gutter="0"/>
+      <w:pgNumType w:fmt="decimal"/>
+      <w:formProt w:val="false"/>
+      <w:textDirection w:val="lrTb"/>
+      <w:docGrid w:type="default" w:linePitch="360" w:charSpace="4096"/>
     </w:sectPr>
   </w:body>
 </w:document>
 </file>
 
 <file path=word/numbering.xml><?xml version="1.0" encoding="utf-8"?>
-<w:numbering xmlns:wpc="http://schemas.microsoft.com/office/word/2010/wordprocessingCanvas" xmlns:cx="http://schemas.microsoft.com/office/drawing/2014/chartex" xmlns:cx1="http://schemas.microsoft.com/office/drawing/2015/9/8/chartex" xmlns:cx2="http://schemas.microsoft.com/office/drawing/2015/10/21/chartex" xmlns:cx3="http://schemas.microsoft.com/office/drawing/2016/5/9/chartex" xmlns:cx4="http://schemas.microsoft.com/office/drawing/2016/5/10/chartex" xmlns:cx5="http://schemas.microsoft.com/office/drawing/2016/5/11/chartex" xmlns:cx6="http://schemas.microsoft.com/office/drawing/2016/5/12/chartex" xmlns:cx7="http://schemas.microsoft.com/office/drawing/2016/5/13/chartex" xmlns:cx8="http://schemas.microsoft.com/office/drawing/2016/5/14/chartex" xmlns:mc="http://schemas.openxmlformats.org/markup-compatibility/2006" xmlns:aink="http://schemas.microsoft.com/office/drawing/2016/ink" xmlns:am3d="http://schemas.microsoft.com/office/drawing/2017/model3d" xmlns:o="urn:schemas-microsoft-com:office:office" xmlns:r="http://schemas.openxmlformats.org/officeDocument/2006/relationships" xmlns:m="http://schemas.openxmlformats.org/officeDocument/2006/math" xmlns:v="urn:schemas-microsoft-com:vml" xmlns:wp14="http://schemas.microsoft.com/office/word/2010/wordprocessingDrawing" xmlns:wp="http://schemas.openxmlformats.org/drawingml/2006/wordprocessingDrawing" xmlns:w10="urn:schemas-microsoft-com:office:word" xmlns:w="http://schemas.openxmlformats.org/wordprocessingml/2006/main" xmlns:w14="http://schemas.microsoft.com/office/word/2010/wordml" xmlns:w15="http://schemas.microsoft.com/office/word/2012/wordml" xmlns:w16cid="http://schemas.microsoft.com/office/word/2016/wordml/cid" xmlns:w16se="http://schemas.microsoft.com/office/word/2015/wordml/symex" xmlns:wpg="http://schemas.microsoft.com/office/word/2010/wordprocessingGroup" xmlns:wpi="http://schemas.microsoft.com/office/word/2010/wordprocessingInk" xmlns:wne="http://schemas.microsoft.com/office/word/2006/wordml" xmlns:wps="http://schemas.microsoft.com/office/word/2010/wordprocessingShape" mc:Ignorable="w14 w15 w16se w16cid wp14">
-  <w:abstractNum w:abstractNumId="0" w15:restartNumberingAfterBreak="0">
-    <w:nsid w:val="11BF0A0F"/>
-    <w:multiLevelType w:val="hybridMultilevel"/>
-    <w:tmpl w:val="0124362E"/>
-    <w:lvl w:ilvl="0" w:tplc="04160003">
+<w:numbering xmlns:w="http://schemas.openxmlformats.org/wordprocessingml/2006/main" xmlns:o="urn:schemas-microsoft-com:office:office" xmlns:r="http://schemas.openxmlformats.org/officeDocument/2006/relationships" xmlns:v="urn:schemas-microsoft-com:vml">
+  <w:abstractNum w:abstractNumId="1">
+    <w:lvl w:ilvl="0">
+      <w:start w:val="1"/>
+      <w:numFmt w:val="bullet"/>
+      <w:lvlText w:val=""/>
+      <w:lvlJc w:val="left"/>
+      <w:pPr>
+        <w:ind w:left="720" w:hanging="360"/>
+      </w:pPr>
+      <w:rPr>
+        <w:rFonts w:ascii="Symbol" w:hAnsi="Symbol" w:cs="Symbol" w:hint="default"/>
+      </w:rPr>
+    </w:lvl>
+    <w:lvl w:ilvl="1">
       <w:start w:val="1"/>
       <w:numFmt w:val="bullet"/>
       <w:lvlText w:val="o"/>
       <w:lvlJc w:val="left"/>
       <w:pPr>
-        <w:ind w:left="1428" w:hanging="360"/>
+        <w:ind w:left="1440" w:hanging="360"/>
       </w:pPr>
       <w:rPr>
         <w:rFonts w:ascii="Courier New" w:hAnsi="Courier New" w:cs="Courier New" w:hint="default"/>
+        <w:sz w:val="32"/>
+        <w:rFonts w:cs="Courier New"/>
       </w:rPr>
     </w:lvl>
-    <w:lvl w:ilvl="1" w:tplc="04160003" w:tentative="1">
+    <w:lvl w:ilvl="2">
+      <w:start w:val="1"/>
+      <w:numFmt w:val="bullet"/>
+      <w:lvlText w:val=""/>
+      <w:lvlJc w:val="left"/>
+      <w:pPr>
+        <w:ind w:left="2160" w:hanging="360"/>
+      </w:pPr>
+      <w:rPr>
+        <w:rFonts w:ascii="Wingdings" w:hAnsi="Wingdings" w:cs="Wingdings" w:hint="default"/>
+      </w:rPr>
+    </w:lvl>
+    <w:lvl w:ilvl="3">
+      <w:start w:val="1"/>
+      <w:numFmt w:val="bullet"/>
+      <w:lvlText w:val=""/>
+      <w:lvlJc w:val="left"/>
+      <w:pPr>
+        <w:ind w:left="2880" w:hanging="360"/>
+      </w:pPr>
+      <w:rPr>
+        <w:rFonts w:ascii="Symbol" w:hAnsi="Symbol" w:cs="Symbol" w:hint="default"/>
+      </w:rPr>
+    </w:lvl>
+    <w:lvl w:ilvl="4">
       <w:start w:val="1"/>
       <w:numFmt w:val="bullet"/>
       <w:lvlText w:val="o"/>
       <w:lvlJc w:val="left"/>
       <w:pPr>
-        <w:ind w:left="2148" w:hanging="360"/>
+        <w:ind w:left="3600" w:hanging="360"/>
       </w:pPr>
       <w:rPr>
         <w:rFonts w:ascii="Courier New" w:hAnsi="Courier New" w:cs="Courier New" w:hint="default"/>
+        <w:rFonts w:cs="Courier New"/>
       </w:rPr>
     </w:lvl>
-    <w:lvl w:ilvl="2" w:tplc="04160005" w:tentative="1">
+    <w:lvl w:ilvl="5">
       <w:start w:val="1"/>
       <w:numFmt w:val="bullet"/>
       <w:lvlText w:val=""/>
       <w:lvlJc w:val="left"/>
       <w:pPr>
-        <w:ind w:left="2868" w:hanging="360"/>
+        <w:ind w:left="4320" w:hanging="360"/>
       </w:pPr>
       <w:rPr>
-        <w:rFonts w:ascii="Wingdings" w:hAnsi="Wingdings" w:hint="default"/>
+        <w:rFonts w:ascii="Wingdings" w:hAnsi="Wingdings" w:cs="Wingdings" w:hint="default"/>
       </w:rPr>
     </w:lvl>
-    <w:lvl w:ilvl="3" w:tplc="04160001" w:tentative="1">
+    <w:lvl w:ilvl="6">
       <w:start w:val="1"/>
       <w:numFmt w:val="bullet"/>
       <w:lvlText w:val=""/>
       <w:lvlJc w:val="left"/>
       <w:pPr>
-        <w:ind w:left="3588" w:hanging="360"/>
+        <w:ind w:left="5040" w:hanging="360"/>
       </w:pPr>
       <w:rPr>
-        <w:rFonts w:ascii="Symbol" w:hAnsi="Symbol" w:hint="default"/>
+        <w:rFonts w:ascii="Symbol" w:hAnsi="Symbol" w:cs="Symbol" w:hint="default"/>
       </w:rPr>
     </w:lvl>
-    <w:lvl w:ilvl="4" w:tplc="04160003" w:tentative="1">
+    <w:lvl w:ilvl="7">
       <w:start w:val="1"/>
       <w:numFmt w:val="bullet"/>
       <w:lvlText w:val="o"/>
       <w:lvlJc w:val="left"/>
       <w:pPr>
-        <w:ind w:left="4308" w:hanging="360"/>
+        <w:ind w:left="5760" w:hanging="360"/>
       </w:pPr>
       <w:rPr>
         <w:rFonts w:ascii="Courier New" w:hAnsi="Courier New" w:cs="Courier New" w:hint="default"/>
+        <w:rFonts w:cs="Courier New"/>
       </w:rPr>
     </w:lvl>
-    <w:lvl w:ilvl="5" w:tplc="04160005" w:tentative="1">
+    <w:lvl w:ilvl="8">
       <w:start w:val="1"/>
       <w:numFmt w:val="bullet"/>
       <w:lvlText w:val=""/>
       <w:lvlJc w:val="left"/>
       <w:pPr>
-        <w:ind w:left="5028" w:hanging="360"/>
+        <w:ind w:left="6480" w:hanging="360"/>
       </w:pPr>
       <w:rPr>
-        <w:rFonts w:ascii="Wingdings" w:hAnsi="Wingdings" w:hint="default"/>
+        <w:rFonts w:ascii="Wingdings" w:hAnsi="Wingdings" w:cs="Wingdings" w:hint="default"/>
       </w:rPr>
     </w:lvl>
-    <w:lvl w:ilvl="6" w:tplc="04160001" w:tentative="1">
+  </w:abstractNum>
+  <w:abstractNum w:abstractNumId="2">
+    <w:lvl w:ilvl="0">
+      <w:start w:val="1"/>
+      <w:numFmt w:val="bullet"/>
+      <w:lvlText w:val="o"/>
+      <w:lvlJc w:val="left"/>
+      <w:pPr>
+        <w:ind w:left="1428" w:hanging="360"/>
+      </w:pPr>
+      <w:rPr>
+        <w:rFonts w:ascii="Courier New" w:hAnsi="Courier New" w:cs="Courier New" w:hint="default"/>
+        <w:sz w:val="32"/>
+        <w:rFonts w:cs="Courier New"/>
+      </w:rPr>
+    </w:lvl>
+    <w:lvl w:ilvl="1">
+      <w:start w:val="1"/>
+      <w:numFmt w:val="bullet"/>
+      <w:lvlText w:val="o"/>
+      <w:lvlJc w:val="left"/>
+      <w:pPr>
+        <w:ind w:left="2148" w:hanging="360"/>
+      </w:pPr>
+      <w:rPr>
+        <w:rFonts w:ascii="Courier New" w:hAnsi="Courier New" w:cs="Courier New" w:hint="default"/>
+        <w:rFonts w:cs="Courier New"/>
+      </w:rPr>
+    </w:lvl>
+    <w:lvl w:ilvl="2">
+      <w:start w:val="1"/>
+      <w:numFmt w:val="bullet"/>
+      <w:lvlText w:val=""/>
+      <w:lvlJc w:val="left"/>
+      <w:pPr>
+        <w:ind w:left="2868" w:hanging="360"/>
+      </w:pPr>
+      <w:rPr>
+        <w:rFonts w:ascii="Wingdings" w:hAnsi="Wingdings" w:cs="Wingdings" w:hint="default"/>
+      </w:rPr>
+    </w:lvl>
+    <w:lvl w:ilvl="3">
       <w:start w:val="1"/>
       <w:numFmt w:val="bullet"/>
       <w:lvlText w:val=""/>
       <w:lvlJc w:val="left"/>
       <w:pPr>
-        <w:ind w:left="5748" w:hanging="360"/>
+        <w:ind w:left="3588" w:hanging="360"/>
       </w:pPr>
       <w:rPr>
-        <w:rFonts w:ascii="Symbol" w:hAnsi="Symbol" w:hint="default"/>
+        <w:rFonts w:ascii="Symbol" w:hAnsi="Symbol" w:cs="Symbol" w:hint="default"/>
       </w:rPr>
     </w:lvl>
-    <w:lvl w:ilvl="7" w:tplc="04160003" w:tentative="1">
+    <w:lvl w:ilvl="4">
       <w:start w:val="1"/>
       <w:numFmt w:val="bullet"/>
       <w:lvlText w:val="o"/>
       <w:lvlJc w:val="left"/>
       <w:pPr>
-        <w:ind w:left="6468" w:hanging="360"/>
+        <w:ind w:left="4308" w:hanging="360"/>
       </w:pPr>
       <w:rPr>
         <w:rFonts w:ascii="Courier New" w:hAnsi="Courier New" w:cs="Courier New" w:hint="default"/>
+        <w:rFonts w:cs="Courier New"/>
       </w:rPr>
     </w:lvl>
-    <w:lvl w:ilvl="8" w:tplc="04160005" w:tentative="1">
+    <w:lvl w:ilvl="5">
       <w:start w:val="1"/>
       <w:numFmt w:val="bullet"/>
       <w:lvlText w:val=""/>
       <w:lvlJc w:val="left"/>
       <w:pPr>
-        <w:ind w:left="7188" w:hanging="360"/>
+        <w:ind w:left="5028" w:hanging="360"/>
       </w:pPr>
       <w:rPr>
-        <w:rFonts w:ascii="Wingdings" w:hAnsi="Wingdings" w:hint="default"/>
+        <w:rFonts w:ascii="Wingdings" w:hAnsi="Wingdings" w:cs="Wingdings" w:hint="default"/>
       </w:rPr>
     </w:lvl>
-  </w:abstractNum>
-  <w:abstractNum w:abstractNumId="1" w15:restartNumberingAfterBreak="0">
-    <w:nsid w:val="70791426"/>
-    <w:multiLevelType w:val="hybridMultilevel"/>
-    <w:tmpl w:val="3D02C5E4"/>
-    <w:lvl w:ilvl="0" w:tplc="04160001">
+    <w:lvl w:ilvl="6">
       <w:start w:val="1"/>
       <w:numFmt w:val="bullet"/>
       <w:lvlText w:val=""/>
       <w:lvlJc w:val="left"/>
       <w:pPr>
-        <w:ind w:left="720" w:hanging="360"/>
+        <w:ind w:left="5748" w:hanging="360"/>
       </w:pPr>
       <w:rPr>
-        <w:rFonts w:ascii="Symbol" w:hAnsi="Symbol" w:hint="default"/>
+        <w:rFonts w:ascii="Symbol" w:hAnsi="Symbol" w:cs="Symbol" w:hint="default"/>
       </w:rPr>
     </w:lvl>
-    <w:lvl w:ilvl="1" w:tplc="04160003">
+    <w:lvl w:ilvl="7">
       <w:start w:val="1"/>
       <w:numFmt w:val="bullet"/>
       <w:lvlText w:val="o"/>
       <w:lvlJc w:val="left"/>
       <w:pPr>
-        <w:ind w:left="1440" w:hanging="360"/>
+        <w:ind w:left="6468" w:hanging="360"/>
       </w:pPr>
       <w:rPr>
         <w:rFonts w:ascii="Courier New" w:hAnsi="Courier New" w:cs="Courier New" w:hint="default"/>
+        <w:rFonts w:cs="Courier New"/>
       </w:rPr>
     </w:lvl>
-    <w:lvl w:ilvl="2" w:tplc="04160005" w:tentative="1">
+    <w:lvl w:ilvl="8">
       <w:start w:val="1"/>
       <w:numFmt w:val="bullet"/>
       <w:lvlText w:val=""/>
       <w:lvlJc w:val="left"/>
       <w:pPr>
-        <w:ind w:left="2160" w:hanging="360"/>
+        <w:ind w:left="7188" w:hanging="360"/>
       </w:pPr>
       <w:rPr>
-        <w:rFonts w:ascii="Wingdings" w:hAnsi="Wingdings" w:hint="default"/>
+        <w:rFonts w:ascii="Wingdings" w:hAnsi="Wingdings" w:cs="Wingdings" w:hint="default"/>
       </w:rPr>
     </w:lvl>
-    <w:lvl w:ilvl="3" w:tplc="04160001" w:tentative="1">
-      <w:start w:val="1"/>
-      <w:numFmt w:val="bullet"/>
-      <w:lvlText w:val=""/>
-      <w:lvlJc w:val="left"/>
-      <w:pPr>
-        <w:ind w:left="2880" w:hanging="360"/>
-      </w:pPr>
-      <w:rPr>
-        <w:rFonts w:ascii="Symbol" w:hAnsi="Symbol" w:hint="default"/>
-      </w:rPr>
-    </w:lvl>
-    <w:lvl w:ilvl="4" w:tplc="04160003" w:tentative="1">
-      <w:start w:val="1"/>
-      <w:numFmt w:val="bullet"/>
-      <w:lvlText w:val="o"/>
-      <w:lvlJc w:val="left"/>
-      <w:pPr>
-        <w:ind w:left="3600" w:hanging="360"/>
-      </w:pPr>
-      <w:rPr>
-        <w:rFonts w:ascii="Courier New" w:hAnsi="Courier New" w:cs="Courier New" w:hint="default"/>
-      </w:rPr>
-    </w:lvl>
-    <w:lvl w:ilvl="5" w:tplc="04160005" w:tentative="1">
-      <w:start w:val="1"/>
-      <w:numFmt w:val="bullet"/>
-      <w:lvlText w:val=""/>
-      <w:lvlJc w:val="left"/>
-      <w:pPr>
-        <w:ind w:left="4320" w:hanging="360"/>
-      </w:pPr>
-      <w:rPr>
-        <w:rFonts w:ascii="Wingdings" w:hAnsi="Wingdings" w:hint="default"/>
-      </w:rPr>
-    </w:lvl>
-    <w:lvl w:ilvl="6" w:tplc="04160001" w:tentative="1">
-      <w:start w:val="1"/>
-      <w:numFmt w:val="bullet"/>
-      <w:lvlText w:val=""/>
-      <w:lvlJc w:val="left"/>
-      <w:pPr>
-        <w:ind w:left="5040" w:hanging="360"/>
-      </w:pPr>
-      <w:rPr>
-        <w:rFonts w:ascii="Symbol" w:hAnsi="Symbol" w:hint="default"/>
-      </w:rPr>
-    </w:lvl>
-    <w:lvl w:ilvl="7" w:tplc="04160003" w:tentative="1">
-      <w:start w:val="1"/>
-      <w:numFmt w:val="bullet"/>
-      <w:lvlText w:val="o"/>
-      <w:lvlJc w:val="left"/>
-      <w:pPr>
-        <w:ind w:left="5760" w:hanging="360"/>
-      </w:pPr>
-      <w:rPr>
-        <w:rFonts w:ascii="Courier New" w:hAnsi="Courier New" w:cs="Courier New" w:hint="default"/>
-      </w:rPr>
-    </w:lvl>
-    <w:lvl w:ilvl="8" w:tplc="04160005" w:tentative="1">
-      <w:start w:val="1"/>
-      <w:numFmt w:val="bullet"/>
-      <w:lvlText w:val=""/>
-      <w:lvlJc w:val="left"/>
-      <w:pPr>
-        <w:ind w:left="6480" w:hanging="360"/>
-      </w:pPr>
-      <w:rPr>
-        <w:rFonts w:ascii="Wingdings" w:hAnsi="Wingdings" w:hint="default"/>
-      </w:rPr>
+  </w:abstractNum>
+  <w:abstractNum w:abstractNumId="3">
+    <w:lvl w:ilvl="0">
+      <w:start w:val="1"/>
+      <w:numFmt w:val="none"/>
+      <w:suff w:val="nothing"/>
+      <w:lvlText w:val=""/>
+      <w:lvlJc w:val="left"/>
+      <w:pPr>
+        <w:ind w:left="0" w:hanging="0"/>
+      </w:pPr>
+    </w:lvl>
+    <w:lvl w:ilvl="1">
+      <w:start w:val="1"/>
+      <w:numFmt w:val="none"/>
+      <w:suff w:val="nothing"/>
+      <w:lvlText w:val=""/>
+      <w:lvlJc w:val="left"/>
+      <w:pPr>
+        <w:ind w:left="0" w:hanging="0"/>
+      </w:pPr>
+    </w:lvl>
+    <w:lvl w:ilvl="2">
+      <w:start w:val="1"/>
+      <w:numFmt w:val="none"/>
+      <w:suff w:val="nothing"/>
+      <w:lvlText w:val=""/>
+      <w:lvlJc w:val="left"/>
+      <w:pPr>
+        <w:ind w:left="0" w:hanging="0"/>
+      </w:pPr>
+    </w:lvl>
+    <w:lvl w:ilvl="3">
+      <w:start w:val="1"/>
+      <w:numFmt w:val="none"/>
+      <w:suff w:val="nothing"/>
+      <w:lvlText w:val=""/>
+      <w:lvlJc w:val="left"/>
+      <w:pPr>
+        <w:ind w:left="0" w:hanging="0"/>
+      </w:pPr>
+    </w:lvl>
+    <w:lvl w:ilvl="4">
+      <w:start w:val="1"/>
+      <w:numFmt w:val="none"/>
+      <w:suff w:val="nothing"/>
+      <w:lvlText w:val=""/>
+      <w:lvlJc w:val="left"/>
+      <w:pPr>
+        <w:ind w:left="0" w:hanging="0"/>
+      </w:pPr>
+    </w:lvl>
+    <w:lvl w:ilvl="5">
+      <w:start w:val="1"/>
+      <w:numFmt w:val="none"/>
+      <w:suff w:val="nothing"/>
+      <w:lvlText w:val=""/>
+      <w:lvlJc w:val="left"/>
+      <w:pPr>
+        <w:ind w:left="0" w:hanging="0"/>
+      </w:pPr>
+    </w:lvl>
+    <w:lvl w:ilvl="6">
+      <w:start w:val="1"/>
+      <w:numFmt w:val="none"/>
+      <w:suff w:val="nothing"/>
+      <w:lvlText w:val=""/>
+      <w:lvlJc w:val="left"/>
+      <w:pPr>
+        <w:ind w:left="0" w:hanging="0"/>
+      </w:pPr>
+    </w:lvl>
+    <w:lvl w:ilvl="7">
+      <w:start w:val="1"/>
+      <w:numFmt w:val="none"/>
+      <w:suff w:val="nothing"/>
+      <w:lvlText w:val=""/>
+      <w:lvlJc w:val="left"/>
+      <w:pPr>
+        <w:ind w:left="0" w:hanging="0"/>
+      </w:pPr>
+    </w:lvl>
+    <w:lvl w:ilvl="8">
+      <w:start w:val="1"/>
+      <w:numFmt w:val="none"/>
+      <w:suff w:val="nothing"/>
+      <w:lvlText w:val=""/>
+      <w:lvlJc w:val="left"/>
+      <w:pPr>
+        <w:ind w:left="0" w:hanging="0"/>
+      </w:pPr>
     </w:lvl>
   </w:abstractNum>
   <w:num w:numId="1">
     <w:abstractNumId w:val="1"/>
   </w:num>
   <w:num w:numId="2">
-    <w:abstractNumId w:val="0"/>
+    <w:abstractNumId w:val="2"/>
+  </w:num>
+  <w:num w:numId="3">
+    <w:abstractNumId w:val="3"/>
   </w:num>
 </w:numbering>
 </file>
 
 <file path=word/styles.xml><?xml version="1.0" encoding="utf-8"?>
-<w:styles xmlns:mc="http://schemas.openxmlformats.org/markup-compatibility/2006" xmlns:r="http://schemas.openxmlformats.org/officeDocument/2006/relationships" xmlns:w="http://schemas.openxmlformats.org/wordprocessingml/2006/main" xmlns:w14="http://schemas.microsoft.com/office/word/2010/wordml" xmlns:w15="http://schemas.microsoft.com/office/word/2012/wordml" xmlns:w16cid="http://schemas.microsoft.com/office/word/2016/wordml/cid" xmlns:w16se="http://schemas.microsoft.com/office/word/2015/wordml/symex" mc:Ignorable="w14 w15 w16se w16cid">
+<w:styles xmlns:w="http://schemas.openxmlformats.org/wordprocessingml/2006/main" xmlns:w14="http://schemas.microsoft.com/office/word/2010/wordml" xmlns:mc="http://schemas.openxmlformats.org/markup-compatibility/2006" mc:Ignorable="w14">
   <w:docDefaults>
     <w:rPrDefault>
       <w:rPr>
-        <w:rFonts w:asciiTheme="minorHAnsi" w:eastAsiaTheme="minorHAnsi" w:hAnsiTheme="minorHAnsi" w:cstheme="minorBidi"/>
+        <w:rFonts w:ascii="Calibri" w:hAnsi="Calibri" w:eastAsia="Calibri" w:cs="" w:asciiTheme="minorHAnsi" w:cstheme="minorBidi" w:eastAsiaTheme="minorHAnsi" w:hAnsiTheme="minorHAnsi"/>
         <w:sz w:val="22"/>
         <w:szCs w:val="22"/>
         <w:lang w:val="pt-BR" w:eastAsia="en-US" w:bidi="ar-SA"/>
       </w:rPr>
     </w:rPrDefault>
     <w:pPrDefault>
-      <w:pPr>
-        <w:spacing w:after="160" w:line="259" w:lineRule="auto"/>
-      </w:pPr>
+      <w:pPr/>
     </w:pPrDefault>
   </w:docDefaults>
   <w:latentStyles w:defLockedState="0" w:defUIPriority="99" w:defSemiHidden="0" w:defUnhideWhenUsed="0" w:defQFormat="0" w:count="375">
     <w:lsdException w:name="Normal" w:uiPriority="0" w:qFormat="1"/>
     <w:lsdException w:name="heading 1" w:uiPriority="9" w:qFormat="1"/>
-    <w:lsdException w:name="heading 2" w:semiHidden="1" w:uiPriority="9" w:unhideWhenUsed="1" w:qFormat="1"/>
-    <w:lsdException w:name="heading 3" w:semiHidden="1" w:uiPriority="9" w:unhideWhenUsed="1" w:qFormat="1"/>
-    <w:lsdException w:name="heading 4" w:semiHidden="1" w:uiPriority="9" w:unhideWhenUsed="1" w:qFormat="1"/>
-    <w:lsdException w:name="heading 5" w:semiHidden="1" w:uiPriority="9" w:unhideWhenUsed="1" w:qFormat="1"/>
-    <w:lsdException w:name="heading 6" w:semiHidden="1" w:uiPriority="9" w:unhideWhenUsed="1" w:qFormat="1"/>
-    <w:lsdException w:name="heading 7" w:semiHidden="1" w:uiPriority="9" w:unhideWhenUsed="1" w:qFormat="1"/>
-    <w:lsdException w:name="heading 8" w:semiHidden="1" w:uiPriority="9" w:unhideWhenUsed="1" w:qFormat="1"/>
-    <w:lsdException w:name="heading 9" w:semiHidden="1" w:uiPriority="9" w:unhideWhenUsed="1" w:qFormat="1"/>
+    <w:lsdException w:name="heading 2" w:uiPriority="9" w:semiHidden="1" w:unhideWhenUsed="1" w:qFormat="1"/>
+    <w:lsdException w:name="heading 3" w:uiPriority="9" w:semiHidden="1" w:unhideWhenUsed="1" w:qFormat="1"/>
+    <w:lsdException w:name="heading 4" w:uiPriority="9" w:semiHidden="1" w:unhideWhenUsed="1" w:qFormat="1"/>
+    <w:lsdException w:name="heading 5" w:uiPriority="9" w:semiHidden="1" w:unhideWhenUsed="1" w:qFormat="1"/>
+    <w:lsdException w:name="heading 6" w:uiPriority="9" w:semiHidden="1" w:unhideWhenUsed="1" w:qFormat="1"/>
+    <w:lsdException w:name="heading 7" w:uiPriority="9" w:semiHidden="1" w:unhideWhenUsed="1" w:qFormat="1"/>
+    <w:lsdException w:name="heading 8" w:uiPriority="9" w:semiHidden="1" w:unhideWhenUsed="1" w:qFormat="1"/>
+    <w:lsdException w:name="heading 9" w:uiPriority="9" w:semiHidden="1" w:unhideWhenUsed="1" w:qFormat="1"/>
     <w:lsdException w:name="index 1" w:semiHidden="1" w:unhideWhenUsed="1"/>
     <w:lsdException w:name="index 2" w:semiHidden="1" w:unhideWhenUsed="1"/>
     <w:lsdException w:name="index 3" w:semiHidden="1" w:unhideWhenUsed="1"/>
@@ -1369,22 +1465,22 @@
     <w:lsdException w:name="index 7" w:semiHidden="1" w:unhideWhenUsed="1"/>
     <w:lsdException w:name="index 8" w:semiHidden="1" w:unhideWhenUsed="1"/>
     <w:lsdException w:name="index 9" w:semiHidden="1" w:unhideWhenUsed="1"/>
-    <w:lsdException w:name="toc 1" w:semiHidden="1" w:uiPriority="39" w:unhideWhenUsed="1"/>
-    <w:lsdException w:name="toc 2" w:semiHidden="1" w:uiPriority="39" w:unhideWhenUsed="1"/>
-    <w:lsdException w:name="toc 3" w:semiHidden="1" w:uiPriority="39" w:unhideWhenUsed="1"/>
-    <w:lsdException w:name="toc 4" w:semiHidden="1" w:uiPriority="39" w:unhideWhenUsed="1"/>
-    <w:lsdException w:name="toc 5" w:semiHidden="1" w:uiPriority="39" w:unhideWhenUsed="1"/>
-    <w:lsdException w:name="toc 6" w:semiHidden="1" w:uiPriority="39" w:unhideWhenUsed="1"/>
-    <w:lsdException w:name="toc 7" w:semiHidden="1" w:uiPriority="39" w:unhideWhenUsed="1"/>
-    <w:lsdException w:name="toc 8" w:semiHidden="1" w:uiPriority="39" w:unhideWhenUsed="1"/>
-    <w:lsdException w:name="toc 9" w:semiHidden="1" w:uiPriority="39" w:unhideWhenUsed="1"/>
+    <w:lsdException w:name="toc 1" w:uiPriority="39" w:semiHidden="1" w:unhideWhenUsed="1"/>
+    <w:lsdException w:name="toc 2" w:uiPriority="39" w:semiHidden="1" w:unhideWhenUsed="1"/>
+    <w:lsdException w:name="toc 3" w:uiPriority="39" w:semiHidden="1" w:unhideWhenUsed="1"/>
+    <w:lsdException w:name="toc 4" w:uiPriority="39" w:semiHidden="1" w:unhideWhenUsed="1"/>
+    <w:lsdException w:name="toc 5" w:uiPriority="39" w:semiHidden="1" w:unhideWhenUsed="1"/>
+    <w:lsdException w:name="toc 6" w:uiPriority="39" w:semiHidden="1" w:unhideWhenUsed="1"/>
+    <w:lsdException w:name="toc 7" w:uiPriority="39" w:semiHidden="1" w:unhideWhenUsed="1"/>
+    <w:lsdException w:name="toc 8" w:uiPriority="39" w:semiHidden="1" w:unhideWhenUsed="1"/>
+    <w:lsdException w:name="toc 9" w:uiPriority="39" w:semiHidden="1" w:unhideWhenUsed="1"/>
     <w:lsdException w:name="Normal Indent" w:semiHidden="1" w:unhideWhenUsed="1"/>
     <w:lsdException w:name="footnote text" w:semiHidden="1" w:unhideWhenUsed="1"/>
     <w:lsdException w:name="annotation text" w:semiHidden="1" w:unhideWhenUsed="1"/>
     <w:lsdException w:name="header" w:semiHidden="1" w:unhideWhenUsed="1"/>
     <w:lsdException w:name="footer" w:semiHidden="1" w:unhideWhenUsed="1"/>
     <w:lsdException w:name="index heading" w:semiHidden="1" w:unhideWhenUsed="1"/>
-    <w:lsdException w:name="caption" w:semiHidden="1" w:uiPriority="35" w:unhideWhenUsed="1" w:qFormat="1"/>
+    <w:lsdException w:name="caption" w:uiPriority="35" w:semiHidden="1" w:unhideWhenUsed="1" w:qFormat="1"/>
     <w:lsdException w:name="table of figures" w:semiHidden="1" w:unhideWhenUsed="1"/>
     <w:lsdException w:name="envelope address" w:semiHidden="1" w:unhideWhenUsed="1"/>
     <w:lsdException w:name="envelope return" w:semiHidden="1" w:unhideWhenUsed="1"/>
@@ -1415,7 +1511,7 @@
     <w:lsdException w:name="Title" w:uiPriority="10" w:qFormat="1"/>
     <w:lsdException w:name="Closing" w:semiHidden="1" w:unhideWhenUsed="1"/>
     <w:lsdException w:name="Signature" w:semiHidden="1" w:unhideWhenUsed="1"/>
-    <w:lsdException w:name="Default Paragraph Font" w:semiHidden="1" w:uiPriority="1" w:unhideWhenUsed="1"/>
+    <w:lsdException w:name="Default Paragraph Font" w:uiPriority="1" w:semiHidden="1" w:unhideWhenUsed="1"/>
     <w:lsdException w:name="Body Text" w:semiHidden="1" w:unhideWhenUsed="1"/>
     <w:lsdException w:name="Body Text Indent" w:semiHidden="1" w:unhideWhenUsed="1"/>
     <w:lsdException w:name="List Continue" w:semiHidden="1" w:unhideWhenUsed="1"/>
@@ -1615,8 +1711,8 @@
     <w:lsdException w:name="Subtle Reference" w:uiPriority="31" w:qFormat="1"/>
     <w:lsdException w:name="Intense Reference" w:uiPriority="32" w:qFormat="1"/>
     <w:lsdException w:name="Book Title" w:uiPriority="33" w:qFormat="1"/>
-    <w:lsdException w:name="Bibliography" w:semiHidden="1" w:uiPriority="37" w:unhideWhenUsed="1"/>
-    <w:lsdException w:name="TOC Heading" w:semiHidden="1" w:uiPriority="39" w:unhideWhenUsed="1" w:qFormat="1"/>
+    <w:lsdException w:name="Bibliography" w:uiPriority="37" w:semiHidden="1" w:unhideWhenUsed="1"/>
+    <w:lsdException w:name="TOC Heading" w:uiPriority="39" w:semiHidden="1" w:unhideWhenUsed="1" w:qFormat="1"/>
     <w:lsdException w:name="Plain Table 1" w:uiPriority="41"/>
     <w:lsdException w:name="Plain Table 2" w:uiPriority="42"/>
     <w:lsdException w:name="Plain Table 3" w:uiPriority="43"/>
@@ -1726,15 +1822,178 @@
     <w:lsdException w:name="Hashtag" w:semiHidden="1" w:unhideWhenUsed="1"/>
     <w:lsdException w:name="Unresolved Mention" w:semiHidden="1" w:unhideWhenUsed="1"/>
   </w:latentStyles>
-  <w:style w:type="paragraph" w:default="1" w:styleId="Normal">
+  <w:style w:type="paragraph" w:styleId="Normal" w:default="1">
     <w:name w:val="Normal"/>
     <w:qFormat/>
+    <w:pPr>
+      <w:widowControl/>
+      <w:bidi w:val="0"/>
+      <w:spacing w:lineRule="auto" w:line="259" w:before="0" w:after="160"/>
+      <w:jc w:val="left"/>
+    </w:pPr>
+    <w:rPr>
+      <w:rFonts w:ascii="Calibri" w:hAnsi="Calibri" w:eastAsia="Calibri" w:cs="" w:asciiTheme="minorHAnsi" w:cstheme="minorBidi" w:eastAsiaTheme="minorHAnsi" w:hAnsiTheme="minorHAnsi"/>
+      <w:color w:val="auto"/>
+      <w:kern w:val="0"/>
+      <w:sz w:val="22"/>
+      <w:szCs w:val="22"/>
+      <w:lang w:val="pt-BR" w:eastAsia="en-US" w:bidi="ar-SA"/>
+    </w:rPr>
   </w:style>
-  <w:style w:type="character" w:default="1" w:styleId="Fontepargpadro">
+  <w:style w:type="character" w:styleId="DefaultParagraphFont" w:default="1">
     <w:name w:val="Default Paragraph Font"/>
     <w:uiPriority w:val="1"/>
     <w:semiHidden/>
     <w:unhideWhenUsed/>
+    <w:qFormat/>
+    <w:rPr/>
+  </w:style>
+  <w:style w:type="character" w:styleId="ListLabel1">
+    <w:name w:val="ListLabel 1"/>
+    <w:qFormat/>
+    <w:rPr>
+      <w:rFonts w:ascii="Arial" w:hAnsi="Arial" w:cs="Courier New"/>
+      <w:sz w:val="32"/>
+    </w:rPr>
+  </w:style>
+  <w:style w:type="character" w:styleId="ListLabel2">
+    <w:name w:val="ListLabel 2"/>
+    <w:qFormat/>
+    <w:rPr>
+      <w:rFonts w:cs="Courier New"/>
+    </w:rPr>
+  </w:style>
+  <w:style w:type="character" w:styleId="ListLabel3">
+    <w:name w:val="ListLabel 3"/>
+    <w:qFormat/>
+    <w:rPr>
+      <w:rFonts w:cs="Courier New"/>
+    </w:rPr>
+  </w:style>
+  <w:style w:type="character" w:styleId="ListLabel4">
+    <w:name w:val="ListLabel 4"/>
+    <w:qFormat/>
+    <w:rPr>
+      <w:rFonts w:ascii="Arial" w:hAnsi="Arial" w:cs="Courier New"/>
+      <w:sz w:val="32"/>
+    </w:rPr>
+  </w:style>
+  <w:style w:type="character" w:styleId="ListLabel5">
+    <w:name w:val="ListLabel 5"/>
+    <w:qFormat/>
+    <w:rPr>
+      <w:rFonts w:cs="Courier New"/>
+    </w:rPr>
+  </w:style>
+  <w:style w:type="character" w:styleId="ListLabel6">
+    <w:name w:val="ListLabel 6"/>
+    <w:qFormat/>
+    <w:rPr>
+      <w:rFonts w:cs="Courier New"/>
+    </w:rPr>
+  </w:style>
+  <w:style w:type="character" w:styleId="ListLabel7">
+    <w:name w:val="ListLabel 7"/>
+    <w:qFormat/>
+    <w:rPr>
+      <w:rFonts w:cs="Courier New"/>
+    </w:rPr>
+  </w:style>
+  <w:style w:type="paragraph" w:styleId="Ttulo">
+    <w:name w:val="Título"/>
+    <w:basedOn w:val="Normal"/>
+    <w:next w:val="Corpodetexto"/>
+    <w:qFormat/>
+    <w:pPr>
+      <w:keepNext w:val="true"/>
+      <w:spacing w:before="240" w:after="120"/>
+    </w:pPr>
+    <w:rPr>
+      <w:rFonts w:ascii="Liberation Sans" w:hAnsi="Liberation Sans" w:eastAsia="Microsoft YaHei" w:cs="Arial"/>
+      <w:sz w:val="28"/>
+      <w:szCs w:val="28"/>
+    </w:rPr>
+  </w:style>
+  <w:style w:type="paragraph" w:styleId="Corpodetexto">
+    <w:name w:val="Body Text"/>
+    <w:basedOn w:val="Normal"/>
+    <w:pPr>
+      <w:spacing w:lineRule="auto" w:line="288" w:before="0" w:after="140"/>
+    </w:pPr>
+    <w:rPr/>
+  </w:style>
+  <w:style w:type="paragraph" w:styleId="Lista">
+    <w:name w:val="List"/>
+    <w:basedOn w:val="Corpodetexto"/>
+    <w:pPr/>
+    <w:rPr>
+      <w:rFonts w:cs="Arial"/>
+    </w:rPr>
+  </w:style>
+  <w:style w:type="paragraph" w:styleId="Legenda">
+    <w:name w:val="Caption"/>
+    <w:basedOn w:val="Normal"/>
+    <w:qFormat/>
+    <w:pPr>
+      <w:suppressLineNumbers/>
+      <w:spacing w:before="120" w:after="120"/>
+    </w:pPr>
+    <w:rPr>
+      <w:rFonts w:cs="Arial"/>
+      <w:i/>
+      <w:iCs/>
+      <w:sz w:val="24"/>
+      <w:szCs w:val="24"/>
+    </w:rPr>
+  </w:style>
+  <w:style w:type="paragraph" w:styleId="Ndice">
+    <w:name w:val="Índice"/>
+    <w:basedOn w:val="Normal"/>
+    <w:qFormat/>
+    <w:pPr>
+      <w:suppressLineNumbers/>
+    </w:pPr>
+    <w:rPr>
+      <w:rFonts w:cs="Arial"/>
+    </w:rPr>
+  </w:style>
+  <w:style w:type="paragraph" w:styleId="ListParagraph">
+    <w:name w:val="List Paragraph"/>
+    <w:basedOn w:val="Normal"/>
+    <w:uiPriority w:val="34"/>
+    <w:qFormat/>
+    <w:rsid w:val="00c328b7"/>
+    <w:pPr>
+      <w:spacing w:before="0" w:after="160"/>
+      <w:ind w:left="720" w:hanging="0"/>
+      <w:contextualSpacing/>
+    </w:pPr>
+    <w:rPr/>
+  </w:style>
+  <w:style w:type="paragraph" w:styleId="NormalWeb">
+    <w:name w:val="Normal (Web)"/>
+    <w:basedOn w:val="Normal"/>
+    <w:uiPriority w:val="99"/>
+    <w:semiHidden/>
+    <w:unhideWhenUsed/>
+    <w:qFormat/>
+    <w:rsid w:val="005444e8"/>
+    <w:pPr>
+      <w:spacing w:lineRule="auto" w:line="240" w:beforeAutospacing="1" w:afterAutospacing="1"/>
+    </w:pPr>
+    <w:rPr>
+      <w:rFonts w:ascii="Times New Roman" w:hAnsi="Times New Roman" w:eastAsia="Times New Roman" w:cs="Times New Roman"/>
+      <w:sz w:val="24"/>
+      <w:szCs w:val="24"/>
+      <w:lang w:eastAsia="pt-BR"/>
+    </w:rPr>
+  </w:style>
+  <w:style w:type="numbering" w:styleId="NoList" w:default="1">
+    <w:name w:val="No List"/>
+    <w:uiPriority w:val="99"/>
+    <w:semiHidden/>
+    <w:unhideWhenUsed/>
+    <w:qFormat/>
   </w:style>
   <w:style w:type="table" w:default="1" w:styleId="Tabelanormal">
     <w:name w:val="Normal Table"/>
@@ -1750,40 +2009,6 @@
         <w:right w:w="108" w:type="dxa"/>
       </w:tblCellMar>
     </w:tblPr>
-  </w:style>
-  <w:style w:type="numbering" w:default="1" w:styleId="Semlista">
-    <w:name w:val="No List"/>
-    <w:uiPriority w:val="99"/>
-    <w:semiHidden/>
-    <w:unhideWhenUsed/>
-  </w:style>
-  <w:style w:type="paragraph" w:styleId="PargrafodaLista">
-    <w:name w:val="List Paragraph"/>
-    <w:basedOn w:val="Normal"/>
-    <w:uiPriority w:val="34"/>
-    <w:qFormat/>
-    <w:rsid w:val="00C328B7"/>
-    <w:pPr>
-      <w:ind w:left="720"/>
-      <w:contextualSpacing/>
-    </w:pPr>
-  </w:style>
-  <w:style w:type="paragraph" w:styleId="NormalWeb">
-    <w:name w:val="Normal (Web)"/>
-    <w:basedOn w:val="Normal"/>
-    <w:uiPriority w:val="99"/>
-    <w:semiHidden/>
-    <w:unhideWhenUsed/>
-    <w:rsid w:val="005444E8"/>
-    <w:pPr>
-      <w:spacing w:before="100" w:beforeAutospacing="1" w:after="100" w:afterAutospacing="1" w:line="240" w:lineRule="auto"/>
-    </w:pPr>
-    <w:rPr>
-      <w:rFonts w:ascii="Times New Roman" w:eastAsia="Times New Roman" w:hAnsi="Times New Roman" w:cs="Times New Roman"/>
-      <w:sz w:val="24"/>
-      <w:szCs w:val="24"/>
-      <w:lang w:eastAsia="pt-BR"/>
-    </w:rPr>
   </w:style>
 </w:styles>
 </file>

</xml_diff>

<commit_message>
artefatos 1, 7 e 9 alterados
</commit_message>
<xml_diff>
--- a/Artefatos/1- Declaracao Escopo.docx
+++ b/Artefatos/1- Declaracao Escopo.docx
@@ -1,11 +1,13 @@
 
 <file path=word/document.xml><?xml version="1.0" encoding="utf-8"?>
-<w:document xmlns:wpc="http://schemas.microsoft.com/office/word/2010/wordprocessingCanvas" xmlns:cx="http://schemas.microsoft.com/office/drawing/2014/chartex" xmlns:cx1="http://schemas.microsoft.com/office/drawing/2015/9/8/chartex" xmlns:cx2="http://schemas.microsoft.com/office/drawing/2015/10/21/chartex" xmlns:cx3="http://schemas.microsoft.com/office/drawing/2016/5/9/chartex" xmlns:cx4="http://schemas.microsoft.com/office/drawing/2016/5/10/chartex" xmlns:cx5="http://schemas.microsoft.com/office/drawing/2016/5/11/chartex" xmlns:cx6="http://schemas.microsoft.com/office/drawing/2016/5/12/chartex" xmlns:cx7="http://schemas.microsoft.com/office/drawing/2016/5/13/chartex" xmlns:cx8="http://schemas.microsoft.com/office/drawing/2016/5/14/chartex" xmlns:mc="http://schemas.openxmlformats.org/markup-compatibility/2006" xmlns:aink="http://schemas.microsoft.com/office/drawing/2016/ink" xmlns:am3d="http://schemas.microsoft.com/office/drawing/2017/model3d" xmlns:o="urn:schemas-microsoft-com:office:office" xmlns:r="http://schemas.openxmlformats.org/officeDocument/2006/relationships" xmlns:m="http://schemas.openxmlformats.org/officeDocument/2006/math" xmlns:v="urn:schemas-microsoft-com:vml" xmlns:wp14="http://schemas.microsoft.com/office/word/2010/wordprocessingDrawing" xmlns:wp="http://schemas.openxmlformats.org/drawingml/2006/wordprocessingDrawing" xmlns:w10="urn:schemas-microsoft-com:office:word" xmlns:w="http://schemas.openxmlformats.org/wordprocessingml/2006/main" xmlns:w14="http://schemas.microsoft.com/office/word/2010/wordml" xmlns:w15="http://schemas.microsoft.com/office/word/2012/wordml" xmlns:w16cid="http://schemas.microsoft.com/office/word/2016/wordml/cid" xmlns:w16se="http://schemas.microsoft.com/office/word/2015/wordml/symex" xmlns:wpg="http://schemas.microsoft.com/office/word/2010/wordprocessingGroup" xmlns:wpi="http://schemas.microsoft.com/office/word/2010/wordprocessingInk" xmlns:wne="http://schemas.microsoft.com/office/word/2006/wordml" xmlns:wps="http://schemas.microsoft.com/office/word/2010/wordprocessingShape" mc:Ignorable="w14 w15 w16se w16cid wp14">
+<w:document xmlns:o="urn:schemas-microsoft-com:office:office" xmlns:r="http://schemas.openxmlformats.org/officeDocument/2006/relationships" xmlns:v="urn:schemas-microsoft-com:vml" xmlns:w="http://schemas.openxmlformats.org/wordprocessingml/2006/main" xmlns:w10="urn:schemas-microsoft-com:office:word" xmlns:wp="http://schemas.openxmlformats.org/drawingml/2006/wordprocessingDrawing" xmlns:wps="http://schemas.microsoft.com/office/word/2010/wordprocessingShape" xmlns:wpg="http://schemas.microsoft.com/office/word/2010/wordprocessingGroup" xmlns:mc="http://schemas.openxmlformats.org/markup-compatibility/2006" xmlns:wp14="http://schemas.microsoft.com/office/word/2010/wordprocessingDrawing" xmlns:w14="http://schemas.microsoft.com/office/word/2010/wordml" mc:Ignorable="w14 wp14">
   <w:body>
     <w:p>
       <w:pPr>
+        <w:pStyle w:val="Normal"/>
         <w:rPr>
           <w:rFonts w:ascii="Arial" w:hAnsi="Arial" w:cs="Arial"/>
+          <w:b/>
           <w:b/>
           <w:sz w:val="52"/>
           <w:szCs w:val="52"/>
@@ -13,7 +15,7 @@
       </w:pPr>
       <w:r>
         <w:rPr>
-          <w:rFonts w:ascii="Arial" w:hAnsi="Arial" w:cs="Arial"/>
+          <w:rFonts w:cs="Arial" w:ascii="Arial" w:hAnsi="Arial"/>
           <w:b/>
           <w:sz w:val="52"/>
           <w:szCs w:val="52"/>
@@ -23,186 +25,171 @@
     </w:p>
     <w:p>
       <w:pPr>
+        <w:pStyle w:val="Normal"/>
         <w:rPr>
           <w:rFonts w:ascii="Arial" w:hAnsi="Arial" w:cs="Arial"/>
+          <w:b/>
           <w:b/>
           <w:sz w:val="32"/>
           <w:szCs w:val="32"/>
         </w:rPr>
       </w:pPr>
-    </w:p>
-    <w:p>
-      <w:pPr>
+      <w:r>
+        <w:rPr>
+          <w:rFonts w:cs="Arial" w:ascii="Arial" w:hAnsi="Arial"/>
+          <w:b/>
+          <w:sz w:val="32"/>
+          <w:szCs w:val="32"/>
+        </w:rPr>
+      </w:r>
+    </w:p>
+    <w:p>
+      <w:pPr>
+        <w:pStyle w:val="Normal"/>
+        <w:rPr/>
+      </w:pPr>
+      <w:r>
+        <w:rPr>
+          <w:rFonts w:cs="Arial" w:ascii="Arial" w:hAnsi="Arial"/>
+        </w:rPr>
+        <w:t>Fundada no ano de 1996 pelos irmãos Edson e Demétrio, a funilaria Indy Car Automotive iniciou suas atividades a fim de oferecer reparos automotivos.</w:t>
+      </w:r>
+    </w:p>
+    <w:p>
+      <w:pPr>
+        <w:pStyle w:val="Normal"/>
         <w:rPr>
           <w:rFonts w:ascii="Arial" w:hAnsi="Arial" w:cs="Arial"/>
         </w:rPr>
       </w:pPr>
       <w:r>
         <w:rPr>
+          <w:rFonts w:cs="Arial" w:ascii="Arial" w:hAnsi="Arial"/>
+        </w:rPr>
+        <w:t>Localizada na Rua Visconde de Taunay, Nº 311, no bairro do Bom Retiro.</w:t>
+      </w:r>
+    </w:p>
+    <w:p>
+      <w:pPr>
+        <w:pStyle w:val="Normal"/>
+        <w:rPr/>
+      </w:pPr>
+      <w:r>
+        <w:rPr>
+          <w:rFonts w:cs="Arial" w:ascii="Arial" w:hAnsi="Arial"/>
+        </w:rPr>
+        <w:t xml:space="preserve">A funilaria oferece aos seus </w:t>
+      </w:r>
+      <w:r>
+        <w:rPr>
+          <w:rFonts w:cs="Arial" w:ascii="Arial" w:hAnsi="Arial"/>
+        </w:rPr>
+        <w:t>clientes manutenções</w:t>
+      </w:r>
+      <w:r>
+        <w:rPr>
+          <w:rFonts w:cs="Arial" w:ascii="Arial" w:hAnsi="Arial"/>
+        </w:rPr>
+        <w:t xml:space="preserve"> de curto prazo e serviços de qualidade.</w:t>
+      </w:r>
+    </w:p>
+    <w:p>
+      <w:pPr>
+        <w:pStyle w:val="Normal"/>
+        <w:rPr/>
+      </w:pPr>
+      <w:r>
+        <w:rPr>
+          <w:rFonts w:cs="Arial" w:ascii="Arial" w:hAnsi="Arial"/>
+        </w:rPr>
+        <w:t>A criação de um software permitirá elevar a qualidade do atendimento ao cliente, visto que o objetivo desta aplicação é aprimorar o</w:t>
+      </w:r>
+      <w:r>
+        <w:rPr>
+          <w:rFonts w:cs="Arial" w:ascii="Arial" w:hAnsi="Arial"/>
+        </w:rPr>
+        <w:t>s</w:t>
+      </w:r>
+      <w:r>
+        <w:rPr>
+          <w:rFonts w:cs="Arial" w:ascii="Arial" w:hAnsi="Arial"/>
+        </w:rPr>
+        <w:t xml:space="preserve"> ponto</w:t>
+      </w:r>
+      <w:r>
+        <w:rPr>
+          <w:rFonts w:cs="Arial" w:ascii="Arial" w:hAnsi="Arial"/>
+        </w:rPr>
+        <w:t>s</w:t>
+      </w:r>
+      <w:r>
+        <w:rPr>
+          <w:rFonts w:cs="Arial" w:ascii="Arial" w:hAnsi="Arial"/>
+        </w:rPr>
+        <w:t xml:space="preserve"> de maior dificuldade do negócio, </w:t>
+      </w:r>
+      <w:r>
+        <w:rPr>
+          <w:rFonts w:cs="Arial" w:ascii="Arial" w:hAnsi="Arial"/>
+        </w:rPr>
+        <w:t xml:space="preserve">como a falta de organização no </w:t>
+      </w:r>
+      <w:r>
+        <w:rPr>
+          <w:rFonts w:cs="Arial" w:ascii="Arial" w:hAnsi="Arial"/>
+        </w:rPr>
+        <w:t xml:space="preserve">cadastro de clientes, </w:t>
+      </w:r>
+      <w:r>
+        <w:rPr>
+          <w:rFonts w:cs="Arial" w:ascii="Arial" w:hAnsi="Arial"/>
+        </w:rPr>
+        <w:t>cadastro de ordens de serviço, controle de lucros</w:t>
+      </w:r>
+      <w:r>
+        <w:rPr>
+          <w:rFonts w:cs="Arial" w:ascii="Arial" w:hAnsi="Arial"/>
+        </w:rPr>
+        <w:t>.</w:t>
+      </w:r>
+    </w:p>
+    <w:p>
+      <w:pPr>
+        <w:pStyle w:val="Normal"/>
+        <w:rPr>
           <w:rFonts w:ascii="Arial" w:hAnsi="Arial" w:cs="Arial"/>
         </w:rPr>
-        <w:t>Fundada no ano de 1996, a funilaria Indy Car Automotive iniciou suas atividades inaugurada pelos irmãos Edson e Demétrio</w:t>
-      </w:r>
-      <w:r>
-        <w:rPr>
-          <w:rFonts w:ascii="Arial" w:hAnsi="Arial" w:cs="Arial"/>
-        </w:rPr>
-        <w:t>,</w:t>
-      </w:r>
-      <w:r>
-        <w:rPr>
-          <w:rFonts w:ascii="Arial" w:hAnsi="Arial" w:cs="Arial"/>
-        </w:rPr>
-        <w:t xml:space="preserve"> </w:t>
-      </w:r>
-      <w:r>
-        <w:rPr>
-          <w:rFonts w:ascii="Arial" w:hAnsi="Arial" w:cs="Arial"/>
-        </w:rPr>
-        <w:t xml:space="preserve">a fim de </w:t>
-      </w:r>
-      <w:r>
-        <w:rPr>
-          <w:rFonts w:ascii="Arial" w:hAnsi="Arial" w:cs="Arial"/>
-        </w:rPr>
-        <w:t>oferecer</w:t>
-      </w:r>
-      <w:r>
-        <w:rPr>
-          <w:rFonts w:ascii="Arial" w:hAnsi="Arial" w:cs="Arial"/>
-        </w:rPr>
-        <w:t xml:space="preserve"> </w:t>
-      </w:r>
-      <w:r>
-        <w:rPr>
-          <w:rFonts w:ascii="Arial" w:hAnsi="Arial" w:cs="Arial"/>
-        </w:rPr>
-        <w:t>reparos automotivos</w:t>
-      </w:r>
-      <w:r>
-        <w:rPr>
-          <w:rFonts w:ascii="Arial" w:hAnsi="Arial" w:cs="Arial"/>
-        </w:rPr>
-        <w:t>.</w:t>
-      </w:r>
-    </w:p>
-    <w:p>
-      <w:pPr>
-        <w:rPr>
-          <w:rFonts w:ascii="Arial" w:hAnsi="Arial" w:cs="Arial"/>
-        </w:rPr>
-      </w:pPr>
-      <w:r>
-        <w:rPr>
-          <w:rFonts w:ascii="Arial" w:hAnsi="Arial" w:cs="Arial"/>
-        </w:rPr>
-        <w:t>Localizada na Rua Visconde de Taunay, Nº 311, no bairro do Bom Retiro.</w:t>
-      </w:r>
-    </w:p>
-    <w:p>
-      <w:pPr>
-        <w:rPr>
-          <w:rFonts w:ascii="Arial" w:hAnsi="Arial" w:cs="Arial"/>
-        </w:rPr>
-      </w:pPr>
-      <w:r>
-        <w:rPr>
-          <w:rFonts w:ascii="Arial" w:hAnsi="Arial" w:cs="Arial"/>
-        </w:rPr>
-        <w:t xml:space="preserve">A </w:t>
-      </w:r>
-      <w:r>
-        <w:rPr>
-          <w:rFonts w:ascii="Arial" w:hAnsi="Arial" w:cs="Arial"/>
-        </w:rPr>
-        <w:t xml:space="preserve">funilaria </w:t>
-      </w:r>
-      <w:r>
-        <w:rPr>
-          <w:rFonts w:ascii="Arial" w:hAnsi="Arial" w:cs="Arial"/>
-        </w:rPr>
-        <w:t>oferece aos seus clientes manutenção de curto prazo e serviços de qualidade</w:t>
-      </w:r>
-      <w:r>
-        <w:rPr>
-          <w:rFonts w:ascii="Arial" w:hAnsi="Arial" w:cs="Arial"/>
-        </w:rPr>
-        <w:t>.</w:t>
-      </w:r>
-    </w:p>
-    <w:p>
-      <w:pPr>
-        <w:rPr>
-          <w:rFonts w:ascii="Arial" w:hAnsi="Arial" w:cs="Arial"/>
-        </w:rPr>
-      </w:pPr>
-      <w:r>
-        <w:rPr>
-          <w:rFonts w:ascii="Arial" w:hAnsi="Arial" w:cs="Arial"/>
-        </w:rPr>
-        <w:t xml:space="preserve">A criação de um software permitirá elevar a qualidade </w:t>
-      </w:r>
-      <w:r>
-        <w:rPr>
-          <w:rFonts w:ascii="Arial" w:hAnsi="Arial" w:cs="Arial"/>
-        </w:rPr>
-        <w:t>d</w:t>
-      </w:r>
-      <w:r>
-        <w:rPr>
-          <w:rFonts w:ascii="Arial" w:hAnsi="Arial" w:cs="Arial"/>
-        </w:rPr>
-        <w:t>o atendimento ao cliente, visto que o objetivo desta aplicação é aprimorar os pontos de maior dificuldade do negócio</w:t>
-      </w:r>
-      <w:r>
-        <w:rPr>
-          <w:rFonts w:ascii="Arial" w:hAnsi="Arial" w:cs="Arial"/>
-        </w:rPr>
-        <w:t>, tais como cadastro de clientes e fluxo e caixa</w:t>
-      </w:r>
-      <w:r>
-        <w:rPr>
-          <w:rFonts w:ascii="Arial" w:hAnsi="Arial" w:cs="Arial"/>
-        </w:rPr>
-        <w:t>.</w:t>
-      </w:r>
-    </w:p>
-    <w:p>
-      <w:pPr>
-        <w:rPr>
-          <w:rFonts w:ascii="Arial" w:hAnsi="Arial" w:cs="Arial"/>
-        </w:rPr>
-      </w:pPr>
-      <w:r>
-        <w:rPr>
-          <w:rFonts w:ascii="Arial" w:hAnsi="Arial" w:cs="Arial"/>
-        </w:rPr>
-        <w:t xml:space="preserve">Segue abaixo dificuldades antes da implementação e propostas </w:t>
-      </w:r>
-      <w:r>
-        <w:rPr>
-          <w:rFonts w:ascii="Arial" w:hAnsi="Arial" w:cs="Arial"/>
-        </w:rPr>
-        <w:t>para</w:t>
+      </w:pPr>
+      <w:r>
+        <w:rPr>
+          <w:rFonts w:cs="Arial" w:ascii="Arial" w:hAnsi="Arial"/>
+        </w:rPr>
+        <w:t xml:space="preserve">Segue abaixo </w:t>
+      </w:r>
+      <w:r>
+        <w:rPr>
+          <w:rFonts w:cs="Arial" w:ascii="Arial" w:hAnsi="Arial"/>
+        </w:rPr>
+        <w:t>as</w:t>
+      </w:r>
+      <w:r>
+        <w:rPr>
+          <w:rFonts w:cs="Arial" w:ascii="Arial" w:hAnsi="Arial"/>
+        </w:rPr>
+        <w:t xml:space="preserve"> dificuldades antes da implementação e propostas para</w:t>
       </w:r>
       <w:bookmarkStart w:id="0" w:name="_GoBack"/>
       <w:bookmarkEnd w:id="0"/>
       <w:r>
         <w:rPr>
-          <w:rFonts w:ascii="Arial" w:hAnsi="Arial" w:cs="Arial"/>
-        </w:rPr>
-        <w:t xml:space="preserve"> melhoria</w:t>
-      </w:r>
-      <w:r>
-        <w:rPr>
-          <w:rFonts w:ascii="Arial" w:hAnsi="Arial" w:cs="Arial"/>
-        </w:rPr>
-        <w:t>:</w:t>
-      </w:r>
-    </w:p>
-    <w:p>
-      <w:pPr>
-        <w:pStyle w:val="PargrafodaLista"/>
+          <w:rFonts w:cs="Arial" w:ascii="Arial" w:hAnsi="Arial"/>
+        </w:rPr>
+        <w:t xml:space="preserve"> melhoria:</w:t>
+      </w:r>
+    </w:p>
+    <w:p>
+      <w:pPr>
+        <w:pStyle w:val="ListParagraph"/>
         <w:numPr>
           <w:ilvl w:val="0"/>
           <w:numId w:val="1"/>
@@ -213,14 +200,14 @@
       </w:pPr>
       <w:r>
         <w:rPr>
-          <w:rFonts w:ascii="Arial" w:hAnsi="Arial" w:cs="Arial"/>
+          <w:rFonts w:cs="Arial" w:ascii="Arial" w:hAnsi="Arial"/>
         </w:rPr>
         <w:t>Antes da implantação:</w:t>
       </w:r>
     </w:p>
     <w:p>
       <w:pPr>
-        <w:pStyle w:val="PargrafodaLista"/>
+        <w:pStyle w:val="ListParagraph"/>
         <w:numPr>
           <w:ilvl w:val="0"/>
           <w:numId w:val="2"/>
@@ -231,14 +218,14 @@
       </w:pPr>
       <w:r>
         <w:rPr>
-          <w:rFonts w:ascii="Arial" w:hAnsi="Arial" w:cs="Arial"/>
+          <w:rFonts w:cs="Arial" w:ascii="Arial" w:hAnsi="Arial"/>
         </w:rPr>
         <w:t>Demora no cadastro de novos clientes</w:t>
       </w:r>
     </w:p>
     <w:p>
       <w:pPr>
-        <w:pStyle w:val="PargrafodaLista"/>
+        <w:pStyle w:val="ListParagraph"/>
         <w:numPr>
           <w:ilvl w:val="0"/>
           <w:numId w:val="2"/>
@@ -249,14 +236,14 @@
       </w:pPr>
       <w:r>
         <w:rPr>
-          <w:rFonts w:ascii="Arial" w:hAnsi="Arial" w:cs="Arial"/>
+          <w:rFonts w:cs="Arial" w:ascii="Arial" w:hAnsi="Arial"/>
         </w:rPr>
         <w:t>Dificuldade no gerenciamento de fluxo</w:t>
       </w:r>
     </w:p>
     <w:p>
       <w:pPr>
-        <w:pStyle w:val="PargrafodaLista"/>
+        <w:pStyle w:val="ListParagraph"/>
         <w:numPr>
           <w:ilvl w:val="0"/>
           <w:numId w:val="2"/>
@@ -267,14 +254,14 @@
       </w:pPr>
       <w:r>
         <w:rPr>
-          <w:rFonts w:ascii="Arial" w:hAnsi="Arial" w:cs="Arial"/>
+          <w:rFonts w:cs="Arial" w:ascii="Arial" w:hAnsi="Arial"/>
         </w:rPr>
         <w:t>Ausência de informação sobre o andamento do serviço prestado</w:t>
       </w:r>
     </w:p>
     <w:p>
       <w:pPr>
-        <w:pStyle w:val="PargrafodaLista"/>
+        <w:pStyle w:val="ListParagraph"/>
         <w:numPr>
           <w:ilvl w:val="0"/>
           <w:numId w:val="2"/>
@@ -285,39 +272,55 @@
       </w:pPr>
       <w:r>
         <w:rPr>
+          <w:rFonts w:cs="Arial" w:ascii="Arial" w:hAnsi="Arial"/>
+        </w:rPr>
+        <w:t>Marketing digital não implementado</w:t>
+      </w:r>
+    </w:p>
+    <w:p>
+      <w:pPr>
+        <w:pStyle w:val="Normal"/>
+        <w:rPr>
           <w:rFonts w:ascii="Arial" w:hAnsi="Arial" w:cs="Arial"/>
         </w:rPr>
-        <w:t>Marketing digital não implementado</w:t>
-      </w:r>
-    </w:p>
-    <w:p>
-      <w:pPr>
-        <w:rPr>
-          <w:rFonts w:ascii="Arial" w:hAnsi="Arial" w:cs="Arial"/>
-        </w:rPr>
-      </w:pPr>
-    </w:p>
-    <w:p>
-      <w:pPr>
-        <w:pStyle w:val="PargrafodaLista"/>
+      </w:pPr>
+      <w:r>
+        <w:rPr>
+          <w:rFonts w:cs="Arial" w:ascii="Arial" w:hAnsi="Arial"/>
+        </w:rPr>
+      </w:r>
+    </w:p>
+    <w:p>
+      <w:pPr>
+        <w:pStyle w:val="ListParagraph"/>
         <w:numPr>
           <w:ilvl w:val="0"/>
           <w:numId w:val="1"/>
         </w:numPr>
-        <w:rPr>
-          <w:rFonts w:ascii="Arial" w:hAnsi="Arial" w:cs="Arial"/>
-        </w:rPr>
-      </w:pPr>
-      <w:r>
-        <w:rPr>
-          <w:rFonts w:ascii="Arial" w:hAnsi="Arial" w:cs="Arial"/>
-        </w:rPr>
-        <w:t>Propostas de implementação:</w:t>
-      </w:r>
-    </w:p>
-    <w:p>
-      <w:pPr>
-        <w:pStyle w:val="PargrafodaLista"/>
+        <w:rPr/>
+      </w:pPr>
+      <w:r>
+        <w:rPr>
+          <w:rFonts w:cs="Arial" w:ascii="Arial" w:hAnsi="Arial"/>
+        </w:rPr>
+        <w:t xml:space="preserve">Propostas </w:t>
+      </w:r>
+      <w:r>
+        <w:rPr>
+          <w:rFonts w:cs="Arial" w:ascii="Arial" w:hAnsi="Arial"/>
+        </w:rPr>
+        <w:t>para melhoria</w:t>
+      </w:r>
+      <w:r>
+        <w:rPr>
+          <w:rFonts w:cs="Arial" w:ascii="Arial" w:hAnsi="Arial"/>
+        </w:rPr>
+        <w:t>:</w:t>
+      </w:r>
+    </w:p>
+    <w:p>
+      <w:pPr>
+        <w:pStyle w:val="ListParagraph"/>
         <w:numPr>
           <w:ilvl w:val="1"/>
           <w:numId w:val="1"/>
@@ -328,14 +331,14 @@
       </w:pPr>
       <w:r>
         <w:rPr>
-          <w:rFonts w:ascii="Arial" w:hAnsi="Arial" w:cs="Arial"/>
+          <w:rFonts w:cs="Arial" w:ascii="Arial" w:hAnsi="Arial"/>
         </w:rPr>
         <w:t>Facilidade no cadastro de novos clientes</w:t>
       </w:r>
     </w:p>
     <w:p>
       <w:pPr>
-        <w:pStyle w:val="PargrafodaLista"/>
+        <w:pStyle w:val="ListParagraph"/>
         <w:numPr>
           <w:ilvl w:val="1"/>
           <w:numId w:val="1"/>
@@ -346,246 +349,484 @@
       </w:pPr>
       <w:r>
         <w:rPr>
-          <w:rFonts w:ascii="Arial" w:hAnsi="Arial" w:cs="Arial"/>
+          <w:rFonts w:cs="Arial" w:ascii="Arial" w:hAnsi="Arial"/>
         </w:rPr>
         <w:t>Organização no controle fluxo</w:t>
       </w:r>
     </w:p>
     <w:p>
       <w:pPr>
-        <w:pStyle w:val="PargrafodaLista"/>
+        <w:pStyle w:val="ListParagraph"/>
         <w:numPr>
           <w:ilvl w:val="1"/>
           <w:numId w:val="1"/>
         </w:numPr>
-        <w:rPr>
-          <w:rFonts w:ascii="Arial" w:hAnsi="Arial" w:cs="Arial"/>
-        </w:rPr>
-      </w:pPr>
-      <w:r>
-        <w:rPr>
-          <w:rFonts w:ascii="Arial" w:hAnsi="Arial" w:cs="Arial"/>
-        </w:rPr>
-        <w:t>Implementação do Website</w:t>
-      </w:r>
-    </w:p>
-    <w:p>
-      <w:pPr>
-        <w:pStyle w:val="PargrafodaLista"/>
+        <w:rPr/>
+      </w:pPr>
+      <w:r>
+        <w:rPr>
+          <w:rFonts w:cs="Arial" w:ascii="Arial" w:hAnsi="Arial"/>
+        </w:rPr>
+        <w:t xml:space="preserve">Implementação do </w:t>
+      </w:r>
+      <w:r>
+        <w:rPr>
+          <w:rFonts w:cs="Arial" w:ascii="Arial" w:hAnsi="Arial"/>
+        </w:rPr>
+        <w:t>w</w:t>
+      </w:r>
+      <w:r>
+        <w:rPr>
+          <w:rFonts w:cs="Arial" w:ascii="Arial" w:hAnsi="Arial"/>
+        </w:rPr>
+        <w:t>ebsite</w:t>
+      </w:r>
+    </w:p>
+    <w:p>
+      <w:pPr>
+        <w:pStyle w:val="ListParagraph"/>
         <w:numPr>
           <w:ilvl w:val="1"/>
           <w:numId w:val="1"/>
         </w:numPr>
+        <w:rPr/>
+      </w:pPr>
+      <w:r>
+        <w:rPr>
+          <w:rFonts w:cs="Arial" w:ascii="Arial" w:hAnsi="Arial"/>
+        </w:rPr>
+        <w:t xml:space="preserve">Divulgação </w:t>
+      </w:r>
+      <w:r>
+        <w:rPr>
+          <w:rFonts w:cs="Arial" w:ascii="Arial" w:hAnsi="Arial"/>
+        </w:rPr>
+        <w:t>n</w:t>
+      </w:r>
+      <w:r>
+        <w:rPr>
+          <w:rFonts w:cs="Arial" w:ascii="Arial" w:hAnsi="Arial"/>
+        </w:rPr>
+        <w:t>as mídias sociais</w:t>
+      </w:r>
+    </w:p>
+    <w:p>
+      <w:pPr>
+        <w:pStyle w:val="Normal"/>
         <w:rPr>
           <w:rFonts w:ascii="Arial" w:hAnsi="Arial" w:cs="Arial"/>
         </w:rPr>
       </w:pPr>
       <w:r>
         <w:rPr>
+          <w:rFonts w:cs="Arial" w:ascii="Arial" w:hAnsi="Arial"/>
+        </w:rPr>
+      </w:r>
+    </w:p>
+    <w:p>
+      <w:pPr>
+        <w:pStyle w:val="Normal"/>
+        <w:rPr/>
+      </w:pPr>
+      <w:r>
+        <w:rPr>
+          <w:rFonts w:cs="Arial" w:ascii="Arial" w:hAnsi="Arial"/>
+        </w:rPr>
+        <w:t>Atualmente a</w:t>
+      </w:r>
+      <w:r>
+        <w:rPr>
+          <w:rFonts w:cs="Arial" w:ascii="Arial" w:hAnsi="Arial"/>
+        </w:rPr>
+        <w:t>s</w:t>
+      </w:r>
+      <w:r>
+        <w:rPr>
+          <w:rFonts w:cs="Arial" w:ascii="Arial" w:hAnsi="Arial"/>
+        </w:rPr>
+        <w:t xml:space="preserve"> maior</w:t>
+      </w:r>
+      <w:r>
+        <w:rPr>
+          <w:rFonts w:cs="Arial" w:ascii="Arial" w:hAnsi="Arial"/>
+        </w:rPr>
+        <w:t>es</w:t>
+      </w:r>
+      <w:r>
+        <w:rPr>
+          <w:rFonts w:cs="Arial" w:ascii="Arial" w:hAnsi="Arial"/>
+        </w:rPr>
+        <w:t xml:space="preserve"> dificuldade</w:t>
+      </w:r>
+      <w:r>
+        <w:rPr>
+          <w:rFonts w:cs="Arial" w:ascii="Arial" w:hAnsi="Arial"/>
+        </w:rPr>
+        <w:t>s</w:t>
+      </w:r>
+      <w:r>
+        <w:rPr>
+          <w:rFonts w:cs="Arial" w:ascii="Arial" w:hAnsi="Arial"/>
+        </w:rPr>
+        <w:t xml:space="preserve"> do proprietário </w:t>
+      </w:r>
+      <w:r>
+        <w:rPr>
+          <w:rFonts w:cs="Arial" w:ascii="Arial" w:hAnsi="Arial"/>
+        </w:rPr>
+        <w:t>são</w:t>
+      </w:r>
+      <w:r>
+        <w:rPr>
+          <w:rFonts w:cs="Arial" w:ascii="Arial" w:hAnsi="Arial"/>
+        </w:rPr>
+        <w:t xml:space="preserve"> </w:t>
+      </w:r>
+      <w:r>
+        <w:rPr>
+          <w:rFonts w:cs="Arial" w:ascii="Arial" w:hAnsi="Arial"/>
+        </w:rPr>
+        <w:t>a falta de organização</w:t>
+      </w:r>
+      <w:r>
+        <w:rPr>
+          <w:rFonts w:cs="Arial" w:ascii="Arial" w:hAnsi="Arial"/>
+        </w:rPr>
+        <w:t xml:space="preserve"> e </w:t>
+      </w:r>
+      <w:r>
+        <w:rPr>
+          <w:rFonts w:cs="Arial" w:ascii="Arial" w:hAnsi="Arial"/>
+        </w:rPr>
+        <w:t>a ausência de um website par</w:t>
+      </w:r>
+      <w:r>
+        <w:rPr>
+          <w:rFonts w:cs="Arial" w:ascii="Arial" w:hAnsi="Arial"/>
+        </w:rPr>
+        <w:t xml:space="preserve">a divulgação do estabelecimento. </w:t>
+      </w:r>
+    </w:p>
+    <w:p>
+      <w:pPr>
+        <w:pStyle w:val="Normal"/>
+        <w:rPr/>
+      </w:pPr>
+      <w:r>
+        <w:rPr>
+          <w:rFonts w:cs="Arial" w:ascii="Arial" w:hAnsi="Arial"/>
+        </w:rPr>
+        <w:t>Um dos pontos primordiais para funilaria será a criação de um software limpo e de fácil navegação, além da criação de um site responsivo.</w:t>
+      </w:r>
+    </w:p>
+    <w:p>
+      <w:pPr>
+        <w:pStyle w:val="Normal"/>
+        <w:rPr>
           <w:rFonts w:ascii="Arial" w:hAnsi="Arial" w:cs="Arial"/>
         </w:rPr>
-        <w:t>Divulgação das mídias sociais</w:t>
-      </w:r>
-    </w:p>
-    <w:p>
-      <w:pPr>
+      </w:pPr>
+      <w:r>
+        <w:rPr>
+          <w:rFonts w:cs="Arial" w:ascii="Arial" w:hAnsi="Arial"/>
+        </w:rPr>
+      </w:r>
+    </w:p>
+    <w:p>
+      <w:pPr>
+        <w:pStyle w:val="ListParagraph"/>
         <w:rPr>
           <w:rFonts w:ascii="Arial" w:hAnsi="Arial" w:cs="Arial"/>
         </w:rPr>
       </w:pPr>
-    </w:p>
-    <w:p>
-      <w:pPr>
+      <w:r>
+        <w:rPr>
+          <w:rFonts w:cs="Arial" w:ascii="Arial" w:hAnsi="Arial"/>
+        </w:rPr>
+      </w:r>
+    </w:p>
+    <w:p>
+      <w:pPr>
+        <w:pStyle w:val="Normal"/>
         <w:rPr>
           <w:rFonts w:ascii="Arial" w:hAnsi="Arial" w:cs="Arial"/>
         </w:rPr>
       </w:pPr>
       <w:r>
         <w:rPr>
-          <w:rFonts w:ascii="Arial" w:hAnsi="Arial" w:cs="Arial"/>
-        </w:rPr>
-        <w:t xml:space="preserve">Atualmente a maior dificuldade do proprietário é realizar o controle do fluxo de caixa e fazer a divulgação do estabelecimento nas redes sociais. </w:t>
-      </w:r>
-    </w:p>
-    <w:p>
-      <w:pPr>
-        <w:rPr>
-          <w:rFonts w:ascii="Arial" w:hAnsi="Arial" w:cs="Arial"/>
-        </w:rPr>
-      </w:pPr>
-      <w:r>
-        <w:rPr>
-          <w:rFonts w:ascii="Arial" w:hAnsi="Arial" w:cs="Arial"/>
-        </w:rPr>
-        <w:t>Um dos pontos primordiais</w:t>
-      </w:r>
-      <w:r>
-        <w:rPr>
-          <w:rFonts w:ascii="Arial" w:hAnsi="Arial" w:cs="Arial"/>
-        </w:rPr>
-        <w:t xml:space="preserve"> para funilaria</w:t>
-      </w:r>
-      <w:r>
-        <w:rPr>
-          <w:rFonts w:ascii="Arial" w:hAnsi="Arial" w:cs="Arial"/>
-        </w:rPr>
-        <w:t xml:space="preserve"> será a criação de um software limpo e de fácil navegação, além da criação de um site responsivo.</w:t>
-      </w:r>
-    </w:p>
-    <w:p>
-      <w:pPr>
-        <w:rPr>
-          <w:rFonts w:ascii="Arial" w:hAnsi="Arial" w:cs="Arial"/>
-        </w:rPr>
-      </w:pPr>
-    </w:p>
-    <w:p>
-      <w:pPr>
-        <w:pStyle w:val="PargrafodaLista"/>
-        <w:rPr>
-          <w:rFonts w:ascii="Arial" w:hAnsi="Arial" w:cs="Arial"/>
-        </w:rPr>
-      </w:pPr>
-    </w:p>
-    <w:p>
-      <w:pPr>
-        <w:rPr>
-          <w:rFonts w:ascii="Arial" w:hAnsi="Arial" w:cs="Arial"/>
-        </w:rPr>
-      </w:pPr>
-    </w:p>
-    <w:p/>
+          <w:rFonts w:cs="Arial" w:ascii="Arial" w:hAnsi="Arial"/>
+        </w:rPr>
+      </w:r>
+    </w:p>
+    <w:p>
+      <w:pPr>
+        <w:pStyle w:val="Normal"/>
+        <w:widowControl/>
+        <w:bidi w:val="0"/>
+        <w:spacing w:lineRule="auto" w:line="259" w:before="0" w:after="160"/>
+        <w:jc w:val="left"/>
+        <w:rPr/>
+      </w:pPr>
+      <w:r>
+        <w:rPr/>
+      </w:r>
+    </w:p>
     <w:sectPr>
+      <w:type w:val="nextPage"/>
       <w:pgSz w:w="11906" w:h="16838"/>
-      <w:pgMar w:top="1417" w:right="1701" w:bottom="1417" w:left="1701" w:header="0" w:footer="0" w:gutter="0"/>
-      <w:cols w:space="720"/>
-      <w:formProt w:val="0"/>
-      <w:docGrid w:linePitch="360" w:charSpace="4096"/>
+      <w:pgMar w:left="1701" w:right="1701" w:header="0" w:top="1417" w:footer="0" w:bottom="1417" w:gutter="0"/>
+      <w:pgNumType w:fmt="decimal"/>
+      <w:formProt w:val="false"/>
+      <w:textDirection w:val="lrTb"/>
+      <w:docGrid w:type="default" w:linePitch="360" w:charSpace="8192"/>
     </w:sectPr>
   </w:body>
 </w:document>
 </file>
 
 <file path=word/numbering.xml><?xml version="1.0" encoding="utf-8"?>
-<w:numbering xmlns:wpc="http://schemas.microsoft.com/office/word/2010/wordprocessingCanvas" xmlns:cx="http://schemas.microsoft.com/office/drawing/2014/chartex" xmlns:cx1="http://schemas.microsoft.com/office/drawing/2015/9/8/chartex" xmlns:cx2="http://schemas.microsoft.com/office/drawing/2015/10/21/chartex" xmlns:cx3="http://schemas.microsoft.com/office/drawing/2016/5/9/chartex" xmlns:cx4="http://schemas.microsoft.com/office/drawing/2016/5/10/chartex" xmlns:cx5="http://schemas.microsoft.com/office/drawing/2016/5/11/chartex" xmlns:cx6="http://schemas.microsoft.com/office/drawing/2016/5/12/chartex" xmlns:cx7="http://schemas.microsoft.com/office/drawing/2016/5/13/chartex" xmlns:cx8="http://schemas.microsoft.com/office/drawing/2016/5/14/chartex" xmlns:mc="http://schemas.openxmlformats.org/markup-compatibility/2006" xmlns:aink="http://schemas.microsoft.com/office/drawing/2016/ink" xmlns:am3d="http://schemas.microsoft.com/office/drawing/2017/model3d" xmlns:o="urn:schemas-microsoft-com:office:office" xmlns:r="http://schemas.openxmlformats.org/officeDocument/2006/relationships" xmlns:m="http://schemas.openxmlformats.org/officeDocument/2006/math" xmlns:v="urn:schemas-microsoft-com:vml" xmlns:wp14="http://schemas.microsoft.com/office/word/2010/wordprocessingDrawing" xmlns:wp="http://schemas.openxmlformats.org/drawingml/2006/wordprocessingDrawing" xmlns:w10="urn:schemas-microsoft-com:office:word" xmlns:w="http://schemas.openxmlformats.org/wordprocessingml/2006/main" xmlns:w14="http://schemas.microsoft.com/office/word/2010/wordml" xmlns:w15="http://schemas.microsoft.com/office/word/2012/wordml" xmlns:w16cid="http://schemas.microsoft.com/office/word/2016/wordml/cid" xmlns:w16se="http://schemas.microsoft.com/office/word/2015/wordml/symex" xmlns:wpg="http://schemas.microsoft.com/office/word/2010/wordprocessingGroup" xmlns:wpi="http://schemas.microsoft.com/office/word/2010/wordprocessingInk" xmlns:wne="http://schemas.microsoft.com/office/word/2006/wordml" xmlns:wps="http://schemas.microsoft.com/office/word/2010/wordprocessingShape" mc:Ignorable="w14 w15 w16se w16cid wp14">
-  <w:abstractNum w:abstractNumId="0" w15:restartNumberingAfterBreak="0">
-    <w:nsid w:val="11772F30"/>
-    <w:multiLevelType w:val="multilevel"/>
-    <w:tmpl w:val="079C6FBE"/>
+<w:numbering xmlns:w="http://schemas.openxmlformats.org/wordprocessingml/2006/main" xmlns:o="urn:schemas-microsoft-com:office:office" xmlns:r="http://schemas.openxmlformats.org/officeDocument/2006/relationships" xmlns:v="urn:schemas-microsoft-com:vml">
+  <w:abstractNum w:abstractNumId="1">
     <w:lvl w:ilvl="0">
+      <w:start w:val="1"/>
+      <w:numFmt w:val="bullet"/>
+      <w:lvlText w:val=""/>
+      <w:lvlJc w:val="left"/>
+      <w:pPr>
+        <w:ind w:left="720" w:hanging="360"/>
+      </w:pPr>
+      <w:rPr>
+        <w:rFonts w:ascii="Symbol" w:hAnsi="Symbol" w:cs="Symbol" w:hint="default"/>
+        <w:rFonts w:cs="Symbol"/>
+      </w:rPr>
+    </w:lvl>
+    <w:lvl w:ilvl="1">
       <w:start w:val="1"/>
       <w:numFmt w:val="bullet"/>
       <w:lvlText w:val="o"/>
       <w:lvlJc w:val="left"/>
       <w:pPr>
-        <w:ind w:left="1428" w:hanging="360"/>
+        <w:ind w:left="1440" w:hanging="360"/>
       </w:pPr>
       <w:rPr>
         <w:rFonts w:ascii="Courier New" w:hAnsi="Courier New" w:cs="Courier New" w:hint="default"/>
         <w:sz w:val="32"/>
+        <w:rFonts w:cs="Courier New"/>
       </w:rPr>
     </w:lvl>
-    <w:lvl w:ilvl="1">
+    <w:lvl w:ilvl="2">
+      <w:start w:val="1"/>
+      <w:numFmt w:val="bullet"/>
+      <w:lvlText w:val=""/>
+      <w:lvlJc w:val="left"/>
+      <w:pPr>
+        <w:ind w:left="2160" w:hanging="360"/>
+      </w:pPr>
+      <w:rPr>
+        <w:rFonts w:ascii="Wingdings" w:hAnsi="Wingdings" w:cs="Wingdings" w:hint="default"/>
+        <w:rFonts w:cs="Wingdings"/>
+      </w:rPr>
+    </w:lvl>
+    <w:lvl w:ilvl="3">
+      <w:start w:val="1"/>
+      <w:numFmt w:val="bullet"/>
+      <w:lvlText w:val=""/>
+      <w:lvlJc w:val="left"/>
+      <w:pPr>
+        <w:ind w:left="2880" w:hanging="360"/>
+      </w:pPr>
+      <w:rPr>
+        <w:rFonts w:ascii="Symbol" w:hAnsi="Symbol" w:cs="Symbol" w:hint="default"/>
+        <w:rFonts w:cs="Symbol"/>
+      </w:rPr>
+    </w:lvl>
+    <w:lvl w:ilvl="4">
       <w:start w:val="1"/>
       <w:numFmt w:val="bullet"/>
       <w:lvlText w:val="o"/>
       <w:lvlJc w:val="left"/>
       <w:pPr>
-        <w:ind w:left="2148" w:hanging="360"/>
+        <w:ind w:left="3600" w:hanging="360"/>
       </w:pPr>
       <w:rPr>
         <w:rFonts w:ascii="Courier New" w:hAnsi="Courier New" w:cs="Courier New" w:hint="default"/>
+        <w:rFonts w:cs="Courier New"/>
       </w:rPr>
     </w:lvl>
-    <w:lvl w:ilvl="2">
+    <w:lvl w:ilvl="5">
       <w:start w:val="1"/>
       <w:numFmt w:val="bullet"/>
       <w:lvlText w:val=""/>
       <w:lvlJc w:val="left"/>
       <w:pPr>
-        <w:ind w:left="2868" w:hanging="360"/>
+        <w:ind w:left="4320" w:hanging="360"/>
       </w:pPr>
       <w:rPr>
         <w:rFonts w:ascii="Wingdings" w:hAnsi="Wingdings" w:cs="Wingdings" w:hint="default"/>
+        <w:rFonts w:cs="Wingdings"/>
       </w:rPr>
     </w:lvl>
-    <w:lvl w:ilvl="3">
+    <w:lvl w:ilvl="6">
       <w:start w:val="1"/>
       <w:numFmt w:val="bullet"/>
       <w:lvlText w:val=""/>
       <w:lvlJc w:val="left"/>
       <w:pPr>
-        <w:ind w:left="3588" w:hanging="360"/>
+        <w:ind w:left="5040" w:hanging="360"/>
       </w:pPr>
       <w:rPr>
         <w:rFonts w:ascii="Symbol" w:hAnsi="Symbol" w:cs="Symbol" w:hint="default"/>
+        <w:rFonts w:cs="Symbol"/>
       </w:rPr>
     </w:lvl>
-    <w:lvl w:ilvl="4">
+    <w:lvl w:ilvl="7">
       <w:start w:val="1"/>
       <w:numFmt w:val="bullet"/>
       <w:lvlText w:val="o"/>
       <w:lvlJc w:val="left"/>
       <w:pPr>
-        <w:ind w:left="4308" w:hanging="360"/>
+        <w:ind w:left="5760" w:hanging="360"/>
       </w:pPr>
       <w:rPr>
         <w:rFonts w:ascii="Courier New" w:hAnsi="Courier New" w:cs="Courier New" w:hint="default"/>
+        <w:rFonts w:cs="Courier New"/>
       </w:rPr>
     </w:lvl>
-    <w:lvl w:ilvl="5">
+    <w:lvl w:ilvl="8">
       <w:start w:val="1"/>
       <w:numFmt w:val="bullet"/>
       <w:lvlText w:val=""/>
       <w:lvlJc w:val="left"/>
       <w:pPr>
-        <w:ind w:left="5028" w:hanging="360"/>
+        <w:ind w:left="6480" w:hanging="360"/>
       </w:pPr>
       <w:rPr>
         <w:rFonts w:ascii="Wingdings" w:hAnsi="Wingdings" w:cs="Wingdings" w:hint="default"/>
+        <w:rFonts w:cs="Wingdings"/>
       </w:rPr>
     </w:lvl>
-    <w:lvl w:ilvl="6">
+  </w:abstractNum>
+  <w:abstractNum w:abstractNumId="2">
+    <w:lvl w:ilvl="0">
+      <w:start w:val="1"/>
+      <w:numFmt w:val="bullet"/>
+      <w:lvlText w:val="o"/>
+      <w:lvlJc w:val="left"/>
+      <w:pPr>
+        <w:ind w:left="1428" w:hanging="360"/>
+      </w:pPr>
+      <w:rPr>
+        <w:rFonts w:ascii="Courier New" w:hAnsi="Courier New" w:cs="Courier New" w:hint="default"/>
+        <w:sz w:val="32"/>
+        <w:rFonts w:cs="Courier New"/>
+      </w:rPr>
+    </w:lvl>
+    <w:lvl w:ilvl="1">
+      <w:start w:val="1"/>
+      <w:numFmt w:val="bullet"/>
+      <w:lvlText w:val="o"/>
+      <w:lvlJc w:val="left"/>
+      <w:pPr>
+        <w:ind w:left="2148" w:hanging="360"/>
+      </w:pPr>
+      <w:rPr>
+        <w:rFonts w:ascii="Courier New" w:hAnsi="Courier New" w:cs="Courier New" w:hint="default"/>
+        <w:rFonts w:cs="Courier New"/>
+      </w:rPr>
+    </w:lvl>
+    <w:lvl w:ilvl="2">
+      <w:start w:val="1"/>
+      <w:numFmt w:val="bullet"/>
+      <w:lvlText w:val=""/>
+      <w:lvlJc w:val="left"/>
+      <w:pPr>
+        <w:ind w:left="2868" w:hanging="360"/>
+      </w:pPr>
+      <w:rPr>
+        <w:rFonts w:ascii="Wingdings" w:hAnsi="Wingdings" w:cs="Wingdings" w:hint="default"/>
+        <w:rFonts w:cs="Wingdings"/>
+      </w:rPr>
+    </w:lvl>
+    <w:lvl w:ilvl="3">
       <w:start w:val="1"/>
       <w:numFmt w:val="bullet"/>
       <w:lvlText w:val=""/>
       <w:lvlJc w:val="left"/>
       <w:pPr>
-        <w:ind w:left="5748" w:hanging="360"/>
+        <w:ind w:left="3588" w:hanging="360"/>
       </w:pPr>
       <w:rPr>
         <w:rFonts w:ascii="Symbol" w:hAnsi="Symbol" w:cs="Symbol" w:hint="default"/>
+        <w:rFonts w:cs="Symbol"/>
       </w:rPr>
     </w:lvl>
-    <w:lvl w:ilvl="7">
+    <w:lvl w:ilvl="4">
       <w:start w:val="1"/>
       <w:numFmt w:val="bullet"/>
       <w:lvlText w:val="o"/>
       <w:lvlJc w:val="left"/>
       <w:pPr>
-        <w:ind w:left="6468" w:hanging="360"/>
+        <w:ind w:left="4308" w:hanging="360"/>
       </w:pPr>
       <w:rPr>
         <w:rFonts w:ascii="Courier New" w:hAnsi="Courier New" w:cs="Courier New" w:hint="default"/>
+        <w:rFonts w:cs="Courier New"/>
       </w:rPr>
     </w:lvl>
-    <w:lvl w:ilvl="8">
+    <w:lvl w:ilvl="5">
       <w:start w:val="1"/>
       <w:numFmt w:val="bullet"/>
       <w:lvlText w:val=""/>
       <w:lvlJc w:val="left"/>
       <w:pPr>
-        <w:ind w:left="7188" w:hanging="360"/>
+        <w:ind w:left="5028" w:hanging="360"/>
       </w:pPr>
       <w:rPr>
         <w:rFonts w:ascii="Wingdings" w:hAnsi="Wingdings" w:cs="Wingdings" w:hint="default"/>
+        <w:rFonts w:cs="Wingdings"/>
       </w:rPr>
     </w:lvl>
+    <w:lvl w:ilvl="6">
+      <w:start w:val="1"/>
+      <w:numFmt w:val="bullet"/>
+      <w:lvlText w:val=""/>
+      <w:lvlJc w:val="left"/>
+      <w:pPr>
+        <w:ind w:left="5748" w:hanging="360"/>
+      </w:pPr>
+      <w:rPr>
+        <w:rFonts w:ascii="Symbol" w:hAnsi="Symbol" w:cs="Symbol" w:hint="default"/>
+        <w:rFonts w:cs="Symbol"/>
+      </w:rPr>
+    </w:lvl>
+    <w:lvl w:ilvl="7">
+      <w:start w:val="1"/>
+      <w:numFmt w:val="bullet"/>
+      <w:lvlText w:val="o"/>
+      <w:lvlJc w:val="left"/>
+      <w:pPr>
+        <w:ind w:left="6468" w:hanging="360"/>
+      </w:pPr>
+      <w:rPr>
+        <w:rFonts w:ascii="Courier New" w:hAnsi="Courier New" w:cs="Courier New" w:hint="default"/>
+        <w:rFonts w:cs="Courier New"/>
+      </w:rPr>
+    </w:lvl>
+    <w:lvl w:ilvl="8">
+      <w:start w:val="1"/>
+      <w:numFmt w:val="bullet"/>
+      <w:lvlText w:val=""/>
+      <w:lvlJc w:val="left"/>
+      <w:pPr>
+        <w:ind w:left="7188" w:hanging="360"/>
+      </w:pPr>
+      <w:rPr>
+        <w:rFonts w:ascii="Wingdings" w:hAnsi="Wingdings" w:cs="Wingdings" w:hint="default"/>
+        <w:rFonts w:cs="Wingdings"/>
+      </w:rPr>
+    </w:lvl>
   </w:abstractNum>
-  <w:abstractNum w:abstractNumId="1" w15:restartNumberingAfterBreak="0">
-    <w:nsid w:val="23CB4BDF"/>
-    <w:multiLevelType w:val="multilevel"/>
-    <w:tmpl w:val="FF82D796"/>
+  <w:abstractNum w:abstractNumId="3">
     <w:lvl w:ilvl="0">
       <w:start w:val="1"/>
       <w:numFmt w:val="none"/>
@@ -593,7 +834,7 @@
       <w:lvlText w:val=""/>
       <w:lvlJc w:val="left"/>
       <w:pPr>
-        <w:ind w:left="0" w:firstLine="0"/>
+        <w:ind w:left="0" w:hanging="0"/>
       </w:pPr>
     </w:lvl>
     <w:lvl w:ilvl="1">
@@ -603,7 +844,7 @@
       <w:lvlText w:val=""/>
       <w:lvlJc w:val="left"/>
       <w:pPr>
-        <w:ind w:left="0" w:firstLine="0"/>
+        <w:ind w:left="0" w:hanging="0"/>
       </w:pPr>
     </w:lvl>
     <w:lvl w:ilvl="2">
@@ -613,7 +854,7 @@
       <w:lvlText w:val=""/>
       <w:lvlJc w:val="left"/>
       <w:pPr>
-        <w:ind w:left="0" w:firstLine="0"/>
+        <w:ind w:left="0" w:hanging="0"/>
       </w:pPr>
     </w:lvl>
     <w:lvl w:ilvl="3">
@@ -623,7 +864,7 @@
       <w:lvlText w:val=""/>
       <w:lvlJc w:val="left"/>
       <w:pPr>
-        <w:ind w:left="0" w:firstLine="0"/>
+        <w:ind w:left="0" w:hanging="0"/>
       </w:pPr>
     </w:lvl>
     <w:lvl w:ilvl="4">
@@ -633,7 +874,7 @@
       <w:lvlText w:val=""/>
       <w:lvlJc w:val="left"/>
       <w:pPr>
-        <w:ind w:left="0" w:firstLine="0"/>
+        <w:ind w:left="0" w:hanging="0"/>
       </w:pPr>
     </w:lvl>
     <w:lvl w:ilvl="5">
@@ -643,7 +884,7 @@
       <w:lvlText w:val=""/>
       <w:lvlJc w:val="left"/>
       <w:pPr>
-        <w:ind w:left="0" w:firstLine="0"/>
+        <w:ind w:left="0" w:hanging="0"/>
       </w:pPr>
     </w:lvl>
     <w:lvl w:ilvl="6">
@@ -653,7 +894,7 @@
       <w:lvlText w:val=""/>
       <w:lvlJc w:val="left"/>
       <w:pPr>
-        <w:ind w:left="0" w:firstLine="0"/>
+        <w:ind w:left="0" w:hanging="0"/>
       </w:pPr>
     </w:lvl>
     <w:lvl w:ilvl="7">
@@ -663,7 +904,7 @@
       <w:lvlText w:val=""/>
       <w:lvlJc w:val="left"/>
       <w:pPr>
-        <w:ind w:left="0" w:firstLine="0"/>
+        <w:ind w:left="0" w:hanging="0"/>
       </w:pPr>
     </w:lvl>
     <w:lvl w:ilvl="8">
@@ -673,160 +914,48 @@
       <w:lvlText w:val=""/>
       <w:lvlJc w:val="left"/>
       <w:pPr>
-        <w:ind w:left="0" w:firstLine="0"/>
-      </w:pPr>
-    </w:lvl>
-  </w:abstractNum>
-  <w:abstractNum w:abstractNumId="2" w15:restartNumberingAfterBreak="0">
-    <w:nsid w:val="7CDC4791"/>
-    <w:multiLevelType w:val="multilevel"/>
-    <w:tmpl w:val="99B2DE28"/>
-    <w:lvl w:ilvl="0">
-      <w:start w:val="1"/>
-      <w:numFmt w:val="bullet"/>
-      <w:lvlText w:val=""/>
-      <w:lvlJc w:val="left"/>
-      <w:pPr>
-        <w:ind w:left="720" w:hanging="360"/>
-      </w:pPr>
-      <w:rPr>
-        <w:rFonts w:ascii="Symbol" w:hAnsi="Symbol" w:cs="Symbol" w:hint="default"/>
-      </w:rPr>
-    </w:lvl>
-    <w:lvl w:ilvl="1">
-      <w:start w:val="1"/>
-      <w:numFmt w:val="bullet"/>
-      <w:lvlText w:val="o"/>
-      <w:lvlJc w:val="left"/>
-      <w:pPr>
-        <w:ind w:left="1440" w:hanging="360"/>
-      </w:pPr>
-      <w:rPr>
-        <w:rFonts w:ascii="Courier New" w:hAnsi="Courier New" w:cs="Courier New" w:hint="default"/>
-        <w:sz w:val="32"/>
-      </w:rPr>
-    </w:lvl>
-    <w:lvl w:ilvl="2">
-      <w:start w:val="1"/>
-      <w:numFmt w:val="bullet"/>
-      <w:lvlText w:val=""/>
-      <w:lvlJc w:val="left"/>
-      <w:pPr>
-        <w:ind w:left="2160" w:hanging="360"/>
-      </w:pPr>
-      <w:rPr>
-        <w:rFonts w:ascii="Wingdings" w:hAnsi="Wingdings" w:cs="Wingdings" w:hint="default"/>
-      </w:rPr>
-    </w:lvl>
-    <w:lvl w:ilvl="3">
-      <w:start w:val="1"/>
-      <w:numFmt w:val="bullet"/>
-      <w:lvlText w:val=""/>
-      <w:lvlJc w:val="left"/>
-      <w:pPr>
-        <w:ind w:left="2880" w:hanging="360"/>
-      </w:pPr>
-      <w:rPr>
-        <w:rFonts w:ascii="Symbol" w:hAnsi="Symbol" w:cs="Symbol" w:hint="default"/>
-      </w:rPr>
-    </w:lvl>
-    <w:lvl w:ilvl="4">
-      <w:start w:val="1"/>
-      <w:numFmt w:val="bullet"/>
-      <w:lvlText w:val="o"/>
-      <w:lvlJc w:val="left"/>
-      <w:pPr>
-        <w:ind w:left="3600" w:hanging="360"/>
-      </w:pPr>
-      <w:rPr>
-        <w:rFonts w:ascii="Courier New" w:hAnsi="Courier New" w:cs="Courier New" w:hint="default"/>
-      </w:rPr>
-    </w:lvl>
-    <w:lvl w:ilvl="5">
-      <w:start w:val="1"/>
-      <w:numFmt w:val="bullet"/>
-      <w:lvlText w:val=""/>
-      <w:lvlJc w:val="left"/>
-      <w:pPr>
-        <w:ind w:left="4320" w:hanging="360"/>
-      </w:pPr>
-      <w:rPr>
-        <w:rFonts w:ascii="Wingdings" w:hAnsi="Wingdings" w:cs="Wingdings" w:hint="default"/>
-      </w:rPr>
-    </w:lvl>
-    <w:lvl w:ilvl="6">
-      <w:start w:val="1"/>
-      <w:numFmt w:val="bullet"/>
-      <w:lvlText w:val=""/>
-      <w:lvlJc w:val="left"/>
-      <w:pPr>
-        <w:ind w:left="5040" w:hanging="360"/>
-      </w:pPr>
-      <w:rPr>
-        <w:rFonts w:ascii="Symbol" w:hAnsi="Symbol" w:cs="Symbol" w:hint="default"/>
-      </w:rPr>
-    </w:lvl>
-    <w:lvl w:ilvl="7">
-      <w:start w:val="1"/>
-      <w:numFmt w:val="bullet"/>
-      <w:lvlText w:val="o"/>
-      <w:lvlJc w:val="left"/>
-      <w:pPr>
-        <w:ind w:left="5760" w:hanging="360"/>
-      </w:pPr>
-      <w:rPr>
-        <w:rFonts w:ascii="Courier New" w:hAnsi="Courier New" w:cs="Courier New" w:hint="default"/>
-      </w:rPr>
-    </w:lvl>
-    <w:lvl w:ilvl="8">
-      <w:start w:val="1"/>
-      <w:numFmt w:val="bullet"/>
-      <w:lvlText w:val=""/>
-      <w:lvlJc w:val="left"/>
-      <w:pPr>
-        <w:ind w:left="6480" w:hanging="360"/>
-      </w:pPr>
-      <w:rPr>
-        <w:rFonts w:ascii="Wingdings" w:hAnsi="Wingdings" w:cs="Wingdings" w:hint="default"/>
-      </w:rPr>
+        <w:ind w:left="0" w:hanging="0"/>
+      </w:pPr>
     </w:lvl>
   </w:abstractNum>
   <w:num w:numId="1">
+    <w:abstractNumId w:val="1"/>
+  </w:num>
+  <w:num w:numId="2">
     <w:abstractNumId w:val="2"/>
   </w:num>
-  <w:num w:numId="2">
-    <w:abstractNumId w:val="0"/>
-  </w:num>
   <w:num w:numId="3">
-    <w:abstractNumId w:val="1"/>
+    <w:abstractNumId w:val="3"/>
   </w:num>
 </w:numbering>
 </file>
 
 <file path=word/styles.xml><?xml version="1.0" encoding="utf-8"?>
-<w:styles xmlns:mc="http://schemas.openxmlformats.org/markup-compatibility/2006" xmlns:r="http://schemas.openxmlformats.org/officeDocument/2006/relationships" xmlns:w="http://schemas.openxmlformats.org/wordprocessingml/2006/main" xmlns:w14="http://schemas.microsoft.com/office/word/2010/wordml" xmlns:w15="http://schemas.microsoft.com/office/word/2012/wordml" xmlns:w16cid="http://schemas.microsoft.com/office/word/2016/wordml/cid" xmlns:w16se="http://schemas.microsoft.com/office/word/2015/wordml/symex" mc:Ignorable="w14 w15 w16se w16cid">
+<w:styles xmlns:w="http://schemas.openxmlformats.org/wordprocessingml/2006/main" xmlns:w14="http://schemas.microsoft.com/office/word/2010/wordml" xmlns:mc="http://schemas.openxmlformats.org/markup-compatibility/2006" mc:Ignorable="w14">
   <w:docDefaults>
     <w:rPrDefault>
       <w:rPr>
-        <w:rFonts w:asciiTheme="minorHAnsi" w:eastAsiaTheme="minorHAnsi" w:hAnsiTheme="minorHAnsi" w:cstheme="minorBidi"/>
+        <w:rFonts w:ascii="Calibri" w:hAnsi="Calibri" w:eastAsia="Calibri" w:cs="" w:asciiTheme="minorHAnsi" w:cstheme="minorBidi" w:eastAsiaTheme="minorHAnsi" w:hAnsiTheme="minorHAnsi"/>
         <w:sz w:val="22"/>
         <w:szCs w:val="22"/>
         <w:lang w:val="pt-BR" w:eastAsia="en-US" w:bidi="ar-SA"/>
       </w:rPr>
     </w:rPrDefault>
-    <w:pPrDefault/>
+    <w:pPrDefault>
+      <w:pPr/>
+    </w:pPrDefault>
   </w:docDefaults>
   <w:latentStyles w:defLockedState="0" w:defUIPriority="99" w:defSemiHidden="0" w:defUnhideWhenUsed="0" w:defQFormat="0" w:count="375">
     <w:lsdException w:name="Normal" w:uiPriority="0" w:qFormat="1"/>
     <w:lsdException w:name="heading 1" w:uiPriority="9" w:qFormat="1"/>
-    <w:lsdException w:name="heading 2" w:semiHidden="1" w:uiPriority="9" w:unhideWhenUsed="1" w:qFormat="1"/>
-    <w:lsdException w:name="heading 3" w:semiHidden="1" w:uiPriority="9" w:unhideWhenUsed="1" w:qFormat="1"/>
-    <w:lsdException w:name="heading 4" w:semiHidden="1" w:uiPriority="9" w:unhideWhenUsed="1" w:qFormat="1"/>
-    <w:lsdException w:name="heading 5" w:semiHidden="1" w:uiPriority="9" w:unhideWhenUsed="1" w:qFormat="1"/>
-    <w:lsdException w:name="heading 6" w:semiHidden="1" w:uiPriority="9" w:unhideWhenUsed="1" w:qFormat="1"/>
-    <w:lsdException w:name="heading 7" w:semiHidden="1" w:uiPriority="9" w:unhideWhenUsed="1" w:qFormat="1"/>
-    <w:lsdException w:name="heading 8" w:semiHidden="1" w:uiPriority="9" w:unhideWhenUsed="1" w:qFormat="1"/>
-    <w:lsdException w:name="heading 9" w:semiHidden="1" w:uiPriority="9" w:unhideWhenUsed="1" w:qFormat="1"/>
+    <w:lsdException w:name="heading 2" w:uiPriority="9" w:semiHidden="1" w:unhideWhenUsed="1" w:qFormat="1"/>
+    <w:lsdException w:name="heading 3" w:uiPriority="9" w:semiHidden="1" w:unhideWhenUsed="1" w:qFormat="1"/>
+    <w:lsdException w:name="heading 4" w:uiPriority="9" w:semiHidden="1" w:unhideWhenUsed="1" w:qFormat="1"/>
+    <w:lsdException w:name="heading 5" w:uiPriority="9" w:semiHidden="1" w:unhideWhenUsed="1" w:qFormat="1"/>
+    <w:lsdException w:name="heading 6" w:uiPriority="9" w:semiHidden="1" w:unhideWhenUsed="1" w:qFormat="1"/>
+    <w:lsdException w:name="heading 7" w:uiPriority="9" w:semiHidden="1" w:unhideWhenUsed="1" w:qFormat="1"/>
+    <w:lsdException w:name="heading 8" w:uiPriority="9" w:semiHidden="1" w:unhideWhenUsed="1" w:qFormat="1"/>
+    <w:lsdException w:name="heading 9" w:uiPriority="9" w:semiHidden="1" w:unhideWhenUsed="1" w:qFormat="1"/>
     <w:lsdException w:name="index 1" w:semiHidden="1" w:unhideWhenUsed="1"/>
     <w:lsdException w:name="index 2" w:semiHidden="1" w:unhideWhenUsed="1"/>
     <w:lsdException w:name="index 3" w:semiHidden="1" w:unhideWhenUsed="1"/>
@@ -836,22 +965,22 @@
     <w:lsdException w:name="index 7" w:semiHidden="1" w:unhideWhenUsed="1"/>
     <w:lsdException w:name="index 8" w:semiHidden="1" w:unhideWhenUsed="1"/>
     <w:lsdException w:name="index 9" w:semiHidden="1" w:unhideWhenUsed="1"/>
-    <w:lsdException w:name="toc 1" w:semiHidden="1" w:uiPriority="39" w:unhideWhenUsed="1"/>
-    <w:lsdException w:name="toc 2" w:semiHidden="1" w:uiPriority="39" w:unhideWhenUsed="1"/>
-    <w:lsdException w:name="toc 3" w:semiHidden="1" w:uiPriority="39" w:unhideWhenUsed="1"/>
-    <w:lsdException w:name="toc 4" w:semiHidden="1" w:uiPriority="39" w:unhideWhenUsed="1"/>
-    <w:lsdException w:name="toc 5" w:semiHidden="1" w:uiPriority="39" w:unhideWhenUsed="1"/>
-    <w:lsdException w:name="toc 6" w:semiHidden="1" w:uiPriority="39" w:unhideWhenUsed="1"/>
-    <w:lsdException w:name="toc 7" w:semiHidden="1" w:uiPriority="39" w:unhideWhenUsed="1"/>
-    <w:lsdException w:name="toc 8" w:semiHidden="1" w:uiPriority="39" w:unhideWhenUsed="1"/>
-    <w:lsdException w:name="toc 9" w:semiHidden="1" w:uiPriority="39" w:unhideWhenUsed="1"/>
+    <w:lsdException w:name="toc 1" w:uiPriority="39" w:semiHidden="1" w:unhideWhenUsed="1"/>
+    <w:lsdException w:name="toc 2" w:uiPriority="39" w:semiHidden="1" w:unhideWhenUsed="1"/>
+    <w:lsdException w:name="toc 3" w:uiPriority="39" w:semiHidden="1" w:unhideWhenUsed="1"/>
+    <w:lsdException w:name="toc 4" w:uiPriority="39" w:semiHidden="1" w:unhideWhenUsed="1"/>
+    <w:lsdException w:name="toc 5" w:uiPriority="39" w:semiHidden="1" w:unhideWhenUsed="1"/>
+    <w:lsdException w:name="toc 6" w:uiPriority="39" w:semiHidden="1" w:unhideWhenUsed="1"/>
+    <w:lsdException w:name="toc 7" w:uiPriority="39" w:semiHidden="1" w:unhideWhenUsed="1"/>
+    <w:lsdException w:name="toc 8" w:uiPriority="39" w:semiHidden="1" w:unhideWhenUsed="1"/>
+    <w:lsdException w:name="toc 9" w:uiPriority="39" w:semiHidden="1" w:unhideWhenUsed="1"/>
     <w:lsdException w:name="Normal Indent" w:semiHidden="1" w:unhideWhenUsed="1"/>
     <w:lsdException w:name="footnote text" w:semiHidden="1" w:unhideWhenUsed="1"/>
     <w:lsdException w:name="annotation text" w:semiHidden="1" w:unhideWhenUsed="1"/>
     <w:lsdException w:name="header" w:semiHidden="1" w:unhideWhenUsed="1"/>
     <w:lsdException w:name="footer" w:semiHidden="1" w:unhideWhenUsed="1"/>
     <w:lsdException w:name="index heading" w:semiHidden="1" w:unhideWhenUsed="1"/>
-    <w:lsdException w:name="caption" w:semiHidden="1" w:uiPriority="35" w:unhideWhenUsed="1" w:qFormat="1"/>
+    <w:lsdException w:name="caption" w:uiPriority="35" w:semiHidden="1" w:unhideWhenUsed="1" w:qFormat="1"/>
     <w:lsdException w:name="table of figures" w:semiHidden="1" w:unhideWhenUsed="1"/>
     <w:lsdException w:name="envelope address" w:semiHidden="1" w:unhideWhenUsed="1"/>
     <w:lsdException w:name="envelope return" w:semiHidden="1" w:unhideWhenUsed="1"/>
@@ -882,7 +1011,7 @@
     <w:lsdException w:name="Title" w:uiPriority="10" w:qFormat="1"/>
     <w:lsdException w:name="Closing" w:semiHidden="1" w:unhideWhenUsed="1"/>
     <w:lsdException w:name="Signature" w:semiHidden="1" w:unhideWhenUsed="1"/>
-    <w:lsdException w:name="Default Paragraph Font" w:semiHidden="1" w:uiPriority="1" w:unhideWhenUsed="1"/>
+    <w:lsdException w:name="Default Paragraph Font" w:uiPriority="1" w:semiHidden="1" w:unhideWhenUsed="1"/>
     <w:lsdException w:name="Body Text" w:semiHidden="1" w:unhideWhenUsed="1"/>
     <w:lsdException w:name="Body Text Indent" w:semiHidden="1" w:unhideWhenUsed="1"/>
     <w:lsdException w:name="List Continue" w:semiHidden="1" w:unhideWhenUsed="1"/>
@@ -1079,8 +1208,8 @@
     <w:lsdException w:name="Subtle Reference" w:uiPriority="31" w:qFormat="1"/>
     <w:lsdException w:name="Intense Reference" w:uiPriority="32" w:qFormat="1"/>
     <w:lsdException w:name="Book Title" w:uiPriority="33" w:qFormat="1"/>
-    <w:lsdException w:name="Bibliography" w:semiHidden="1" w:uiPriority="37" w:unhideWhenUsed="1"/>
-    <w:lsdException w:name="TOC Heading" w:semiHidden="1" w:uiPriority="39" w:unhideWhenUsed="1" w:qFormat="1"/>
+    <w:lsdException w:name="Bibliography" w:uiPriority="37" w:semiHidden="1" w:unhideWhenUsed="1"/>
+    <w:lsdException w:name="TOC Heading" w:uiPriority="39" w:semiHidden="1" w:unhideWhenUsed="1" w:qFormat="1"/>
     <w:lsdException w:name="Plain Table 1" w:uiPriority="41"/>
     <w:lsdException w:name="Plain Table 2" w:uiPriority="42"/>
     <w:lsdException w:name="Plain Table 3" w:uiPriority="43"/>
@@ -1190,18 +1319,336 @@
     <w:lsdException w:name="Hashtag" w:semiHidden="1" w:unhideWhenUsed="1"/>
     <w:lsdException w:name="Unresolved Mention" w:semiHidden="1" w:unhideWhenUsed="1"/>
   </w:latentStyles>
-  <w:style w:type="paragraph" w:default="1" w:styleId="Normal">
+  <w:style w:type="paragraph" w:styleId="Normal" w:default="1">
     <w:name w:val="Normal"/>
     <w:qFormat/>
     <w:pPr>
-      <w:spacing w:after="160" w:line="259" w:lineRule="auto"/>
+      <w:widowControl/>
+      <w:bidi w:val="0"/>
+      <w:spacing w:lineRule="auto" w:line="259" w:before="0" w:after="160"/>
+      <w:jc w:val="left"/>
     </w:pPr>
-  </w:style>
-  <w:style w:type="character" w:default="1" w:styleId="Fontepargpadro">
+    <w:rPr>
+      <w:rFonts w:ascii="Calibri" w:hAnsi="Calibri" w:eastAsia="Calibri" w:cs="" w:asciiTheme="minorHAnsi" w:cstheme="minorBidi" w:eastAsiaTheme="minorHAnsi" w:hAnsiTheme="minorHAnsi"/>
+      <w:color w:val="auto"/>
+      <w:kern w:val="0"/>
+      <w:sz w:val="22"/>
+      <w:szCs w:val="22"/>
+      <w:lang w:val="pt-BR" w:eastAsia="en-US" w:bidi="ar-SA"/>
+    </w:rPr>
+  </w:style>
+  <w:style w:type="character" w:styleId="DefaultParagraphFont" w:default="1">
     <w:name w:val="Default Paragraph Font"/>
     <w:uiPriority w:val="1"/>
     <w:semiHidden/>
     <w:unhideWhenUsed/>
+    <w:qFormat/>
+    <w:rPr/>
+  </w:style>
+  <w:style w:type="character" w:styleId="ListLabel1" w:customStyle="1">
+    <w:name w:val="ListLabel 1"/>
+    <w:qFormat/>
+    <w:rPr>
+      <w:rFonts w:ascii="Arial" w:hAnsi="Arial" w:cs="Courier New"/>
+      <w:sz w:val="32"/>
+    </w:rPr>
+  </w:style>
+  <w:style w:type="character" w:styleId="ListLabel2" w:customStyle="1">
+    <w:name w:val="ListLabel 2"/>
+    <w:qFormat/>
+    <w:rPr>
+      <w:rFonts w:cs="Courier New"/>
+    </w:rPr>
+  </w:style>
+  <w:style w:type="character" w:styleId="ListLabel3" w:customStyle="1">
+    <w:name w:val="ListLabel 3"/>
+    <w:qFormat/>
+    <w:rPr>
+      <w:rFonts w:cs="Courier New"/>
+    </w:rPr>
+  </w:style>
+  <w:style w:type="character" w:styleId="ListLabel4" w:customStyle="1">
+    <w:name w:val="ListLabel 4"/>
+    <w:qFormat/>
+    <w:rPr>
+      <w:rFonts w:ascii="Arial" w:hAnsi="Arial" w:cs="Courier New"/>
+      <w:sz w:val="32"/>
+    </w:rPr>
+  </w:style>
+  <w:style w:type="character" w:styleId="ListLabel5" w:customStyle="1">
+    <w:name w:val="ListLabel 5"/>
+    <w:qFormat/>
+    <w:rPr>
+      <w:rFonts w:cs="Courier New"/>
+    </w:rPr>
+  </w:style>
+  <w:style w:type="character" w:styleId="ListLabel6" w:customStyle="1">
+    <w:name w:val="ListLabel 6"/>
+    <w:qFormat/>
+    <w:rPr>
+      <w:rFonts w:cs="Courier New"/>
+    </w:rPr>
+  </w:style>
+  <w:style w:type="character" w:styleId="ListLabel7" w:customStyle="1">
+    <w:name w:val="ListLabel 7"/>
+    <w:qFormat/>
+    <w:rPr>
+      <w:rFonts w:cs="Courier New"/>
+    </w:rPr>
+  </w:style>
+  <w:style w:type="character" w:styleId="ListLabel8">
+    <w:name w:val="ListLabel 8"/>
+    <w:qFormat/>
+    <w:rPr>
+      <w:rFonts w:ascii="Arial" w:hAnsi="Arial" w:cs="Symbol"/>
+    </w:rPr>
+  </w:style>
+  <w:style w:type="character" w:styleId="ListLabel9">
+    <w:name w:val="ListLabel 9"/>
+    <w:qFormat/>
+    <w:rPr>
+      <w:rFonts w:ascii="Arial" w:hAnsi="Arial" w:cs="Courier New"/>
+      <w:sz w:val="32"/>
+    </w:rPr>
+  </w:style>
+  <w:style w:type="character" w:styleId="ListLabel10">
+    <w:name w:val="ListLabel 10"/>
+    <w:qFormat/>
+    <w:rPr>
+      <w:rFonts w:cs="Wingdings"/>
+    </w:rPr>
+  </w:style>
+  <w:style w:type="character" w:styleId="ListLabel11">
+    <w:name w:val="ListLabel 11"/>
+    <w:qFormat/>
+    <w:rPr>
+      <w:rFonts w:cs="Symbol"/>
+    </w:rPr>
+  </w:style>
+  <w:style w:type="character" w:styleId="ListLabel12">
+    <w:name w:val="ListLabel 12"/>
+    <w:qFormat/>
+    <w:rPr>
+      <w:rFonts w:cs="Courier New"/>
+    </w:rPr>
+  </w:style>
+  <w:style w:type="character" w:styleId="ListLabel13">
+    <w:name w:val="ListLabel 13"/>
+    <w:qFormat/>
+    <w:rPr>
+      <w:rFonts w:cs="Wingdings"/>
+    </w:rPr>
+  </w:style>
+  <w:style w:type="character" w:styleId="ListLabel14">
+    <w:name w:val="ListLabel 14"/>
+    <w:qFormat/>
+    <w:rPr>
+      <w:rFonts w:cs="Symbol"/>
+    </w:rPr>
+  </w:style>
+  <w:style w:type="character" w:styleId="ListLabel15">
+    <w:name w:val="ListLabel 15"/>
+    <w:qFormat/>
+    <w:rPr>
+      <w:rFonts w:cs="Courier New"/>
+    </w:rPr>
+  </w:style>
+  <w:style w:type="character" w:styleId="ListLabel16">
+    <w:name w:val="ListLabel 16"/>
+    <w:qFormat/>
+    <w:rPr>
+      <w:rFonts w:cs="Wingdings"/>
+    </w:rPr>
+  </w:style>
+  <w:style w:type="character" w:styleId="ListLabel17">
+    <w:name w:val="ListLabel 17"/>
+    <w:qFormat/>
+    <w:rPr>
+      <w:rFonts w:ascii="Arial" w:hAnsi="Arial" w:cs="Courier New"/>
+      <w:sz w:val="32"/>
+    </w:rPr>
+  </w:style>
+  <w:style w:type="character" w:styleId="ListLabel18">
+    <w:name w:val="ListLabel 18"/>
+    <w:qFormat/>
+    <w:rPr>
+      <w:rFonts w:cs="Courier New"/>
+    </w:rPr>
+  </w:style>
+  <w:style w:type="character" w:styleId="ListLabel19">
+    <w:name w:val="ListLabel 19"/>
+    <w:qFormat/>
+    <w:rPr>
+      <w:rFonts w:cs="Wingdings"/>
+    </w:rPr>
+  </w:style>
+  <w:style w:type="character" w:styleId="ListLabel20">
+    <w:name w:val="ListLabel 20"/>
+    <w:qFormat/>
+    <w:rPr>
+      <w:rFonts w:cs="Symbol"/>
+    </w:rPr>
+  </w:style>
+  <w:style w:type="character" w:styleId="ListLabel21">
+    <w:name w:val="ListLabel 21"/>
+    <w:qFormat/>
+    <w:rPr>
+      <w:rFonts w:cs="Courier New"/>
+    </w:rPr>
+  </w:style>
+  <w:style w:type="character" w:styleId="ListLabel22">
+    <w:name w:val="ListLabel 22"/>
+    <w:qFormat/>
+    <w:rPr>
+      <w:rFonts w:cs="Wingdings"/>
+    </w:rPr>
+  </w:style>
+  <w:style w:type="character" w:styleId="ListLabel23">
+    <w:name w:val="ListLabel 23"/>
+    <w:qFormat/>
+    <w:rPr>
+      <w:rFonts w:cs="Symbol"/>
+    </w:rPr>
+  </w:style>
+  <w:style w:type="character" w:styleId="ListLabel24">
+    <w:name w:val="ListLabel 24"/>
+    <w:qFormat/>
+    <w:rPr>
+      <w:rFonts w:cs="Courier New"/>
+    </w:rPr>
+  </w:style>
+  <w:style w:type="character" w:styleId="ListLabel25">
+    <w:name w:val="ListLabel 25"/>
+    <w:qFormat/>
+    <w:rPr>
+      <w:rFonts w:cs="Wingdings"/>
+    </w:rPr>
+  </w:style>
+  <w:style w:type="paragraph" w:styleId="Ttulo">
+    <w:name w:val="Título"/>
+    <w:basedOn w:val="Normal"/>
+    <w:next w:val="Corpodetexto"/>
+    <w:qFormat/>
+    <w:pPr>
+      <w:keepNext w:val="true"/>
+      <w:spacing w:before="240" w:after="120"/>
+    </w:pPr>
+    <w:rPr>
+      <w:rFonts w:ascii="Liberation Sans" w:hAnsi="Liberation Sans" w:eastAsia="Microsoft YaHei" w:cs="Arial"/>
+      <w:sz w:val="28"/>
+      <w:szCs w:val="28"/>
+    </w:rPr>
+  </w:style>
+  <w:style w:type="paragraph" w:styleId="Corpodetexto">
+    <w:name w:val="Body Text"/>
+    <w:basedOn w:val="Normal"/>
+    <w:pPr>
+      <w:spacing w:lineRule="auto" w:line="288" w:before="0" w:after="140"/>
+    </w:pPr>
+    <w:rPr/>
+  </w:style>
+  <w:style w:type="paragraph" w:styleId="Lista">
+    <w:name w:val="List"/>
+    <w:basedOn w:val="Corpodetexto"/>
+    <w:pPr/>
+    <w:rPr>
+      <w:rFonts w:cs="Arial"/>
+    </w:rPr>
+  </w:style>
+  <w:style w:type="paragraph" w:styleId="Legenda">
+    <w:name w:val="Caption"/>
+    <w:basedOn w:val="Normal"/>
+    <w:qFormat/>
+    <w:pPr>
+      <w:suppressLineNumbers/>
+      <w:spacing w:before="120" w:after="120"/>
+    </w:pPr>
+    <w:rPr>
+      <w:rFonts w:cs="Arial"/>
+      <w:i/>
+      <w:iCs/>
+      <w:sz w:val="24"/>
+      <w:szCs w:val="24"/>
+    </w:rPr>
+  </w:style>
+  <w:style w:type="paragraph" w:styleId="Ndice" w:customStyle="1">
+    <w:name w:val="Índice"/>
+    <w:basedOn w:val="Normal"/>
+    <w:qFormat/>
+    <w:pPr>
+      <w:suppressLineNumbers/>
+    </w:pPr>
+    <w:rPr>
+      <w:rFonts w:cs="Arial"/>
+    </w:rPr>
+  </w:style>
+  <w:style w:type="paragraph" w:styleId="Ttulododocumento">
+    <w:name w:val="Title"/>
+    <w:basedOn w:val="Normal"/>
+    <w:qFormat/>
+    <w:pPr>
+      <w:keepNext w:val="true"/>
+      <w:spacing w:before="240" w:after="120"/>
+    </w:pPr>
+    <w:rPr>
+      <w:rFonts w:ascii="Liberation Sans" w:hAnsi="Liberation Sans" w:eastAsia="Microsoft YaHei" w:cs="Arial"/>
+      <w:sz w:val="28"/>
+      <w:szCs w:val="28"/>
+    </w:rPr>
+  </w:style>
+  <w:style w:type="paragraph" w:styleId="Caption">
+    <w:name w:val="caption"/>
+    <w:basedOn w:val="Normal"/>
+    <w:qFormat/>
+    <w:pPr>
+      <w:suppressLineNumbers/>
+      <w:spacing w:before="120" w:after="120"/>
+    </w:pPr>
+    <w:rPr>
+      <w:rFonts w:cs="Arial"/>
+      <w:i/>
+      <w:iCs/>
+      <w:sz w:val="24"/>
+      <w:szCs w:val="24"/>
+    </w:rPr>
+  </w:style>
+  <w:style w:type="paragraph" w:styleId="ListParagraph">
+    <w:name w:val="List Paragraph"/>
+    <w:basedOn w:val="Normal"/>
+    <w:uiPriority w:val="34"/>
+    <w:qFormat/>
+    <w:rsid w:val="00c328b7"/>
+    <w:pPr>
+      <w:spacing w:before="0" w:after="160"/>
+      <w:ind w:left="720" w:hanging="0"/>
+      <w:contextualSpacing/>
+    </w:pPr>
+    <w:rPr/>
+  </w:style>
+  <w:style w:type="paragraph" w:styleId="NormalWeb">
+    <w:name w:val="Normal (Web)"/>
+    <w:basedOn w:val="Normal"/>
+    <w:uiPriority w:val="99"/>
+    <w:semiHidden/>
+    <w:unhideWhenUsed/>
+    <w:qFormat/>
+    <w:rsid w:val="005444e8"/>
+    <w:pPr>
+      <w:spacing w:lineRule="auto" w:line="240" w:beforeAutospacing="1" w:afterAutospacing="1"/>
+    </w:pPr>
+    <w:rPr>
+      <w:rFonts w:ascii="Times New Roman" w:hAnsi="Times New Roman" w:eastAsia="Times New Roman" w:cs="Times New Roman"/>
+      <w:sz w:val="24"/>
+      <w:szCs w:val="24"/>
+      <w:lang w:eastAsia="pt-BR"/>
+    </w:rPr>
+  </w:style>
+  <w:style w:type="numbering" w:styleId="NoList" w:default="1">
+    <w:name w:val="No List"/>
+    <w:uiPriority w:val="99"/>
+    <w:semiHidden/>
+    <w:unhideWhenUsed/>
+    <w:qFormat/>
   </w:style>
   <w:style w:type="table" w:default="1" w:styleId="Tabelanormal">
     <w:name w:val="Normal Table"/>
@@ -1217,148 +1664,6 @@
         <w:right w:w="108" w:type="dxa"/>
       </w:tblCellMar>
     </w:tblPr>
-  </w:style>
-  <w:style w:type="numbering" w:default="1" w:styleId="Semlista">
-    <w:name w:val="No List"/>
-    <w:uiPriority w:val="99"/>
-    <w:semiHidden/>
-    <w:unhideWhenUsed/>
-  </w:style>
-  <w:style w:type="character" w:customStyle="1" w:styleId="ListLabel1">
-    <w:name w:val="ListLabel 1"/>
-    <w:qFormat/>
-    <w:rPr>
-      <w:rFonts w:ascii="Arial" w:hAnsi="Arial" w:cs="Courier New"/>
-      <w:sz w:val="32"/>
-    </w:rPr>
-  </w:style>
-  <w:style w:type="character" w:customStyle="1" w:styleId="ListLabel2">
-    <w:name w:val="ListLabel 2"/>
-    <w:qFormat/>
-    <w:rPr>
-      <w:rFonts w:cs="Courier New"/>
-    </w:rPr>
-  </w:style>
-  <w:style w:type="character" w:customStyle="1" w:styleId="ListLabel3">
-    <w:name w:val="ListLabel 3"/>
-    <w:qFormat/>
-    <w:rPr>
-      <w:rFonts w:cs="Courier New"/>
-    </w:rPr>
-  </w:style>
-  <w:style w:type="character" w:customStyle="1" w:styleId="ListLabel4">
-    <w:name w:val="ListLabel 4"/>
-    <w:qFormat/>
-    <w:rPr>
-      <w:rFonts w:ascii="Arial" w:hAnsi="Arial" w:cs="Courier New"/>
-      <w:sz w:val="32"/>
-    </w:rPr>
-  </w:style>
-  <w:style w:type="character" w:customStyle="1" w:styleId="ListLabel5">
-    <w:name w:val="ListLabel 5"/>
-    <w:qFormat/>
-    <w:rPr>
-      <w:rFonts w:cs="Courier New"/>
-    </w:rPr>
-  </w:style>
-  <w:style w:type="character" w:customStyle="1" w:styleId="ListLabel6">
-    <w:name w:val="ListLabel 6"/>
-    <w:qFormat/>
-    <w:rPr>
-      <w:rFonts w:cs="Courier New"/>
-    </w:rPr>
-  </w:style>
-  <w:style w:type="character" w:customStyle="1" w:styleId="ListLabel7">
-    <w:name w:val="ListLabel 7"/>
-    <w:qFormat/>
-    <w:rPr>
-      <w:rFonts w:cs="Courier New"/>
-    </w:rPr>
-  </w:style>
-  <w:style w:type="paragraph" w:styleId="Ttulo">
-    <w:name w:val="Title"/>
-    <w:basedOn w:val="Normal"/>
-    <w:next w:val="Corpodetexto"/>
-    <w:qFormat/>
-    <w:pPr>
-      <w:keepNext/>
-      <w:spacing w:before="240" w:after="120"/>
-    </w:pPr>
-    <w:rPr>
-      <w:rFonts w:ascii="Liberation Sans" w:eastAsia="Microsoft YaHei" w:hAnsi="Liberation Sans" w:cs="Arial"/>
-      <w:sz w:val="28"/>
-      <w:szCs w:val="28"/>
-    </w:rPr>
-  </w:style>
-  <w:style w:type="paragraph" w:styleId="Corpodetexto">
-    <w:name w:val="Body Text"/>
-    <w:basedOn w:val="Normal"/>
-    <w:pPr>
-      <w:spacing w:after="140" w:line="288" w:lineRule="auto"/>
-    </w:pPr>
-  </w:style>
-  <w:style w:type="paragraph" w:styleId="Lista">
-    <w:name w:val="List"/>
-    <w:basedOn w:val="Corpodetexto"/>
-    <w:rPr>
-      <w:rFonts w:cs="Arial"/>
-    </w:rPr>
-  </w:style>
-  <w:style w:type="paragraph" w:styleId="Legenda">
-    <w:name w:val="caption"/>
-    <w:basedOn w:val="Normal"/>
-    <w:qFormat/>
-    <w:pPr>
-      <w:suppressLineNumbers/>
-      <w:spacing w:before="120" w:after="120"/>
-    </w:pPr>
-    <w:rPr>
-      <w:rFonts w:cs="Arial"/>
-      <w:i/>
-      <w:iCs/>
-      <w:sz w:val="24"/>
-      <w:szCs w:val="24"/>
-    </w:rPr>
-  </w:style>
-  <w:style w:type="paragraph" w:customStyle="1" w:styleId="ndice">
-    <w:name w:val="Índice"/>
-    <w:basedOn w:val="Normal"/>
-    <w:qFormat/>
-    <w:pPr>
-      <w:suppressLineNumbers/>
-    </w:pPr>
-    <w:rPr>
-      <w:rFonts w:cs="Arial"/>
-    </w:rPr>
-  </w:style>
-  <w:style w:type="paragraph" w:styleId="PargrafodaLista">
-    <w:name w:val="List Paragraph"/>
-    <w:basedOn w:val="Normal"/>
-    <w:uiPriority w:val="34"/>
-    <w:qFormat/>
-    <w:rsid w:val="00C328B7"/>
-    <w:pPr>
-      <w:ind w:left="720"/>
-      <w:contextualSpacing/>
-    </w:pPr>
-  </w:style>
-  <w:style w:type="paragraph" w:styleId="NormalWeb">
-    <w:name w:val="Normal (Web)"/>
-    <w:basedOn w:val="Normal"/>
-    <w:uiPriority w:val="99"/>
-    <w:semiHidden/>
-    <w:unhideWhenUsed/>
-    <w:qFormat/>
-    <w:rsid w:val="005444E8"/>
-    <w:pPr>
-      <w:spacing w:beforeAutospacing="1" w:afterAutospacing="1" w:line="240" w:lineRule="auto"/>
-    </w:pPr>
-    <w:rPr>
-      <w:rFonts w:ascii="Times New Roman" w:eastAsia="Times New Roman" w:hAnsi="Times New Roman" w:cs="Times New Roman"/>
-      <w:sz w:val="24"/>
-      <w:szCs w:val="24"/>
-      <w:lang w:eastAsia="pt-BR"/>
-    </w:rPr>
   </w:style>
 </w:styles>
 </file>

</xml_diff>